<commit_message>
Updated Implementation in report
</commit_message>
<xml_diff>
--- a/PSA Project report.docx
+++ b/PSA Project report.docx
@@ -1199,7 +1199,15 @@
         <w:t xml:space="preserve">The dispersion parameter, </w:t>
       </w:r>
       <w:r>
-        <w:t>it tells exactly how many are infected by each person i.e. in case of COVID-19 10-15 % of the population is responsible for 80% of the infections</w:t>
+        <w:t xml:space="preserve">it tells exactly how many are infected by each person </w:t>
+      </w:r>
+      <w:proofErr w:type="gramStart"/>
+      <w:r>
+        <w:t>i.e.</w:t>
+      </w:r>
+      <w:proofErr w:type="gramEnd"/>
+      <w:r>
+        <w:t xml:space="preserve"> in case of COVID-19 10-15 % of the population is responsible for 80% of the infections</w:t>
       </w:r>
       <w:r>
         <w:t>.</w:t>
@@ -1249,7 +1257,15 @@
         <w:t>Introduction timeline</w:t>
       </w:r>
       <w:r>
-        <w:t xml:space="preserve"> specifies number of days after which the masks were introduced i.e. after certain time of start of simulation</w:t>
+        <w:t xml:space="preserve"> specifies number of days after which the masks were introduced </w:t>
+      </w:r>
+      <w:proofErr w:type="gramStart"/>
+      <w:r>
+        <w:t>i.e.</w:t>
+      </w:r>
+      <w:proofErr w:type="gramEnd"/>
+      <w:r>
+        <w:t xml:space="preserve"> after certain time of start of simulation</w:t>
       </w:r>
     </w:p>
     <w:p>
@@ -1321,13 +1337,7 @@
         <w:pStyle w:val="Body2"/>
       </w:pPr>
       <w:r>
-        <w:t xml:space="preserve">3 factors for </w:t>
-      </w:r>
-      <w:r>
-        <w:t>quarantine</w:t>
-      </w:r>
-      <w:r>
-        <w:t xml:space="preserve"> are considered: introduction timeline, effectiveness, and percentage usage </w:t>
+        <w:t xml:space="preserve">3 factors for quarantine are considered: introduction timeline, effectiveness, and percentage usage </w:t>
       </w:r>
     </w:p>
     <w:p>
@@ -1342,13 +1352,15 @@
         <w:t>Introduction timeline</w:t>
       </w:r>
       <w:r>
-        <w:t xml:space="preserve"> specifies number of days after which the </w:t>
-      </w:r>
-      <w:r>
-        <w:t>people started to get quarantined</w:t>
-      </w:r>
-      <w:r>
-        <w:t xml:space="preserve"> i.e. after certain time of start of simulation</w:t>
+        <w:t xml:space="preserve"> specifies number of days after which the people started to get quarantined </w:t>
+      </w:r>
+      <w:proofErr w:type="gramStart"/>
+      <w:r>
+        <w:t>i.e.</w:t>
+      </w:r>
+      <w:proofErr w:type="gramEnd"/>
+      <w:r>
+        <w:t xml:space="preserve"> after certain time of start of simulation</w:t>
       </w:r>
     </w:p>
     <w:p>
@@ -1373,16 +1385,7 @@
         <w:t>spec</w:t>
       </w:r>
       <w:r>
-        <w:t xml:space="preserve">ifies how much does </w:t>
-      </w:r>
-      <w:r>
-        <w:t xml:space="preserve">quarantine </w:t>
-      </w:r>
-      <w:r>
-        <w:t xml:space="preserve">help us to protect from getting infected on a scale of 100, </w:t>
-      </w:r>
-      <w:r>
-        <w:t>100 signifies if a person is quarantined, he cannot get infected</w:t>
+        <w:t>ifies how much does quarantine help us to protect from getting infected on a scale of 100, 100 signifies if a person is quarantined, he cannot get infected</w:t>
       </w:r>
     </w:p>
     <w:p>
@@ -1404,10 +1407,117 @@
         <w:t xml:space="preserve"> </w:t>
       </w:r>
       <w:r>
+        <w:t>specifies how many from the current population are quarantining after getting infected</w:t>
+      </w:r>
+    </w:p>
+    <w:p>
+      <w:pPr>
+        <w:pStyle w:val="Heading2"/>
+        <w:rPr>
+          <w:rFonts w:eastAsia="Arial Unicode MS" w:cs="Arial Unicode MS"/>
+          <w:lang w:val="en-US"/>
+        </w:rPr>
+      </w:pPr>
+      <w:r>
+        <w:rPr>
+          <w:rFonts w:eastAsia="Arial Unicode MS" w:cs="Arial Unicode MS"/>
+          <w:lang w:val="en-US"/>
+        </w:rPr>
+        <w:t>Vaccine</w:t>
+      </w:r>
+      <w:r>
+        <w:rPr>
+          <w:rFonts w:eastAsia="Arial Unicode MS" w:cs="Arial Unicode MS"/>
+          <w:lang w:val="en-US"/>
+        </w:rPr>
+        <w:t xml:space="preserve"> </w:t>
+      </w:r>
+    </w:p>
+    <w:p>
+      <w:pPr>
+        <w:pStyle w:val="Body2"/>
+      </w:pPr>
+      <w:r>
+        <w:t xml:space="preserve">3 factors for vaccine are considered: introduction timeline, effectiveness, and percentage usage </w:t>
+      </w:r>
+    </w:p>
+    <w:p>
+      <w:pPr>
+        <w:pStyle w:val="Body2"/>
+      </w:pPr>
+      <w:r>
+        <w:rPr>
+          <w:b/>
+          <w:bCs/>
+        </w:rPr>
+        <w:t>Introduction timeline</w:t>
+      </w:r>
+      <w:r>
+        <w:t xml:space="preserve"> specifies number of days after which the people started to get vaccinated </w:t>
+      </w:r>
+      <w:proofErr w:type="gramStart"/>
+      <w:r>
+        <w:t>i.e.</w:t>
+      </w:r>
+      <w:proofErr w:type="gramEnd"/>
+      <w:r>
+        <w:t xml:space="preserve"> after certain time of start of simulation</w:t>
+      </w:r>
+    </w:p>
+    <w:p>
+      <w:pPr>
+        <w:pStyle w:val="Body2"/>
+      </w:pPr>
+      <w:r>
+        <w:rPr>
+          <w:b/>
+          <w:bCs/>
+        </w:rPr>
+        <w:t>Effectiveness</w:t>
+      </w:r>
+      <w:r>
+        <w:rPr>
+          <w:b/>
+          <w:bCs/>
+        </w:rPr>
+        <w:t xml:space="preserve"> </w:t>
+      </w:r>
+      <w:r>
+        <w:t>spec</w:t>
+      </w:r>
+      <w:r>
+        <w:t xml:space="preserve">ifies how much does vaccination help us to protect from getting infected on a scale of 100, 100 signifies if a person is </w:t>
+      </w:r>
+      <w:r>
+        <w:t>vaccinated</w:t>
+      </w:r>
+      <w:r>
+        <w:t>, he cannot get infected</w:t>
+      </w:r>
+    </w:p>
+    <w:p>
+      <w:pPr>
+        <w:pStyle w:val="Body2"/>
+      </w:pPr>
+      <w:r>
+        <w:rPr>
+          <w:b/>
+          <w:bCs/>
+        </w:rPr>
+        <w:t>Percentage Usage</w:t>
+      </w:r>
+      <w:r>
+        <w:rPr>
+          <w:b/>
+          <w:bCs/>
+        </w:rPr>
+        <w:t xml:space="preserve"> </w:t>
+      </w:r>
+      <w:r>
         <w:t xml:space="preserve">specifies how many from the current population are </w:t>
       </w:r>
       <w:r>
-        <w:t>quarantining after getting infected</w:t>
+        <w:t>vaccinated</w:t>
       </w:r>
     </w:p>
     <w:p>
@@ -1423,13 +1533,92 @@
           <w:rFonts w:eastAsia="Arial Unicode MS" w:cs="Arial Unicode MS"/>
           <w:lang w:val="en-US"/>
         </w:rPr>
-        <w:t>Vaccine</w:t>
-      </w:r>
-      <w:r>
+        <w:t>Days contagious</w:t>
+      </w:r>
+    </w:p>
+    <w:p>
+      <w:pPr>
+        <w:pStyle w:val="Body2"/>
+      </w:pPr>
+      <w:r>
+        <w:t>No. of days the person is infected, after catching the infection</w:t>
+      </w:r>
+    </w:p>
+    <w:p>
+      <w:pPr>
+        <w:pStyle w:val="Heading2"/>
         <w:rPr>
           <w:rFonts w:eastAsia="Arial Unicode MS" w:cs="Arial Unicode MS"/>
           <w:lang w:val="en-US"/>
         </w:rPr>
+      </w:pPr>
+      <w:r>
+        <w:rPr>
+          <w:rFonts w:eastAsia="Arial Unicode MS" w:cs="Arial Unicode MS"/>
+          <w:lang w:val="en-US"/>
+        </w:rPr>
+        <w:t>Initial infected percentage</w:t>
+      </w:r>
+    </w:p>
+    <w:p>
+      <w:pPr>
+        <w:pStyle w:val="Body2"/>
+      </w:pPr>
+      <w:r>
+        <w:t>Percentage of total population to be infected at the beginning of simulation</w:t>
+      </w:r>
+    </w:p>
+    <w:p>
+      <w:pPr>
+        <w:pStyle w:val="Body2"/>
+      </w:pPr>
+    </w:p>
+    <w:p>
+      <w:pPr>
+        <w:pStyle w:val="Body2"/>
+        <w:rPr>
+          <w:rFonts w:ascii="Helvetica Neue" w:hAnsi="Helvetica Neue"/>
+          <w:b/>
+          <w:bCs/>
+          <w:color w:val="367DA2"/>
+          <w:sz w:val="22"/>
+          <w:szCs w:val="22"/>
+        </w:rPr>
+      </w:pPr>
+      <w:r>
+        <w:rPr>
+          <w:rFonts w:ascii="Helvetica Neue" w:hAnsi="Helvetica Neue"/>
+          <w:b/>
+          <w:bCs/>
+          <w:color w:val="367DA2"/>
+          <w:sz w:val="22"/>
+          <w:szCs w:val="22"/>
+        </w:rPr>
+        <w:t>GUI</w:t>
+      </w:r>
+    </w:p>
+    <w:p>
+      <w:pPr>
+        <w:pStyle w:val="Body2"/>
+      </w:pPr>
+      <w:r>
+        <w:t>Ther</w:t>
+      </w:r>
+      <w:r>
+        <w:t>e is a main panel which has</w:t>
+      </w:r>
+      <w:r>
+        <w:t xml:space="preserve"> 2 buttons: Set configuration and Start Simulation</w:t>
+      </w:r>
+    </w:p>
+    <w:p>
+      <w:pPr>
+        <w:pStyle w:val="Body2"/>
+      </w:pPr>
+      <w:r>
+        <w:t>These 2 buttons when clicked opens 2 other panels, one has all the default set configuration details which can be reset as per the user, while the other starts the simulation process, shows the space where the population is and how the infections take place. The panel also shows the graphs to understand how the virus is being spread as per the factors set.</w:t>
+      </w:r>
+      <w:r>
         <w:t xml:space="preserve"> </w:t>
       </w:r>
     </w:p>
@@ -1437,151 +1626,433 @@
       <w:pPr>
         <w:pStyle w:val="Body2"/>
       </w:pPr>
-      <w:r>
-        <w:t xml:space="preserve">3 factors for </w:t>
-      </w:r>
-      <w:r>
-        <w:t xml:space="preserve">vaccine </w:t>
-      </w:r>
-      <w:r>
-        <w:t xml:space="preserve">are considered: introduction timeline, effectiveness, and percentage usage </w:t>
-      </w:r>
-    </w:p>
-    <w:p>
-      <w:pPr>
-        <w:pStyle w:val="Body2"/>
-      </w:pPr>
-      <w:r>
-        <w:rPr>
-          <w:b/>
-          <w:bCs/>
-        </w:rPr>
-        <w:t>Introduction timeline</w:t>
-      </w:r>
-      <w:r>
-        <w:t xml:space="preserve"> specifies number of days after which the people started to get </w:t>
-      </w:r>
-      <w:r>
-        <w:t xml:space="preserve">vaccinated </w:t>
-      </w:r>
-      <w:r>
-        <w:t>i.e. after certain time of start of simulation</w:t>
-      </w:r>
-    </w:p>
-    <w:p>
-      <w:pPr>
-        <w:pStyle w:val="Body2"/>
-      </w:pPr>
-      <w:r>
-        <w:rPr>
-          <w:b/>
-          <w:bCs/>
-        </w:rPr>
-        <w:t>Effectiveness</w:t>
-      </w:r>
-      <w:r>
-        <w:rPr>
-          <w:b/>
-          <w:bCs/>
-        </w:rPr>
-        <w:t xml:space="preserve"> </w:t>
-      </w:r>
-      <w:r>
-        <w:t>spec</w:t>
-      </w:r>
-      <w:r>
-        <w:t xml:space="preserve">ifies how much does </w:t>
-      </w:r>
-      <w:r>
-        <w:t>vaccination</w:t>
-      </w:r>
-      <w:r>
-        <w:t xml:space="preserve"> help us to protect from getting infected on a scale of 100, 100 signifies if a person is </w:t>
-      </w:r>
-      <w:r>
-        <w:t>vaccinated</w:t>
-      </w:r>
-      <w:r>
-        <w:t>, he cannot get infected</w:t>
-      </w:r>
-    </w:p>
-    <w:p>
-      <w:pPr>
-        <w:pStyle w:val="Body2"/>
-      </w:pPr>
-      <w:r>
-        <w:rPr>
-          <w:b/>
-          <w:bCs/>
-        </w:rPr>
-        <w:t>Percentage Usage</w:t>
-      </w:r>
-      <w:r>
-        <w:rPr>
-          <w:b/>
-          <w:bCs/>
-        </w:rPr>
-        <w:t xml:space="preserve"> </w:t>
-      </w:r>
-      <w:r>
-        <w:t xml:space="preserve">specifies how many from the current population are </w:t>
-      </w:r>
-      <w:r>
-        <w:t>vaccinated</w:t>
-      </w:r>
-    </w:p>
-    <w:p>
-      <w:pPr>
-        <w:pStyle w:val="Heading2"/>
-        <w:rPr>
-          <w:rFonts w:eastAsia="Arial Unicode MS" w:cs="Arial Unicode MS"/>
-          <w:lang w:val="en-US"/>
-        </w:rPr>
-      </w:pPr>
-      <w:r>
-        <w:rPr>
-          <w:rFonts w:eastAsia="Arial Unicode MS" w:cs="Arial Unicode MS"/>
-          <w:lang w:val="en-US"/>
-        </w:rPr>
-        <w:t>Days contagious</w:t>
-      </w:r>
-    </w:p>
-    <w:p>
-      <w:pPr>
-        <w:pStyle w:val="Body2"/>
-      </w:pPr>
-      <w:r>
-        <w:t>No. of days the person is infected, after catching the infection</w:t>
-      </w:r>
-    </w:p>
-    <w:p>
-      <w:pPr>
-        <w:pStyle w:val="Heading2"/>
-        <w:rPr>
-          <w:rFonts w:eastAsia="Arial Unicode MS" w:cs="Arial Unicode MS"/>
-          <w:lang w:val="en-US"/>
-        </w:rPr>
-      </w:pPr>
-      <w:r>
-        <w:rPr>
-          <w:rFonts w:eastAsia="Arial Unicode MS" w:cs="Arial Unicode MS"/>
-          <w:lang w:val="en-US"/>
-        </w:rPr>
-        <w:t>Initial infected percentage</w:t>
-      </w:r>
-    </w:p>
-    <w:p>
-      <w:pPr>
-        <w:pStyle w:val="Body2"/>
-      </w:pPr>
-      <w:r>
-        <w:t>Percentage of total population to be infected at the beginning of simulation</w:t>
-      </w:r>
-    </w:p>
-    <w:p>
-      <w:pPr>
-        <w:pStyle w:val="Body2"/>
-      </w:pPr>
+    </w:p>
+    <w:p>
+      <w:pPr>
+        <w:pStyle w:val="Body2"/>
+      </w:pPr>
+    </w:p>
+    <w:p>
+      <w:pPr>
+        <w:pStyle w:val="Body2"/>
+      </w:pPr>
+    </w:p>
+    <w:p>
+      <w:pPr>
+        <w:pStyle w:val="Body2"/>
+      </w:pPr>
+      <w:r>
+        <w:lastRenderedPageBreak/>
+        <w:t>For every cycle-time, for the complete dataset of persons, the below function is being called</w:t>
+      </w:r>
+      <w:r>
+        <w:t xml:space="preserve"> which is the main algorithm.</w:t>
+      </w:r>
+    </w:p>
+    <w:p>
+      <w:pPr>
+        <w:pStyle w:val="Body2"/>
+      </w:pPr>
+      <w:r>
+        <w:rPr>
+          <w:noProof/>
+        </w:rPr>
+        <w:drawing>
+          <wp:inline distT="0" distB="0" distL="0" distR="0" wp14:anchorId="0FABB7F5" wp14:editId="1BF4BD5F">
+            <wp:extent cx="6384239" cy="6553200"/>
+            <wp:effectExtent l="0" t="0" r="0" b="0"/>
+            <wp:docPr id="1" name="Picture 1"/>
+            <wp:cNvGraphicFramePr>
+              <a:graphicFrameLocks xmlns:a="http://schemas.openxmlformats.org/drawingml/2006/main" noChangeAspect="1"/>
+            </wp:cNvGraphicFramePr>
+            <a:graphic xmlns:a="http://schemas.openxmlformats.org/drawingml/2006/main">
+              <a:graphicData uri="http://schemas.openxmlformats.org/drawingml/2006/picture">
+                <pic:pic xmlns:pic="http://schemas.openxmlformats.org/drawingml/2006/picture">
+                  <pic:nvPicPr>
+                    <pic:cNvPr id="1" name=""/>
+                    <pic:cNvPicPr/>
+                  </pic:nvPicPr>
+                  <pic:blipFill>
+                    <a:blip r:embed="rId10"/>
+                    <a:stretch>
+                      <a:fillRect/>
+                    </a:stretch>
+                  </pic:blipFill>
+                  <pic:spPr>
+                    <a:xfrm>
+                      <a:off x="0" y="0"/>
+                      <a:ext cx="6417045" cy="6586874"/>
+                    </a:xfrm>
+                    <a:prstGeom prst="rect">
+                      <a:avLst/>
+                    </a:prstGeom>
+                  </pic:spPr>
+                </pic:pic>
+              </a:graphicData>
+            </a:graphic>
+          </wp:inline>
+        </w:drawing>
+      </w:r>
+    </w:p>
+    <w:p>
+      <w:pPr>
+        <w:pStyle w:val="Body2"/>
+      </w:pPr>
+      <w:r>
+        <w:lastRenderedPageBreak/>
+        <w:t>Th</w:t>
+      </w:r>
+      <w:r>
+        <w:t xml:space="preserve">is </w:t>
+      </w:r>
+      <w:r>
+        <w:t xml:space="preserve">function does the complete work of updating a person </w:t>
+      </w:r>
+      <w:r>
+        <w:t xml:space="preserve">for </w:t>
+      </w:r>
+      <w:r>
+        <w:t>the current cycle</w:t>
+      </w:r>
+      <w:r>
+        <w:t>-time.</w:t>
+      </w:r>
+    </w:p>
+    <w:p>
+      <w:pPr>
+        <w:pStyle w:val="Body2"/>
+      </w:pPr>
+      <w:r>
+        <w:t>Its computational order:</w:t>
+      </w:r>
+    </w:p>
+    <w:p>
+      <w:pPr>
+        <w:pStyle w:val="Body2"/>
+      </w:pPr>
+    </w:p>
+    <w:p>
+      <w:pPr>
+        <w:pStyle w:val="Body2"/>
+      </w:pPr>
+      <w:r>
+        <w:t xml:space="preserve">If the person is alive </w:t>
+      </w:r>
+    </w:p>
+    <w:p>
+      <w:pPr>
+        <w:pStyle w:val="Body2"/>
+      </w:pPr>
+      <w:r>
+        <w:tab/>
+        <w:t xml:space="preserve">If the person is in close contact of any other infected person </w:t>
+      </w:r>
+    </w:p>
+    <w:p>
+      <w:pPr>
+        <w:pStyle w:val="Body2"/>
+      </w:pPr>
+      <w:r>
+        <w:tab/>
+      </w:r>
+      <w:r>
+        <w:tab/>
+        <w:t>If yes : checking their infection status whether the person will get infected</w:t>
+      </w:r>
+    </w:p>
+    <w:p>
+      <w:pPr>
+        <w:pStyle w:val="Body2"/>
+      </w:pPr>
+      <w:r>
+        <w:tab/>
+      </w:r>
+      <w:r>
+        <w:tab/>
+      </w:r>
+      <w:r>
+        <w:tab/>
+        <w:t>If yes: infecting and updating how many others the person can infect (K factor)</w:t>
+      </w:r>
+    </w:p>
+    <w:p>
+      <w:pPr>
+        <w:pStyle w:val="Body2"/>
+      </w:pPr>
+      <w:r>
+        <w:tab/>
+      </w:r>
+      <w:r>
+        <w:tab/>
+      </w:r>
+      <w:r>
+        <w:tab/>
+        <w:t xml:space="preserve">           Setting randomly for how many days the person will remain infected</w:t>
+      </w:r>
+    </w:p>
+    <w:p>
+      <w:pPr>
+        <w:pStyle w:val="Body2"/>
+      </w:pPr>
+      <w:r>
+        <w:tab/>
+        <w:t>If the person is not quarantined</w:t>
+      </w:r>
+    </w:p>
+    <w:p>
+      <w:pPr>
+        <w:pStyle w:val="Body2"/>
+      </w:pPr>
+      <w:r>
+        <w:tab/>
+      </w:r>
+      <w:r>
+        <w:tab/>
+        <w:t>Updating the person’s movement</w:t>
+      </w:r>
+    </w:p>
+    <w:p>
+      <w:pPr>
+        <w:pStyle w:val="Body2"/>
+      </w:pPr>
+      <w:r>
+        <w:tab/>
+        <w:t>If the person is infected and not yet recovered: Updating the person’s recovery day’s left</w:t>
+      </w:r>
+    </w:p>
+    <w:p>
+      <w:pPr>
+        <w:pStyle w:val="Body2"/>
+      </w:pPr>
+      <w:r>
+        <w:tab/>
+      </w:r>
+      <w:r>
+        <w:tab/>
+        <w:t xml:space="preserve">If recovery days are completed: checking if the person will come under </w:t>
+      </w:r>
+      <w:r>
+        <w:t xml:space="preserve">the </w:t>
+      </w:r>
+      <w:r>
+        <w:t>probability of dead</w:t>
+      </w:r>
+    </w:p>
+    <w:p>
+      <w:pPr>
+        <w:pStyle w:val="Body2"/>
+      </w:pPr>
+      <w:r>
+        <w:tab/>
+        <w:t>If mask has been introduced: checking if the person will wear it</w:t>
+      </w:r>
+    </w:p>
+    <w:p>
+      <w:pPr>
+        <w:pStyle w:val="Body2"/>
+      </w:pPr>
+      <w:r>
+        <w:tab/>
+        <w:t>If quarantine has been introduced: checking if the person will quarantine</w:t>
+      </w:r>
+    </w:p>
+    <w:p>
+      <w:pPr>
+        <w:pStyle w:val="Body2"/>
+      </w:pPr>
+      <w:r>
+        <w:tab/>
+        <w:t>If vaccine has been introduced: checking if the person has taken the vaccination</w:t>
+      </w:r>
+    </w:p>
+    <w:p>
+      <w:pPr>
+        <w:pStyle w:val="Body2"/>
+      </w:pPr>
+    </w:p>
+    <w:p>
+      <w:pPr>
+        <w:pStyle w:val="Body2"/>
+      </w:pPr>
+      <w:r>
+        <w:t xml:space="preserve">Below are the various functions where we </w:t>
+      </w:r>
+      <w:r>
+        <w:t>compute all</w:t>
+      </w:r>
+      <w:r>
+        <w:t xml:space="preserve"> the above-mentioned operations.</w:t>
+      </w:r>
+    </w:p>
+    <w:p>
+      <w:pPr>
+        <w:pStyle w:val="Body2"/>
+      </w:pPr>
+      <w:r>
+        <w:t>Every value required is taken from the config, set by the user, and randomizing the values in its surroundings.</w:t>
+      </w:r>
+    </w:p>
+    <w:p>
+      <w:pPr>
+        <w:pStyle w:val="Body2"/>
+      </w:pPr>
+      <w:r>
+        <w:t>For movement: we are randomly moving the person in the space in between -5 to 5 for both the coordinates</w:t>
+      </w:r>
+    </w:p>
+    <w:p>
+      <w:pPr>
+        <w:pStyle w:val="Body2"/>
+      </w:pPr>
+      <w:r>
+        <w:t>For checking if the person dies of covid, we considered the health scale, how immune the person is at the time of infection, together with the fatality rate of the virus specified in the config.</w:t>
+      </w:r>
+    </w:p>
+    <w:p>
+      <w:pPr>
+        <w:pStyle w:val="Body2"/>
+      </w:pPr>
+    </w:p>
+    <w:p>
+      <w:pPr>
+        <w:pStyle w:val="Body2"/>
+      </w:pPr>
+      <w:r>
+        <w:rPr>
+          <w:noProof/>
+        </w:rPr>
+        <w:lastRenderedPageBreak/>
+        <w:drawing>
+          <wp:inline distT="0" distB="0" distL="0" distR="0" wp14:anchorId="2C8F1C89" wp14:editId="3967D720">
+            <wp:extent cx="6141720" cy="6926580"/>
+            <wp:effectExtent l="0" t="0" r="0" b="7620"/>
+            <wp:docPr id="4" name="Picture 4"/>
+            <wp:cNvGraphicFramePr>
+              <a:graphicFrameLocks xmlns:a="http://schemas.openxmlformats.org/drawingml/2006/main" noChangeAspect="1"/>
+            </wp:cNvGraphicFramePr>
+            <a:graphic xmlns:a="http://schemas.openxmlformats.org/drawingml/2006/main">
+              <a:graphicData uri="http://schemas.openxmlformats.org/drawingml/2006/picture">
+                <pic:pic xmlns:pic="http://schemas.openxmlformats.org/drawingml/2006/picture">
+                  <pic:nvPicPr>
+                    <pic:cNvPr id="1" name=""/>
+                    <pic:cNvPicPr/>
+                  </pic:nvPicPr>
+                  <pic:blipFill>
+                    <a:blip r:embed="rId11"/>
+                    <a:stretch>
+                      <a:fillRect/>
+                    </a:stretch>
+                  </pic:blipFill>
+                  <pic:spPr>
+                    <a:xfrm>
+                      <a:off x="0" y="0"/>
+                      <a:ext cx="6141720" cy="6926580"/>
+                    </a:xfrm>
+                    <a:prstGeom prst="rect">
+                      <a:avLst/>
+                    </a:prstGeom>
+                  </pic:spPr>
+                </pic:pic>
+              </a:graphicData>
+            </a:graphic>
+          </wp:inline>
+        </w:drawing>
+      </w:r>
+    </w:p>
+    <w:p>
+      <w:pPr>
+        <w:pStyle w:val="Body2"/>
+      </w:pPr>
+    </w:p>
+    <w:p>
+      <w:pPr>
+        <w:pStyle w:val="Body2"/>
+      </w:pPr>
+      <w:r>
+        <w:lastRenderedPageBreak/>
+        <w:t>For getting the infection status, we consider all the factors responsible, such as checking if the person has good immunity levels and is healthy, the mask factor, quarantine factor, vaccination factor, all the three separately as well as combination of them.</w:t>
+      </w:r>
+    </w:p>
+    <w:p>
+      <w:pPr>
+        <w:pStyle w:val="Body2"/>
+      </w:pPr>
+      <w:r>
+        <w:t xml:space="preserve">For checking if the person will spread, we considered the K-factor, the main factor that is responsible for the COVID-19 infection rate, </w:t>
+      </w:r>
+      <w:proofErr w:type="gramStart"/>
+      <w:r>
+        <w:t>i.e.</w:t>
+      </w:r>
+      <w:proofErr w:type="gramEnd"/>
+      <w:r>
+        <w:t xml:space="preserve"> the super spreaders, which is about 0.1, which says 10% of the infected people are responsible for the overall 90% of the infections.</w:t>
+      </w:r>
+    </w:p>
+    <w:p>
+      <w:pPr>
+        <w:pStyle w:val="Body2"/>
+      </w:pPr>
+      <w:r>
+        <w:rPr>
+          <w:noProof/>
+        </w:rPr>
+        <w:drawing>
+          <wp:inline distT="0" distB="0" distL="0" distR="0" wp14:anchorId="5F1AC66C" wp14:editId="2B489458">
+            <wp:extent cx="6248400" cy="5494020"/>
+            <wp:effectExtent l="0" t="0" r="0" b="0"/>
+            <wp:docPr id="6" name="Picture 6"/>
+            <wp:cNvGraphicFramePr>
+              <a:graphicFrameLocks xmlns:a="http://schemas.openxmlformats.org/drawingml/2006/main" noChangeAspect="1"/>
+            </wp:cNvGraphicFramePr>
+            <a:graphic xmlns:a="http://schemas.openxmlformats.org/drawingml/2006/main">
+              <a:graphicData uri="http://schemas.openxmlformats.org/drawingml/2006/picture">
+                <pic:pic xmlns:pic="http://schemas.openxmlformats.org/drawingml/2006/picture">
+                  <pic:nvPicPr>
+                    <pic:cNvPr id="1" name=""/>
+                    <pic:cNvPicPr/>
+                  </pic:nvPicPr>
+                  <pic:blipFill>
+                    <a:blip r:embed="rId12"/>
+                    <a:stretch>
+                      <a:fillRect/>
+                    </a:stretch>
+                  </pic:blipFill>
+                  <pic:spPr>
+                    <a:xfrm>
+                      <a:off x="0" y="0"/>
+                      <a:ext cx="6248400" cy="5494020"/>
+                    </a:xfrm>
+                    <a:prstGeom prst="rect">
+                      <a:avLst/>
+                    </a:prstGeom>
+                  </pic:spPr>
+                </pic:pic>
+              </a:graphicData>
+            </a:graphic>
+          </wp:inline>
+        </w:drawing>
+      </w:r>
+    </w:p>
+    <w:p>
+      <w:pPr>
+        <w:pStyle w:val="Body2"/>
+      </w:pPr>
+    </w:p>
+    <w:p>
+      <w:pPr>
+        <w:pStyle w:val="Heading"/>
+        <w:rPr>
+          <w:lang w:val="en-US"/>
+        </w:rPr>
+      </w:pPr>
+      <w:r>
+        <w:rPr>
+          <w:lang w:val="en-US"/>
+        </w:rPr>
+        <w:lastRenderedPageBreak/>
+        <w:t>Output</w:t>
+      </w:r>
     </w:p>
     <w:p>
       <w:pPr>
@@ -1595,7 +2066,10 @@
           <w:szCs w:val="22"/>
         </w:rPr>
       </w:pPr>
-      <w:r>
+    </w:p>
+    <w:p>
+      <w:pPr>
+        <w:pStyle w:val="Body2"/>
         <w:rPr>
           <w:rFonts w:ascii="Helvetica Neue" w:hAnsi="Helvetica Neue"/>
           <w:b/>
@@ -1604,43 +2078,453 @@
           <w:sz w:val="22"/>
           <w:szCs w:val="22"/>
         </w:rPr>
-        <w:t>GUI</w:t>
-      </w:r>
-    </w:p>
-    <w:p>
-      <w:pPr>
-        <w:pStyle w:val="Body2"/>
-      </w:pPr>
-      <w:r>
-        <w:t>Ther</w:t>
-      </w:r>
-      <w:r>
-        <w:t>e is a main panel which has</w:t>
-      </w:r>
-      <w:r>
-        <w:t xml:space="preserve"> 2 buttons: Set configuration and Start Simulation</w:t>
-      </w:r>
-    </w:p>
-    <w:p>
-      <w:pPr>
-        <w:pStyle w:val="Body2"/>
-      </w:pPr>
-      <w:r>
-        <w:t>These 2 buttons when clicked opens 2 other panels, one has all the default set configuration details which can be reset as per the user, while the other starts the simulation process, shows the space where the population is and how the infections take place. The panel also shows the graphs to understand how the virus is being spread as per the factors set.</w:t>
-      </w:r>
-    </w:p>
-    <w:p>
-      <w:pPr>
-        <w:pStyle w:val="Body2"/>
-      </w:pPr>
-    </w:p>
-    <w:p>
-      <w:pPr>
-        <w:pStyle w:val="Body2"/>
-      </w:pPr>
+      </w:pPr>
+      <w:r>
+        <w:rPr>
+          <w:rFonts w:ascii="Helvetica Neue" w:hAnsi="Helvetica Neue"/>
+          <w:b/>
+          <w:bCs/>
+          <w:color w:val="367DA2"/>
+          <w:sz w:val="22"/>
+          <w:szCs w:val="22"/>
+        </w:rPr>
+        <w:t xml:space="preserve">For </w:t>
+      </w:r>
+      <w:r>
+        <w:rPr>
+          <w:rFonts w:ascii="Helvetica Neue" w:hAnsi="Helvetica Neue"/>
+          <w:b/>
+          <w:bCs/>
+          <w:color w:val="367DA2"/>
+          <w:sz w:val="22"/>
+          <w:szCs w:val="22"/>
+        </w:rPr>
+        <w:t>different virus</w:t>
+      </w:r>
+    </w:p>
+    <w:p>
+      <w:pPr>
+        <w:pStyle w:val="Body2"/>
+        <w:rPr>
+          <w:rFonts w:ascii="Helvetica Neue" w:hAnsi="Helvetica Neue"/>
+          <w:b/>
+          <w:bCs/>
+          <w:color w:val="367DA2"/>
+          <w:sz w:val="22"/>
+          <w:szCs w:val="22"/>
+        </w:rPr>
+      </w:pPr>
+    </w:p>
+    <w:p>
+      <w:pPr>
+        <w:pStyle w:val="Body2"/>
+        <w:rPr>
+          <w:rFonts w:ascii="Helvetica Neue" w:hAnsi="Helvetica Neue"/>
+          <w:b/>
+          <w:bCs/>
+          <w:color w:val="367DA2"/>
+          <w:sz w:val="22"/>
+          <w:szCs w:val="22"/>
+        </w:rPr>
+      </w:pPr>
+      <w:r>
+        <w:rPr>
+          <w:rFonts w:ascii="Helvetica Neue" w:hAnsi="Helvetica Neue"/>
+          <w:b/>
+          <w:bCs/>
+          <w:color w:val="367DA2"/>
+          <w:sz w:val="22"/>
+          <w:szCs w:val="22"/>
+        </w:rPr>
+        <w:t xml:space="preserve">For different K and R factors </w:t>
+      </w:r>
+    </w:p>
+    <w:p>
+      <w:pPr>
+        <w:pStyle w:val="Body2"/>
+        <w:rPr>
+          <w:rFonts w:ascii="Helvetica Neue" w:hAnsi="Helvetica Neue"/>
+          <w:b/>
+          <w:bCs/>
+          <w:color w:val="367DA2"/>
+          <w:sz w:val="22"/>
+          <w:szCs w:val="22"/>
+        </w:rPr>
+      </w:pPr>
+    </w:p>
+    <w:p>
+      <w:pPr>
+        <w:pStyle w:val="Body2"/>
+        <w:rPr>
+          <w:rFonts w:ascii="Helvetica Neue" w:hAnsi="Helvetica Neue"/>
+          <w:b/>
+          <w:bCs/>
+          <w:color w:val="367DA2"/>
+          <w:sz w:val="22"/>
+          <w:szCs w:val="22"/>
+        </w:rPr>
+      </w:pPr>
+      <w:r>
+        <w:rPr>
+          <w:rFonts w:ascii="Helvetica Neue" w:hAnsi="Helvetica Neue"/>
+          <w:b/>
+          <w:bCs/>
+          <w:color w:val="367DA2"/>
+          <w:sz w:val="22"/>
+          <w:szCs w:val="22"/>
+        </w:rPr>
+        <w:t>K=0.1 and R=3</w:t>
+      </w:r>
+    </w:p>
+    <w:p>
+      <w:pPr>
+        <w:pStyle w:val="Body2"/>
+        <w:rPr>
+          <w:rFonts w:ascii="Helvetica Neue" w:hAnsi="Helvetica Neue"/>
+          <w:b/>
+          <w:bCs/>
+          <w:color w:val="367DA2"/>
+          <w:sz w:val="22"/>
+          <w:szCs w:val="22"/>
+        </w:rPr>
+      </w:pPr>
+    </w:p>
+    <w:p>
+      <w:pPr>
+        <w:pStyle w:val="Body2"/>
+        <w:rPr>
+          <w:rFonts w:ascii="Helvetica Neue" w:hAnsi="Helvetica Neue"/>
+          <w:b/>
+          <w:bCs/>
+          <w:color w:val="367DA2"/>
+          <w:sz w:val="22"/>
+          <w:szCs w:val="22"/>
+        </w:rPr>
+      </w:pPr>
+      <w:r>
+        <w:rPr>
+          <w:rFonts w:ascii="Helvetica Neue" w:hAnsi="Helvetica Neue"/>
+          <w:b/>
+          <w:bCs/>
+          <w:color w:val="367DA2"/>
+          <w:sz w:val="22"/>
+          <w:szCs w:val="22"/>
+        </w:rPr>
+        <w:t>K=0.3 and R=5</w:t>
+      </w:r>
+    </w:p>
+    <w:p>
+      <w:pPr>
+        <w:pStyle w:val="Body2"/>
+        <w:rPr>
+          <w:rFonts w:ascii="Helvetica Neue" w:hAnsi="Helvetica Neue"/>
+          <w:b/>
+          <w:bCs/>
+          <w:color w:val="367DA2"/>
+          <w:sz w:val="22"/>
+          <w:szCs w:val="22"/>
+        </w:rPr>
+      </w:pPr>
+    </w:p>
+    <w:p>
+      <w:pPr>
+        <w:pStyle w:val="Body2"/>
+        <w:rPr>
+          <w:rFonts w:ascii="Helvetica Neue" w:hAnsi="Helvetica Neue"/>
+          <w:b/>
+          <w:bCs/>
+          <w:color w:val="367DA2"/>
+          <w:sz w:val="22"/>
+          <w:szCs w:val="22"/>
+        </w:rPr>
+      </w:pPr>
+      <w:r>
+        <w:rPr>
+          <w:rFonts w:ascii="Helvetica Neue" w:hAnsi="Helvetica Neue"/>
+          <w:b/>
+          <w:bCs/>
+          <w:color w:val="367DA2"/>
+          <w:sz w:val="22"/>
+          <w:szCs w:val="22"/>
+        </w:rPr>
+        <w:t>Checking the virus spread for various parameters</w:t>
+      </w:r>
+    </w:p>
+    <w:p>
+      <w:pPr>
+        <w:pStyle w:val="Body2"/>
+        <w:rPr>
+          <w:rFonts w:ascii="Helvetica Neue" w:hAnsi="Helvetica Neue"/>
+          <w:b/>
+          <w:bCs/>
+          <w:color w:val="367DA2"/>
+          <w:sz w:val="22"/>
+          <w:szCs w:val="22"/>
+        </w:rPr>
+      </w:pPr>
+    </w:p>
+    <w:p>
+      <w:pPr>
+        <w:pStyle w:val="Body2"/>
+        <w:rPr>
+          <w:rFonts w:ascii="Helvetica Neue" w:hAnsi="Helvetica Neue"/>
+          <w:b/>
+          <w:bCs/>
+          <w:color w:val="367DA2"/>
+          <w:sz w:val="22"/>
+          <w:szCs w:val="22"/>
+        </w:rPr>
+      </w:pPr>
+      <w:r>
+        <w:rPr>
+          <w:rFonts w:ascii="Helvetica Neue" w:hAnsi="Helvetica Neue"/>
+          <w:b/>
+          <w:bCs/>
+          <w:color w:val="367DA2"/>
+          <w:sz w:val="22"/>
+          <w:szCs w:val="22"/>
+        </w:rPr>
+        <w:t xml:space="preserve">if no masks </w:t>
+      </w:r>
+    </w:p>
+    <w:p>
+      <w:pPr>
+        <w:pStyle w:val="Body2"/>
+        <w:rPr>
+          <w:rFonts w:ascii="Helvetica Neue" w:hAnsi="Helvetica Neue"/>
+          <w:b/>
+          <w:bCs/>
+          <w:color w:val="367DA2"/>
+          <w:sz w:val="22"/>
+          <w:szCs w:val="22"/>
+        </w:rPr>
+      </w:pPr>
+    </w:p>
+    <w:p>
+      <w:pPr>
+        <w:pStyle w:val="Body2"/>
+        <w:rPr>
+          <w:rFonts w:ascii="Helvetica Neue" w:hAnsi="Helvetica Neue"/>
+          <w:b/>
+          <w:bCs/>
+          <w:color w:val="367DA2"/>
+          <w:sz w:val="22"/>
+          <w:szCs w:val="22"/>
+        </w:rPr>
+      </w:pPr>
+      <w:r>
+        <w:rPr>
+          <w:rFonts w:ascii="Helvetica Neue" w:hAnsi="Helvetica Neue"/>
+          <w:b/>
+          <w:bCs/>
+          <w:color w:val="367DA2"/>
+          <w:sz w:val="22"/>
+          <w:szCs w:val="22"/>
+        </w:rPr>
+        <w:t>if no person is quarantined</w:t>
+      </w:r>
+    </w:p>
+    <w:p>
+      <w:pPr>
+        <w:pStyle w:val="Body2"/>
+        <w:rPr>
+          <w:rFonts w:ascii="Helvetica Neue" w:hAnsi="Helvetica Neue"/>
+          <w:b/>
+          <w:bCs/>
+          <w:color w:val="367DA2"/>
+          <w:sz w:val="22"/>
+          <w:szCs w:val="22"/>
+        </w:rPr>
+      </w:pPr>
+    </w:p>
+    <w:p>
+      <w:pPr>
+        <w:pStyle w:val="Body2"/>
+        <w:rPr>
+          <w:rFonts w:ascii="Helvetica Neue" w:hAnsi="Helvetica Neue"/>
+          <w:b/>
+          <w:bCs/>
+          <w:color w:val="367DA2"/>
+          <w:sz w:val="22"/>
+          <w:szCs w:val="22"/>
+        </w:rPr>
+      </w:pPr>
+      <w:r>
+        <w:rPr>
+          <w:rFonts w:ascii="Helvetica Neue" w:hAnsi="Helvetica Neue"/>
+          <w:b/>
+          <w:bCs/>
+          <w:color w:val="367DA2"/>
+          <w:sz w:val="22"/>
+          <w:szCs w:val="22"/>
+        </w:rPr>
+        <w:t>If both mask and quarantined</w:t>
+      </w:r>
+    </w:p>
+    <w:p>
+      <w:pPr>
+        <w:pStyle w:val="Body2"/>
+        <w:rPr>
+          <w:rFonts w:ascii="Helvetica Neue" w:hAnsi="Helvetica Neue"/>
+          <w:b/>
+          <w:bCs/>
+          <w:color w:val="367DA2"/>
+          <w:sz w:val="22"/>
+          <w:szCs w:val="22"/>
+        </w:rPr>
+      </w:pPr>
+    </w:p>
+    <w:p>
+      <w:pPr>
+        <w:pStyle w:val="Body2"/>
+        <w:rPr>
+          <w:rFonts w:ascii="Helvetica Neue" w:hAnsi="Helvetica Neue"/>
+          <w:b/>
+          <w:bCs/>
+          <w:color w:val="367DA2"/>
+          <w:sz w:val="22"/>
+          <w:szCs w:val="22"/>
+        </w:rPr>
+      </w:pPr>
+      <w:r>
+        <w:rPr>
+          <w:rFonts w:ascii="Helvetica Neue" w:hAnsi="Helvetica Neue"/>
+          <w:b/>
+          <w:bCs/>
+          <w:color w:val="367DA2"/>
+          <w:sz w:val="22"/>
+          <w:szCs w:val="22"/>
+        </w:rPr>
+        <w:t>Various effectiveness of mask</w:t>
+      </w:r>
+      <w:r>
+        <w:rPr>
+          <w:rFonts w:ascii="Helvetica Neue" w:hAnsi="Helvetica Neue"/>
+          <w:b/>
+          <w:bCs/>
+          <w:color w:val="367DA2"/>
+          <w:sz w:val="22"/>
+          <w:szCs w:val="22"/>
+        </w:rPr>
+        <w:t>s</w:t>
+      </w:r>
+    </w:p>
+    <w:p>
+      <w:pPr>
+        <w:pStyle w:val="Body2"/>
+        <w:rPr>
+          <w:rFonts w:ascii="Helvetica Neue" w:hAnsi="Helvetica Neue"/>
+          <w:b/>
+          <w:bCs/>
+          <w:color w:val="367DA2"/>
+          <w:sz w:val="22"/>
+          <w:szCs w:val="22"/>
+        </w:rPr>
+      </w:pPr>
+    </w:p>
+    <w:p>
+      <w:pPr>
+        <w:pStyle w:val="Body2"/>
+        <w:rPr>
+          <w:rFonts w:ascii="Helvetica Neue" w:hAnsi="Helvetica Neue"/>
+          <w:b/>
+          <w:bCs/>
+          <w:color w:val="367DA2"/>
+          <w:sz w:val="22"/>
+          <w:szCs w:val="22"/>
+        </w:rPr>
+      </w:pPr>
+    </w:p>
+    <w:p>
+      <w:pPr>
+        <w:pStyle w:val="Body2"/>
+      </w:pPr>
+    </w:p>
+    <w:p>
+      <w:pPr>
+        <w:pStyle w:val="Body2"/>
+      </w:pPr>
+    </w:p>
+    <w:p>
+      <w:pPr>
+        <w:pStyle w:val="Body2"/>
+      </w:pPr>
+    </w:p>
+    <w:p>
+      <w:pPr>
+        <w:pStyle w:val="Heading"/>
+        <w:rPr>
+          <w:lang w:val="en-US"/>
+        </w:rPr>
+      </w:pPr>
+      <w:r>
+        <w:rPr>
+          <w:lang w:val="en-US"/>
+        </w:rPr>
+        <w:lastRenderedPageBreak/>
+        <w:t>Analysis</w:t>
+      </w:r>
+    </w:p>
+    <w:p>
+      <w:pPr>
+        <w:pStyle w:val="Body2"/>
+      </w:pPr>
+    </w:p>
+    <w:p>
+      <w:pPr>
+        <w:pStyle w:val="Body2"/>
+      </w:pPr>
+    </w:p>
+    <w:p>
+      <w:pPr>
+        <w:pStyle w:val="Body2"/>
+      </w:pPr>
+    </w:p>
+    <w:p>
+      <w:pPr>
+        <w:pStyle w:val="Heading"/>
+        <w:rPr>
+          <w:lang w:val="en-US"/>
+        </w:rPr>
+      </w:pPr>
+      <w:r>
+        <w:rPr>
+          <w:lang w:val="en-US"/>
+        </w:rPr>
+        <w:t xml:space="preserve">Conclusion </w:t>
+      </w:r>
+    </w:p>
+    <w:p>
+      <w:pPr>
+        <w:pStyle w:val="Body2"/>
+      </w:pPr>
+    </w:p>
+    <w:p>
+      <w:pPr>
+        <w:pStyle w:val="Body2"/>
+      </w:pPr>
+    </w:p>
+    <w:p>
+      <w:pPr>
+        <w:pStyle w:val="Body2"/>
+      </w:pPr>
+    </w:p>
+    <w:p>
+      <w:pPr>
+        <w:pStyle w:val="Heading"/>
+        <w:rPr>
+          <w:lang w:val="en-US"/>
+        </w:rPr>
+      </w:pPr>
+      <w:r>
+        <w:rPr>
+          <w:lang w:val="en-US"/>
+        </w:rPr>
+        <w:t>Unit Testing</w:t>
+      </w:r>
     </w:p>
     <w:sectPr>
-      <w:headerReference w:type="default" r:id="rId10"/>
+      <w:headerReference w:type="default" r:id="rId13"/>
       <w:pgSz w:w="12240" w:h="15840"/>
       <w:pgMar w:top="2520" w:right="1200" w:bottom="1800" w:left="1200" w:header="1296" w:footer="1040" w:gutter="0"/>
       <w:cols w:space="720"/>

</xml_diff>

<commit_message>
Updated Class Diagram and formatting
</commit_message>
<xml_diff>
--- a/PSA Project report.docx
+++ b/PSA Project report.docx
@@ -1,6 +1,6 @@
 
 <file path=word/document.xml><?xml version="1.0" encoding="utf-8"?>
-<w:document xmlns:wpc="http://schemas.microsoft.com/office/word/2010/wordprocessingCanvas" xmlns:cx="http://schemas.microsoft.com/office/drawing/2014/chartex" xmlns:cx1="http://schemas.microsoft.com/office/drawing/2015/9/8/chartex" xmlns:cx2="http://schemas.microsoft.com/office/drawing/2015/10/21/chartex" xmlns:cx3="http://schemas.microsoft.com/office/drawing/2016/5/9/chartex" xmlns:cx4="http://schemas.microsoft.com/office/drawing/2016/5/10/chartex" xmlns:cx5="http://schemas.microsoft.com/office/drawing/2016/5/11/chartex" xmlns:cx6="http://schemas.microsoft.com/office/drawing/2016/5/12/chartex" xmlns:cx7="http://schemas.microsoft.com/office/drawing/2016/5/13/chartex" xmlns:cx8="http://schemas.microsoft.com/office/drawing/2016/5/14/chartex" xmlns:mc="http://schemas.openxmlformats.org/markup-compatibility/2006" xmlns:aink="http://schemas.microsoft.com/office/drawing/2016/ink" xmlns:am3d="http://schemas.microsoft.com/office/drawing/2017/model3d" xmlns:o="urn:schemas-microsoft-com:office:office" xmlns:r="http://schemas.openxmlformats.org/officeDocument/2006/relationships" xmlns:m="http://schemas.openxmlformats.org/officeDocument/2006/math" xmlns:v="urn:schemas-microsoft-com:vml" xmlns:wp14="http://schemas.microsoft.com/office/word/2010/wordprocessingDrawing" xmlns:wp="http://schemas.openxmlformats.org/drawingml/2006/wordprocessingDrawing" xmlns:w10="urn:schemas-microsoft-com:office:word" xmlns:w="http://schemas.openxmlformats.org/wordprocessingml/2006/main" xmlns:w14="http://schemas.microsoft.com/office/word/2010/wordml" xmlns:w15="http://schemas.microsoft.com/office/word/2012/wordml" xmlns:w16cex="http://schemas.microsoft.com/office/word/2018/wordml/cex" xmlns:w16cid="http://schemas.microsoft.com/office/word/2016/wordml/cid" xmlns:w16="http://schemas.microsoft.com/office/word/2018/wordml" xmlns:w16se="http://schemas.microsoft.com/office/word/2015/wordml/symex" xmlns:wpg="http://schemas.microsoft.com/office/word/2010/wordprocessingGroup" xmlns:wpi="http://schemas.microsoft.com/office/word/2010/wordprocessingInk" xmlns:wne="http://schemas.microsoft.com/office/word/2006/wordml" xmlns:wps="http://schemas.microsoft.com/office/word/2010/wordprocessingShape" mc:Ignorable="w14 w15 w16se w16cid w16 w16cex wp14">
+<w:document xmlns:wpc="http://schemas.microsoft.com/office/word/2010/wordprocessingCanvas" xmlns:cx="http://schemas.microsoft.com/office/drawing/2014/chartex" xmlns:cx1="http://schemas.microsoft.com/office/drawing/2015/9/8/chartex" xmlns:cx2="http://schemas.microsoft.com/office/drawing/2015/10/21/chartex" xmlns:cx3="http://schemas.microsoft.com/office/drawing/2016/5/9/chartex" xmlns:cx4="http://schemas.microsoft.com/office/drawing/2016/5/10/chartex" xmlns:cx5="http://schemas.microsoft.com/office/drawing/2016/5/11/chartex" xmlns:cx6="http://schemas.microsoft.com/office/drawing/2016/5/12/chartex" xmlns:cx7="http://schemas.microsoft.com/office/drawing/2016/5/13/chartex" xmlns:cx8="http://schemas.microsoft.com/office/drawing/2016/5/14/chartex" xmlns:mc="http://schemas.openxmlformats.org/markup-compatibility/2006" xmlns:aink="http://schemas.microsoft.com/office/drawing/2016/ink" xmlns:am3d="http://schemas.microsoft.com/office/drawing/2017/model3d" xmlns:o="urn:schemas-microsoft-com:office:office" xmlns:r="http://schemas.openxmlformats.org/officeDocument/2006/relationships" xmlns:m="http://schemas.openxmlformats.org/officeDocument/2006/math" xmlns:v="urn:schemas-microsoft-com:vml" xmlns:wp14="http://schemas.microsoft.com/office/word/2010/wordprocessingDrawing" xmlns:wp="http://schemas.openxmlformats.org/drawingml/2006/wordprocessingDrawing" xmlns:w10="urn:schemas-microsoft-com:office:word" xmlns:w="http://schemas.openxmlformats.org/wordprocessingml/2006/main" xmlns:w14="http://schemas.microsoft.com/office/word/2010/wordml" xmlns:w15="http://schemas.microsoft.com/office/word/2012/wordml" xmlns:w16cex="http://schemas.microsoft.com/office/word/2018/wordml/cex" xmlns:w16cid="http://schemas.microsoft.com/office/word/2016/wordml/cid" xmlns:w16="http://schemas.microsoft.com/office/word/2018/wordml" xmlns:w16sdtdh="http://schemas.microsoft.com/office/word/2020/wordml/sdtdatahash" xmlns:w16se="http://schemas.microsoft.com/office/word/2015/wordml/symex" xmlns:wpg="http://schemas.microsoft.com/office/word/2010/wordprocessingGroup" xmlns:wpi="http://schemas.microsoft.com/office/word/2010/wordprocessingInk" xmlns:wne="http://schemas.microsoft.com/office/word/2006/wordml" xmlns:wps="http://schemas.microsoft.com/office/word/2010/wordprocessingShape" mc:Ignorable="w14 w15 w16se w16cid w16 w16cex w16sdtdh wp14">
   <w:body>
     <w:p>
       <w:pPr>
@@ -215,23 +215,26 @@
           <w:sz w:val="24"/>
           <w:szCs w:val="24"/>
         </w:rPr>
-        <w:t>(</w:t>
-      </w:r>
-      <w:r>
+        <w:t>(001084614)</w:t>
+      </w:r>
+    </w:p>
+    <w:p>
+      <w:pPr>
+        <w:pStyle w:val="Body"/>
+        <w:jc w:val="both"/>
         <w:rPr>
           <w:noProof/>
           <w:sz w:val="24"/>
           <w:szCs w:val="24"/>
         </w:rPr>
-        <w:t>001084614</w:t>
-      </w:r>
+      </w:pPr>
       <w:r>
         <w:rPr>
           <w:noProof/>
           <w:sz w:val="24"/>
           <w:szCs w:val="24"/>
         </w:rPr>
-        <w:t>)</w:t>
+        <w:t>Gautham Rajsimha Pulipati (001572432)</w:t>
       </w:r>
     </w:p>
     <w:p>
@@ -250,25 +253,6 @@
           <w:sz w:val="24"/>
           <w:szCs w:val="24"/>
         </w:rPr>
-        <w:t>Gautham Rajsimha Pulipati (001572432)</w:t>
-      </w:r>
-    </w:p>
-    <w:p>
-      <w:pPr>
-        <w:pStyle w:val="Body"/>
-        <w:jc w:val="both"/>
-        <w:rPr>
-          <w:noProof/>
-          <w:sz w:val="24"/>
-          <w:szCs w:val="24"/>
-        </w:rPr>
-      </w:pPr>
-      <w:r>
-        <w:rPr>
-          <w:noProof/>
-          <w:sz w:val="24"/>
-          <w:szCs w:val="24"/>
-        </w:rPr>
         <w:t>Naveen Kumar Buddhala (001582394)</w:t>
       </w:r>
     </w:p>
@@ -295,9 +279,14 @@
     <w:sdt>
       <w:sdtPr>
         <w:rPr>
-          <w:noProof/>
+          <w:rFonts w:ascii="Times New Roman" w:eastAsia="Arial Unicode MS" w:hAnsi="Times New Roman" w:cs="Times New Roman"/>
+          <w:b w:val="0"/>
+          <w:bCs w:val="0"/>
+          <w:noProof/>
+          <w:color w:val="auto"/>
           <w:sz w:val="32"/>
           <w:szCs w:val="32"/>
+          <w:bdr w:val="nil"/>
         </w:rPr>
         <w:id w:val="1419988117"/>
         <w:docPartObj>
@@ -307,11 +296,8 @@
       </w:sdtPr>
       <w:sdtEndPr>
         <w:rPr>
-          <w:rFonts w:ascii="Times New Roman" w:eastAsia="Arial Unicode MS" w:hAnsi="Times New Roman" w:cs="Times New Roman"/>
-          <w:color w:val="auto"/>
           <w:sz w:val="28"/>
           <w:szCs w:val="28"/>
-          <w:bdr w:val="nil"/>
         </w:rPr>
       </w:sdtEndPr>
       <w:sdtContent>
@@ -668,27 +654,7 @@
                 <w:sz w:val="24"/>
                 <w:szCs w:val="24"/>
               </w:rPr>
-              <w:t>File Struc</w:t>
-            </w:r>
-            <w:r>
-              <w:rPr>
-                <w:rStyle w:val="Hyperlink"/>
-                <w:rFonts w:cs="Arial Unicode MS"/>
-                <w:noProof/>
-                <w:sz w:val="24"/>
-                <w:szCs w:val="24"/>
-              </w:rPr>
-              <w:t>t</w:t>
-            </w:r>
-            <w:r>
-              <w:rPr>
-                <w:rStyle w:val="Hyperlink"/>
-                <w:rFonts w:cs="Arial Unicode MS"/>
-                <w:noProof/>
-                <w:sz w:val="24"/>
-                <w:szCs w:val="24"/>
-              </w:rPr>
-              <w:t>ure:</w:t>
+              <w:t>File Structure:</w:t>
             </w:r>
             <w:r>
               <w:rPr>
@@ -2135,29 +2101,7 @@
                 <w:sz w:val="21"/>
                 <w:szCs w:val="21"/>
               </w:rPr>
-              <w:t>Quar</w:t>
-            </w:r>
-            <w:r>
-              <w:rPr>
-                <w:rStyle w:val="Hyperlink"/>
-                <w:b/>
-                <w:bCs/>
-                <w:noProof/>
-                <w:sz w:val="21"/>
-                <w:szCs w:val="21"/>
-              </w:rPr>
-              <w:t>a</w:t>
-            </w:r>
-            <w:r>
-              <w:rPr>
-                <w:rStyle w:val="Hyperlink"/>
-                <w:b/>
-                <w:bCs/>
-                <w:noProof/>
-                <w:sz w:val="21"/>
-                <w:szCs w:val="21"/>
-              </w:rPr>
-              <w:t>ntine</w:t>
+              <w:t>Quarantine</w:t>
             </w:r>
             <w:r>
               <w:rPr>
@@ -4368,23 +4312,7 @@
           <w:sz w:val="21"/>
           <w:szCs w:val="21"/>
         </w:rPr>
-        <w:t xml:space="preserve"> using TkInter and </w:t>
-      </w:r>
-      <w:r>
-        <w:rPr>
-          <w:noProof/>
-          <w:sz w:val="21"/>
-          <w:szCs w:val="21"/>
-        </w:rPr>
-        <w:t>numpy library</w:t>
-      </w:r>
-      <w:r>
-        <w:rPr>
-          <w:noProof/>
-          <w:sz w:val="21"/>
-          <w:szCs w:val="21"/>
-        </w:rPr>
-        <w:t xml:space="preserve"> for probability association and matplotlib library for plotting the graph. </w:t>
+        <w:t xml:space="preserve"> using TkInter and numpy library for probability association and matplotlib library for plotting the graph. </w:t>
       </w:r>
       <w:r>
         <w:rPr>
@@ -4449,6 +4377,11 @@
         </w:rPr>
         <w:t xml:space="preserve"> </w:t>
       </w:r>
+    </w:p>
+    <w:p>
+      <w:pPr>
+        <w:pStyle w:val="Body2"/>
+      </w:pPr>
     </w:p>
     <w:p>
       <w:pPr>
@@ -4871,23 +4804,7 @@
           <w:sz w:val="21"/>
           <w:szCs w:val="21"/>
         </w:rPr>
-        <w:t>mask</w:t>
-      </w:r>
-      <w:r>
-        <w:rPr>
-          <w:noProof/>
-          <w:sz w:val="21"/>
-          <w:szCs w:val="21"/>
-        </w:rPr>
-        <w:t xml:space="preserve"> </w:t>
-      </w:r>
-      <w:r>
-        <w:rPr>
-          <w:noProof/>
-          <w:sz w:val="21"/>
-          <w:szCs w:val="21"/>
-        </w:rPr>
-        <w:t>effectiveness</w:t>
+        <w:t>mask effectiveness</w:t>
       </w:r>
     </w:p>
     <w:p>
@@ -4967,15 +4884,7 @@
           <w:sz w:val="21"/>
           <w:szCs w:val="21"/>
         </w:rPr>
-        <w:t>quarantine effectivenes</w:t>
-      </w:r>
-      <w:r>
-        <w:rPr>
-          <w:noProof/>
-          <w:sz w:val="21"/>
-          <w:szCs w:val="21"/>
-        </w:rPr>
-        <w:t>s</w:t>
+        <w:t>quarantine effectiveness</w:t>
       </w:r>
     </w:p>
     <w:p>
@@ -5164,6 +5073,30 @@
     </w:p>
     <w:p>
       <w:pPr>
+        <w:pStyle w:val="Body2"/>
+        <w:spacing w:after="0"/>
+        <w:jc w:val="both"/>
+        <w:rPr>
+          <w:noProof/>
+          <w:sz w:val="21"/>
+          <w:szCs w:val="21"/>
+        </w:rPr>
+      </w:pPr>
+    </w:p>
+    <w:p>
+      <w:pPr>
+        <w:pStyle w:val="Body2"/>
+        <w:spacing w:after="0"/>
+        <w:jc w:val="both"/>
+        <w:rPr>
+          <w:noProof/>
+          <w:sz w:val="21"/>
+          <w:szCs w:val="21"/>
+        </w:rPr>
+      </w:pPr>
+    </w:p>
+    <w:p>
+      <w:pPr>
         <w:pStyle w:val="Heading3"/>
         <w:numPr>
           <w:ilvl w:val="0"/>
@@ -5190,6 +5123,7 @@
           <w:sz w:val="28"/>
           <w:szCs w:val="28"/>
         </w:rPr>
+        <w:lastRenderedPageBreak/>
         <w:t>Person.py</w:t>
       </w:r>
       <w:bookmarkEnd w:id="7"/>
@@ -5260,31 +5194,7 @@
           <w:sz w:val="21"/>
           <w:szCs w:val="21"/>
         </w:rPr>
-        <w:t xml:space="preserve"> along with </w:t>
-      </w:r>
-      <w:r>
-        <w:rPr>
-          <w:noProof/>
-          <w:sz w:val="21"/>
-          <w:szCs w:val="21"/>
-        </w:rPr>
-        <w:t>all the</w:t>
-      </w:r>
-      <w:r>
-        <w:rPr>
-          <w:noProof/>
-          <w:sz w:val="21"/>
-          <w:szCs w:val="21"/>
-        </w:rPr>
-        <w:t>ir respective</w:t>
-      </w:r>
-      <w:r>
-        <w:rPr>
-          <w:noProof/>
-          <w:sz w:val="21"/>
-          <w:szCs w:val="21"/>
-        </w:rPr>
-        <w:t xml:space="preserve"> getters and setters</w:t>
+        <w:t xml:space="preserve"> along with all their respective getters and setters</w:t>
       </w:r>
       <w:r>
         <w:rPr>
@@ -5316,7 +5226,6 @@
           <w:sz w:val="21"/>
           <w:szCs w:val="21"/>
         </w:rPr>
-        <w:lastRenderedPageBreak/>
         <w:t>id</w:t>
       </w:r>
     </w:p>
@@ -5961,1091 +5870,40 @@
     </w:p>
     <w:p>
       <w:pPr>
-        <w:pStyle w:val="Heading2"/>
-        <w:spacing w:before="0" w:after="0"/>
-        <w:jc w:val="both"/>
-        <w:rPr>
-          <w:noProof/>
-          <w:sz w:val="24"/>
-          <w:szCs w:val="24"/>
-        </w:rPr>
-      </w:pPr>
-      <w:bookmarkStart w:id="13" w:name="_Toc69751820"/>
-      <w:r>
-        <w:rPr>
-          <w:noProof/>
-          <w:sz w:val="24"/>
-          <w:szCs w:val="24"/>
-        </w:rPr>
-        <w:t>Factors:</w:t>
-      </w:r>
-      <w:bookmarkEnd w:id="13"/>
-    </w:p>
-    <w:p>
-      <w:pPr>
-        <w:pStyle w:val="Body2"/>
-        <w:spacing w:after="0"/>
-        <w:jc w:val="both"/>
-        <w:rPr>
-          <w:sz w:val="21"/>
-          <w:szCs w:val="21"/>
-          <w:lang w:val="en-IN"/>
-        </w:rPr>
-      </w:pPr>
-      <w:r>
-        <w:rPr>
-          <w:sz w:val="21"/>
-          <w:szCs w:val="21"/>
-          <w:lang w:val="en-IN"/>
-        </w:rPr>
-        <w:t>The following factors have been considered while designing the disease simulation</w:t>
-      </w:r>
-    </w:p>
-    <w:p>
-      <w:pPr>
-        <w:pStyle w:val="Heading3"/>
-        <w:numPr>
-          <w:ilvl w:val="0"/>
-          <w:numId w:val="12"/>
-        </w:numPr>
-        <w:spacing w:before="0"/>
-        <w:jc w:val="both"/>
-        <w:rPr>
-          <w:rFonts w:eastAsia="Arial Unicode MS"/>
-          <w:b/>
-          <w:bCs/>
-          <w:noProof/>
-          <w:sz w:val="28"/>
-          <w:szCs w:val="28"/>
-        </w:rPr>
-      </w:pPr>
-      <w:bookmarkStart w:id="14" w:name="_Toc69751821"/>
-      <w:r>
-        <w:rPr>
-          <w:rFonts w:eastAsia="Arial Unicode MS"/>
-          <w:b/>
-          <w:bCs/>
-          <w:noProof/>
-          <w:sz w:val="28"/>
-          <w:szCs w:val="28"/>
-        </w:rPr>
-        <w:t>K factor</w:t>
-      </w:r>
-      <w:bookmarkEnd w:id="14"/>
-    </w:p>
-    <w:p>
-      <w:pPr>
-        <w:pStyle w:val="Body2"/>
-        <w:numPr>
-          <w:ilvl w:val="1"/>
-          <w:numId w:val="12"/>
-        </w:numPr>
-        <w:spacing w:after="0"/>
-        <w:jc w:val="both"/>
-        <w:rPr>
-          <w:noProof/>
-          <w:sz w:val="21"/>
-          <w:szCs w:val="21"/>
-        </w:rPr>
-      </w:pPr>
-      <w:r>
-        <w:rPr>
-          <w:noProof/>
-          <w:sz w:val="21"/>
-          <w:szCs w:val="21"/>
-        </w:rPr>
-        <w:t>The dispersion parameter, it tells exactly how many are infected by each person i.e. in case of COVID-19 10-15 % of the population is responsible for 80% of the infections.</w:t>
-      </w:r>
-    </w:p>
-    <w:p>
-      <w:pPr>
-        <w:pStyle w:val="Body2"/>
-        <w:numPr>
-          <w:ilvl w:val="1"/>
-          <w:numId w:val="12"/>
-        </w:numPr>
-        <w:spacing w:after="0"/>
-        <w:jc w:val="both"/>
-        <w:rPr>
-          <w:noProof/>
-          <w:sz w:val="21"/>
-          <w:szCs w:val="21"/>
-        </w:rPr>
-      </w:pPr>
-      <w:r>
-        <w:rPr>
-          <w:noProof/>
-          <w:sz w:val="21"/>
-          <w:szCs w:val="21"/>
-        </w:rPr>
-        <w:lastRenderedPageBreak/>
-        <w:t>These people are called super-spreaders. Whereas others, may be quarantined and infect none.</w:t>
-      </w:r>
-    </w:p>
-    <w:p>
-      <w:pPr>
-        <w:pStyle w:val="Body2"/>
-        <w:spacing w:after="0"/>
-        <w:ind w:left="1440"/>
-        <w:jc w:val="both"/>
-        <w:rPr>
-          <w:noProof/>
-          <w:sz w:val="21"/>
-          <w:szCs w:val="21"/>
-        </w:rPr>
-      </w:pPr>
-    </w:p>
-    <w:p>
-      <w:pPr>
-        <w:pStyle w:val="Heading3"/>
-        <w:numPr>
-          <w:ilvl w:val="0"/>
-          <w:numId w:val="12"/>
-        </w:numPr>
-        <w:spacing w:before="0"/>
-        <w:jc w:val="both"/>
-        <w:rPr>
-          <w:rFonts w:eastAsia="Arial Unicode MS"/>
-          <w:b/>
-          <w:bCs/>
-          <w:noProof/>
-          <w:sz w:val="28"/>
-          <w:szCs w:val="28"/>
-        </w:rPr>
-      </w:pPr>
-      <w:bookmarkStart w:id="15" w:name="_Toc69751822"/>
-      <w:r>
-        <w:rPr>
-          <w:rFonts w:eastAsia="Arial Unicode MS"/>
-          <w:b/>
-          <w:bCs/>
-          <w:noProof/>
-          <w:sz w:val="28"/>
-          <w:szCs w:val="28"/>
-        </w:rPr>
-        <w:t>Mask</w:t>
-      </w:r>
-      <w:bookmarkEnd w:id="15"/>
-      <w:r>
-        <w:rPr>
-          <w:rFonts w:eastAsia="Arial Unicode MS"/>
-          <w:b/>
-          <w:bCs/>
-          <w:noProof/>
-          <w:sz w:val="28"/>
-          <w:szCs w:val="28"/>
-        </w:rPr>
-        <w:t xml:space="preserve"> </w:t>
-      </w:r>
-    </w:p>
-    <w:p>
-      <w:pPr>
-        <w:pStyle w:val="Body2"/>
-        <w:numPr>
-          <w:ilvl w:val="1"/>
-          <w:numId w:val="12"/>
-        </w:numPr>
-        <w:spacing w:after="0"/>
-        <w:jc w:val="both"/>
-        <w:rPr>
-          <w:noProof/>
-          <w:sz w:val="21"/>
-          <w:szCs w:val="21"/>
-        </w:rPr>
-      </w:pPr>
-      <w:r>
-        <w:rPr>
-          <w:noProof/>
-          <w:sz w:val="21"/>
-          <w:szCs w:val="21"/>
-        </w:rPr>
-        <w:t xml:space="preserve">3 factors for mask are considered: introduction timeline, effectiveness, and percentage usage </w:t>
-      </w:r>
-    </w:p>
-    <w:p>
-      <w:pPr>
-        <w:pStyle w:val="Body2"/>
-        <w:numPr>
-          <w:ilvl w:val="1"/>
-          <w:numId w:val="12"/>
-        </w:numPr>
-        <w:spacing w:after="0"/>
-        <w:jc w:val="both"/>
-        <w:rPr>
-          <w:noProof/>
-          <w:sz w:val="21"/>
-          <w:szCs w:val="21"/>
-        </w:rPr>
-      </w:pPr>
-      <w:r>
-        <w:rPr>
-          <w:b/>
-          <w:bCs/>
-          <w:noProof/>
-          <w:sz w:val="21"/>
-          <w:szCs w:val="21"/>
-        </w:rPr>
-        <w:t>Introduction timeline</w:t>
-      </w:r>
-      <w:r>
-        <w:rPr>
-          <w:noProof/>
-          <w:sz w:val="21"/>
-          <w:szCs w:val="21"/>
-        </w:rPr>
-        <w:t xml:space="preserve"> specifies number of days after which the masks were introduced i.e. after certain time of start of simulation</w:t>
-      </w:r>
-    </w:p>
-    <w:p>
-      <w:pPr>
-        <w:pStyle w:val="Body2"/>
-        <w:numPr>
-          <w:ilvl w:val="1"/>
-          <w:numId w:val="12"/>
-        </w:numPr>
-        <w:spacing w:after="0"/>
-        <w:jc w:val="both"/>
-        <w:rPr>
-          <w:noProof/>
-          <w:sz w:val="21"/>
-          <w:szCs w:val="21"/>
-        </w:rPr>
-      </w:pPr>
-      <w:r>
-        <w:rPr>
-          <w:b/>
-          <w:bCs/>
-          <w:noProof/>
-          <w:sz w:val="21"/>
-          <w:szCs w:val="21"/>
-        </w:rPr>
-        <w:t xml:space="preserve">Effectiveness </w:t>
-      </w:r>
-      <w:r>
-        <w:rPr>
-          <w:noProof/>
-          <w:sz w:val="21"/>
-          <w:szCs w:val="21"/>
-        </w:rPr>
-        <w:t>specifies how much does mask help us to protect from getting infected on a scale of 100, 0 signifies mask has no impact on in the virus to be infected</w:t>
-      </w:r>
-    </w:p>
-    <w:p>
-      <w:pPr>
-        <w:pStyle w:val="Body2"/>
-        <w:numPr>
-          <w:ilvl w:val="1"/>
-          <w:numId w:val="12"/>
-        </w:numPr>
-        <w:spacing w:after="0"/>
-        <w:jc w:val="both"/>
-        <w:rPr>
-          <w:noProof/>
-          <w:sz w:val="21"/>
-          <w:szCs w:val="21"/>
-        </w:rPr>
-      </w:pPr>
-      <w:r>
-        <w:rPr>
-          <w:b/>
-          <w:bCs/>
-          <w:noProof/>
-          <w:sz w:val="21"/>
-          <w:szCs w:val="21"/>
-        </w:rPr>
-        <w:t xml:space="preserve">Percentage Usage </w:t>
-      </w:r>
-      <w:r>
-        <w:rPr>
-          <w:noProof/>
-          <w:sz w:val="21"/>
-          <w:szCs w:val="21"/>
-        </w:rPr>
-        <w:t>specifies how many from the current population are using the masks</w:t>
-      </w:r>
-    </w:p>
-    <w:p>
-      <w:pPr>
-        <w:pStyle w:val="Body2"/>
-        <w:spacing w:after="0"/>
-        <w:ind w:left="1440"/>
-        <w:jc w:val="both"/>
-        <w:rPr>
-          <w:noProof/>
-          <w:sz w:val="21"/>
-          <w:szCs w:val="21"/>
-        </w:rPr>
-      </w:pPr>
-    </w:p>
-    <w:p>
-      <w:pPr>
-        <w:pStyle w:val="Heading3"/>
-        <w:numPr>
-          <w:ilvl w:val="0"/>
-          <w:numId w:val="12"/>
-        </w:numPr>
-        <w:spacing w:before="0"/>
-        <w:jc w:val="both"/>
-        <w:rPr>
-          <w:rFonts w:eastAsia="Arial Unicode MS"/>
-          <w:b/>
-          <w:bCs/>
-          <w:noProof/>
-          <w:sz w:val="28"/>
-          <w:szCs w:val="28"/>
-        </w:rPr>
-      </w:pPr>
-      <w:bookmarkStart w:id="16" w:name="_Toc69751823"/>
-      <w:r>
-        <w:rPr>
-          <w:rFonts w:eastAsia="Arial Unicode MS"/>
-          <w:b/>
-          <w:bCs/>
-          <w:noProof/>
-          <w:sz w:val="28"/>
-          <w:szCs w:val="28"/>
-        </w:rPr>
-        <w:t>Quarantine</w:t>
-      </w:r>
-      <w:bookmarkEnd w:id="16"/>
-      <w:r>
-        <w:rPr>
-          <w:rFonts w:eastAsia="Arial Unicode MS"/>
-          <w:b/>
-          <w:bCs/>
-          <w:noProof/>
-          <w:sz w:val="28"/>
-          <w:szCs w:val="28"/>
-        </w:rPr>
-        <w:t xml:space="preserve"> </w:t>
-      </w:r>
-    </w:p>
-    <w:p>
-      <w:pPr>
-        <w:pStyle w:val="Body2"/>
-        <w:numPr>
-          <w:ilvl w:val="1"/>
-          <w:numId w:val="12"/>
-        </w:numPr>
-        <w:spacing w:after="0"/>
-        <w:jc w:val="both"/>
-        <w:rPr>
-          <w:noProof/>
-          <w:sz w:val="21"/>
-          <w:szCs w:val="21"/>
-        </w:rPr>
-      </w:pPr>
-      <w:r>
-        <w:rPr>
-          <w:noProof/>
-          <w:sz w:val="21"/>
-          <w:szCs w:val="21"/>
-        </w:rPr>
-        <w:t xml:space="preserve">3 factors for quarantine are considered: introduction timeline, effectiveness, and percentage usage </w:t>
-      </w:r>
-    </w:p>
-    <w:p>
-      <w:pPr>
-        <w:pStyle w:val="Body2"/>
-        <w:numPr>
-          <w:ilvl w:val="1"/>
-          <w:numId w:val="12"/>
-        </w:numPr>
-        <w:spacing w:after="0"/>
-        <w:jc w:val="both"/>
-        <w:rPr>
-          <w:noProof/>
-          <w:sz w:val="21"/>
-          <w:szCs w:val="21"/>
-        </w:rPr>
-      </w:pPr>
-      <w:r>
-        <w:rPr>
-          <w:b/>
-          <w:bCs/>
-          <w:noProof/>
-          <w:sz w:val="21"/>
-          <w:szCs w:val="21"/>
-        </w:rPr>
-        <w:t>Introduction timeline</w:t>
-      </w:r>
-      <w:r>
-        <w:rPr>
-          <w:noProof/>
-          <w:sz w:val="21"/>
-          <w:szCs w:val="21"/>
-        </w:rPr>
-        <w:t xml:space="preserve"> specifies number of days after which the people started to get quarantined i.e. after certain time of start of simulation</w:t>
-      </w:r>
-    </w:p>
-    <w:p>
-      <w:pPr>
-        <w:pStyle w:val="Body2"/>
-        <w:numPr>
-          <w:ilvl w:val="1"/>
-          <w:numId w:val="12"/>
-        </w:numPr>
-        <w:spacing w:after="0"/>
-        <w:jc w:val="both"/>
-        <w:rPr>
-          <w:noProof/>
-          <w:sz w:val="21"/>
-          <w:szCs w:val="21"/>
-        </w:rPr>
-      </w:pPr>
-      <w:r>
-        <w:rPr>
-          <w:b/>
-          <w:bCs/>
-          <w:noProof/>
-          <w:sz w:val="21"/>
-          <w:szCs w:val="21"/>
-        </w:rPr>
-        <w:t xml:space="preserve">Effectiveness </w:t>
-      </w:r>
-      <w:r>
-        <w:rPr>
-          <w:noProof/>
-          <w:sz w:val="21"/>
-          <w:szCs w:val="21"/>
-        </w:rPr>
-        <w:t>specifies how much does quarantine help us to protect from getting infected on a scale of 100, 100 signifies if a person is quarantined, he cannot get infected</w:t>
-      </w:r>
-    </w:p>
-    <w:p>
-      <w:pPr>
-        <w:pStyle w:val="Body2"/>
-        <w:numPr>
-          <w:ilvl w:val="1"/>
-          <w:numId w:val="12"/>
-        </w:numPr>
-        <w:spacing w:after="0"/>
-        <w:jc w:val="both"/>
-        <w:rPr>
-          <w:noProof/>
-          <w:sz w:val="21"/>
-          <w:szCs w:val="21"/>
-        </w:rPr>
-      </w:pPr>
-      <w:r>
-        <w:rPr>
-          <w:b/>
-          <w:bCs/>
-          <w:noProof/>
-          <w:sz w:val="21"/>
-          <w:szCs w:val="21"/>
-        </w:rPr>
-        <w:t xml:space="preserve">Percentage Usage </w:t>
-      </w:r>
-      <w:r>
-        <w:rPr>
-          <w:noProof/>
-          <w:sz w:val="21"/>
-          <w:szCs w:val="21"/>
-        </w:rPr>
-        <w:t>specifies how many from the current population are quarantining after getting infected</w:t>
-      </w:r>
-    </w:p>
-    <w:p>
-      <w:pPr>
-        <w:pStyle w:val="Body2"/>
-        <w:spacing w:after="0"/>
-        <w:ind w:left="1440"/>
-        <w:jc w:val="both"/>
-        <w:rPr>
-          <w:noProof/>
-          <w:sz w:val="21"/>
-          <w:szCs w:val="21"/>
-        </w:rPr>
-      </w:pPr>
-    </w:p>
-    <w:p>
-      <w:pPr>
-        <w:pStyle w:val="Heading3"/>
-        <w:numPr>
-          <w:ilvl w:val="0"/>
-          <w:numId w:val="12"/>
-        </w:numPr>
-        <w:spacing w:before="0"/>
-        <w:jc w:val="both"/>
-        <w:rPr>
-          <w:rFonts w:eastAsia="Arial Unicode MS"/>
-          <w:b/>
-          <w:bCs/>
-          <w:noProof/>
-          <w:sz w:val="28"/>
-          <w:szCs w:val="28"/>
-        </w:rPr>
-      </w:pPr>
-      <w:bookmarkStart w:id="17" w:name="_Toc69751824"/>
-      <w:r>
-        <w:rPr>
-          <w:rFonts w:eastAsia="Arial Unicode MS"/>
-          <w:b/>
-          <w:bCs/>
-          <w:noProof/>
-          <w:sz w:val="28"/>
-          <w:szCs w:val="28"/>
-        </w:rPr>
-        <w:t>Vaccine</w:t>
-      </w:r>
-      <w:bookmarkEnd w:id="17"/>
-      <w:r>
-        <w:rPr>
-          <w:rFonts w:eastAsia="Arial Unicode MS"/>
-          <w:b/>
-          <w:bCs/>
-          <w:noProof/>
-          <w:sz w:val="28"/>
-          <w:szCs w:val="28"/>
-        </w:rPr>
-        <w:t xml:space="preserve"> </w:t>
-      </w:r>
-    </w:p>
-    <w:p>
-      <w:pPr>
-        <w:pStyle w:val="Body2"/>
-        <w:numPr>
-          <w:ilvl w:val="1"/>
-          <w:numId w:val="12"/>
-        </w:numPr>
-        <w:spacing w:after="0"/>
-        <w:jc w:val="both"/>
-        <w:rPr>
-          <w:noProof/>
-          <w:sz w:val="21"/>
-          <w:szCs w:val="21"/>
-        </w:rPr>
-      </w:pPr>
-      <w:r>
-        <w:rPr>
-          <w:noProof/>
-          <w:sz w:val="21"/>
-          <w:szCs w:val="21"/>
-        </w:rPr>
-        <w:t xml:space="preserve">3 factors for vaccine are considered: introduction timeline, effectiveness, and percentage usage </w:t>
-      </w:r>
-    </w:p>
-    <w:p>
-      <w:pPr>
-        <w:pStyle w:val="Body2"/>
-        <w:numPr>
-          <w:ilvl w:val="1"/>
-          <w:numId w:val="12"/>
-        </w:numPr>
-        <w:spacing w:after="0"/>
-        <w:jc w:val="both"/>
-        <w:rPr>
-          <w:noProof/>
-          <w:sz w:val="21"/>
-          <w:szCs w:val="21"/>
-        </w:rPr>
-      </w:pPr>
-      <w:r>
-        <w:rPr>
-          <w:b/>
-          <w:bCs/>
-          <w:noProof/>
-          <w:sz w:val="21"/>
-          <w:szCs w:val="21"/>
-        </w:rPr>
-        <w:t>Introduction timeline</w:t>
-      </w:r>
-      <w:r>
-        <w:rPr>
-          <w:noProof/>
-          <w:sz w:val="21"/>
-          <w:szCs w:val="21"/>
-        </w:rPr>
-        <w:t xml:space="preserve"> specifies number of days after which the people started to get vaccinated i.e. after certain time of start of simulation</w:t>
-      </w:r>
-    </w:p>
-    <w:p>
-      <w:pPr>
-        <w:pStyle w:val="Body2"/>
-        <w:numPr>
-          <w:ilvl w:val="1"/>
-          <w:numId w:val="12"/>
-        </w:numPr>
-        <w:spacing w:after="0"/>
-        <w:jc w:val="both"/>
-        <w:rPr>
-          <w:noProof/>
-          <w:sz w:val="21"/>
-          <w:szCs w:val="21"/>
-        </w:rPr>
-      </w:pPr>
-      <w:r>
-        <w:rPr>
-          <w:b/>
-          <w:bCs/>
-          <w:noProof/>
-          <w:sz w:val="21"/>
-          <w:szCs w:val="21"/>
-        </w:rPr>
-        <w:t xml:space="preserve">Effectiveness </w:t>
-      </w:r>
-      <w:r>
-        <w:rPr>
-          <w:noProof/>
-          <w:sz w:val="21"/>
-          <w:szCs w:val="21"/>
-        </w:rPr>
-        <w:t>specifies how much does vaccination help us to protect from getting infected on a scale of 100, 100 signifies if a person is vaccinated, he cannot get infected</w:t>
-      </w:r>
-    </w:p>
-    <w:p>
-      <w:pPr>
-        <w:pStyle w:val="Body2"/>
-        <w:numPr>
-          <w:ilvl w:val="1"/>
-          <w:numId w:val="12"/>
-        </w:numPr>
-        <w:spacing w:after="0"/>
-        <w:jc w:val="both"/>
-        <w:rPr>
-          <w:noProof/>
-          <w:sz w:val="21"/>
-          <w:szCs w:val="21"/>
-        </w:rPr>
-      </w:pPr>
-      <w:r>
-        <w:rPr>
-          <w:b/>
-          <w:bCs/>
-          <w:noProof/>
-          <w:sz w:val="21"/>
-          <w:szCs w:val="21"/>
-        </w:rPr>
-        <w:t xml:space="preserve">Percentage Usage </w:t>
-      </w:r>
-      <w:r>
-        <w:rPr>
-          <w:noProof/>
-          <w:sz w:val="21"/>
-          <w:szCs w:val="21"/>
-        </w:rPr>
-        <w:t>specifies how many from the current population are vaccinated</w:t>
-      </w:r>
-    </w:p>
-    <w:p>
-      <w:pPr>
-        <w:pStyle w:val="Body2"/>
-        <w:spacing w:after="0"/>
-        <w:ind w:left="1440"/>
-        <w:jc w:val="both"/>
-        <w:rPr>
-          <w:noProof/>
-          <w:sz w:val="21"/>
-          <w:szCs w:val="21"/>
-        </w:rPr>
-      </w:pPr>
-    </w:p>
-    <w:p>
-      <w:pPr>
-        <w:pStyle w:val="Heading3"/>
-        <w:numPr>
-          <w:ilvl w:val="0"/>
-          <w:numId w:val="12"/>
-        </w:numPr>
-        <w:spacing w:before="0"/>
-        <w:jc w:val="both"/>
-        <w:rPr>
-          <w:rFonts w:eastAsia="Arial Unicode MS"/>
-          <w:b/>
-          <w:bCs/>
-          <w:noProof/>
-          <w:sz w:val="28"/>
-          <w:szCs w:val="28"/>
-        </w:rPr>
-      </w:pPr>
-      <w:bookmarkStart w:id="18" w:name="_Toc69751825"/>
-      <w:r>
-        <w:rPr>
-          <w:rFonts w:eastAsia="Arial Unicode MS"/>
-          <w:b/>
-          <w:bCs/>
-          <w:noProof/>
-          <w:sz w:val="28"/>
-          <w:szCs w:val="28"/>
-        </w:rPr>
-        <w:t>Days contagious</w:t>
-      </w:r>
-      <w:bookmarkEnd w:id="18"/>
-    </w:p>
-    <w:p>
-      <w:pPr>
-        <w:pStyle w:val="Body2"/>
-        <w:numPr>
-          <w:ilvl w:val="1"/>
-          <w:numId w:val="12"/>
-        </w:numPr>
-        <w:spacing w:after="0"/>
-        <w:jc w:val="both"/>
-        <w:rPr>
-          <w:noProof/>
-          <w:sz w:val="21"/>
-          <w:szCs w:val="21"/>
-        </w:rPr>
-      </w:pPr>
-      <w:r>
-        <w:rPr>
-          <w:noProof/>
-          <w:sz w:val="21"/>
-          <w:szCs w:val="21"/>
-        </w:rPr>
-        <w:t>No. of days the person is infected, after catching the infection</w:t>
-      </w:r>
-    </w:p>
-    <w:p>
-      <w:pPr>
-        <w:pStyle w:val="Body2"/>
-        <w:spacing w:after="0"/>
-        <w:ind w:left="1440"/>
-        <w:jc w:val="both"/>
-        <w:rPr>
-          <w:noProof/>
-          <w:sz w:val="21"/>
-          <w:szCs w:val="21"/>
-        </w:rPr>
-      </w:pPr>
-    </w:p>
-    <w:p>
-      <w:pPr>
-        <w:pStyle w:val="Heading3"/>
-        <w:numPr>
-          <w:ilvl w:val="0"/>
-          <w:numId w:val="12"/>
-        </w:numPr>
-        <w:spacing w:before="0"/>
-        <w:jc w:val="both"/>
-        <w:rPr>
-          <w:rFonts w:eastAsia="Arial Unicode MS"/>
-          <w:b/>
-          <w:bCs/>
-          <w:noProof/>
-          <w:sz w:val="28"/>
-          <w:szCs w:val="28"/>
-        </w:rPr>
-      </w:pPr>
-      <w:bookmarkStart w:id="19" w:name="_Toc69751826"/>
-      <w:r>
-        <w:rPr>
-          <w:rFonts w:eastAsia="Arial Unicode MS"/>
-          <w:b/>
-          <w:bCs/>
-          <w:noProof/>
-          <w:sz w:val="28"/>
-          <w:szCs w:val="28"/>
-        </w:rPr>
-        <w:t>Initial infected percentage</w:t>
-      </w:r>
-      <w:bookmarkEnd w:id="19"/>
-    </w:p>
-    <w:p>
-      <w:pPr>
-        <w:pStyle w:val="Body2"/>
-        <w:numPr>
-          <w:ilvl w:val="1"/>
-          <w:numId w:val="12"/>
-        </w:numPr>
-        <w:spacing w:after="0"/>
-        <w:jc w:val="both"/>
-        <w:rPr>
-          <w:noProof/>
-          <w:sz w:val="21"/>
-          <w:szCs w:val="21"/>
-        </w:rPr>
-      </w:pPr>
-      <w:r>
-        <w:rPr>
-          <w:noProof/>
-          <w:sz w:val="21"/>
-          <w:szCs w:val="21"/>
-        </w:rPr>
-        <w:t>Percentage of total population to be infected at the beginning of simulation</w:t>
-      </w:r>
-    </w:p>
-    <w:p>
-      <w:pPr>
-        <w:pStyle w:val="Heading"/>
-        <w:jc w:val="both"/>
-        <w:rPr>
-          <w:noProof/>
-          <w:sz w:val="40"/>
-          <w:szCs w:val="40"/>
-          <w:lang w:val="en-US"/>
-        </w:rPr>
-      </w:pPr>
-    </w:p>
-    <w:p>
-      <w:pPr>
-        <w:pStyle w:val="Heading"/>
-        <w:jc w:val="both"/>
-        <w:rPr>
-          <w:noProof/>
-          <w:sz w:val="40"/>
-          <w:szCs w:val="40"/>
-          <w:u w:val="single"/>
-          <w:lang w:val="en-US"/>
-        </w:rPr>
-      </w:pPr>
-      <w:bookmarkStart w:id="20" w:name="_Toc69751827"/>
-      <w:r>
-        <w:rPr>
-          <w:noProof/>
-          <w:sz w:val="40"/>
-          <w:szCs w:val="40"/>
-          <w:u w:val="single"/>
-          <w:lang w:val="en-US"/>
-        </w:rPr>
-        <w:t>Implementation</w:t>
-      </w:r>
-      <w:bookmarkEnd w:id="20"/>
-    </w:p>
-    <w:p>
-      <w:pPr>
-        <w:pStyle w:val="Body2"/>
-        <w:spacing w:after="0"/>
-        <w:jc w:val="both"/>
-        <w:rPr>
-          <w:noProof/>
-          <w:sz w:val="21"/>
-          <w:szCs w:val="21"/>
-        </w:rPr>
-      </w:pPr>
-    </w:p>
-    <w:p>
-      <w:pPr>
-        <w:pStyle w:val="Body2"/>
-        <w:spacing w:after="0"/>
-        <w:jc w:val="both"/>
-        <w:rPr>
-          <w:noProof/>
-          <w:sz w:val="21"/>
-          <w:szCs w:val="21"/>
-        </w:rPr>
-      </w:pPr>
-      <w:r>
-        <w:rPr>
-          <w:noProof/>
-          <w:sz w:val="21"/>
-          <w:szCs w:val="21"/>
-        </w:rPr>
-        <w:lastRenderedPageBreak/>
-        <w:t xml:space="preserve">Factors considered: </w:t>
-      </w:r>
-    </w:p>
-    <w:p>
-      <w:pPr>
-        <w:pStyle w:val="Heading2"/>
-        <w:spacing w:before="0" w:after="0"/>
-        <w:jc w:val="both"/>
-        <w:rPr>
-          <w:rFonts w:eastAsia="Arial Unicode MS" w:cs="Arial Unicode MS"/>
-          <w:noProof/>
-          <w:sz w:val="24"/>
-          <w:szCs w:val="24"/>
-          <w:lang w:val="en-US"/>
-        </w:rPr>
-      </w:pPr>
-      <w:bookmarkStart w:id="21" w:name="_Toc69751828"/>
-      <w:r>
-        <w:rPr>
-          <w:rFonts w:eastAsia="Arial Unicode MS" w:cs="Arial Unicode MS"/>
-          <w:noProof/>
-          <w:sz w:val="24"/>
-          <w:szCs w:val="24"/>
-          <w:lang w:val="en-US"/>
-        </w:rPr>
-        <w:t>R factor</w:t>
-      </w:r>
-      <w:bookmarkEnd w:id="21"/>
-    </w:p>
-    <w:p>
-      <w:pPr>
-        <w:pStyle w:val="Body2"/>
-        <w:spacing w:after="0"/>
-        <w:jc w:val="both"/>
-        <w:rPr>
-          <w:noProof/>
-          <w:sz w:val="21"/>
-          <w:szCs w:val="21"/>
-        </w:rPr>
-      </w:pPr>
-      <w:r>
-        <w:rPr>
-          <w:noProof/>
-          <w:sz w:val="21"/>
-          <w:szCs w:val="21"/>
-        </w:rPr>
-        <w:t>The average number of infections by one infected person.</w:t>
-      </w:r>
-    </w:p>
-    <w:p>
-      <w:pPr>
-        <w:pStyle w:val="Body2"/>
-        <w:spacing w:after="0"/>
-        <w:jc w:val="both"/>
-        <w:rPr>
-          <w:noProof/>
-          <w:sz w:val="21"/>
-          <w:szCs w:val="21"/>
-        </w:rPr>
-      </w:pPr>
-    </w:p>
-    <w:p>
-      <w:pPr>
-        <w:pStyle w:val="Body2"/>
-        <w:spacing w:after="0"/>
-        <w:jc w:val="both"/>
-        <w:rPr>
-          <w:rFonts w:ascii="Helvetica Neue" w:hAnsi="Helvetica Neue"/>
-          <w:b/>
-          <w:bCs/>
-          <w:noProof/>
-          <w:color w:val="367DA2"/>
-          <w:sz w:val="24"/>
-          <w:szCs w:val="24"/>
-        </w:rPr>
-      </w:pPr>
-      <w:r>
-        <w:rPr>
-          <w:rFonts w:ascii="Helvetica Neue" w:hAnsi="Helvetica Neue"/>
-          <w:b/>
-          <w:bCs/>
-          <w:noProof/>
-          <w:color w:val="367DA2"/>
-          <w:sz w:val="24"/>
-          <w:szCs w:val="24"/>
-        </w:rPr>
-        <w:t>GUI</w:t>
-      </w:r>
-    </w:p>
-    <w:p>
-      <w:pPr>
-        <w:pStyle w:val="Body2"/>
-        <w:spacing w:after="0"/>
-        <w:jc w:val="both"/>
-        <w:rPr>
-          <w:noProof/>
-          <w:sz w:val="21"/>
-          <w:szCs w:val="21"/>
-        </w:rPr>
-      </w:pPr>
-      <w:r>
-        <w:rPr>
-          <w:noProof/>
-          <w:sz w:val="21"/>
-          <w:szCs w:val="21"/>
-        </w:rPr>
-        <w:t>There is a main panel which has</w:t>
-      </w:r>
-      <w:r>
-        <w:rPr>
-          <w:noProof/>
-          <w:sz w:val="21"/>
-          <w:szCs w:val="21"/>
-        </w:rPr>
-        <w:t xml:space="preserve"> 2 buttons: Set configuration and Start Simulation</w:t>
-      </w:r>
-    </w:p>
-    <w:p>
-      <w:pPr>
-        <w:pStyle w:val="Body2"/>
-        <w:spacing w:after="0"/>
-        <w:jc w:val="both"/>
-        <w:rPr>
-          <w:noProof/>
-          <w:sz w:val="21"/>
-          <w:szCs w:val="21"/>
-        </w:rPr>
-      </w:pPr>
-      <w:r>
-        <w:rPr>
-          <w:noProof/>
-          <w:sz w:val="21"/>
-          <w:szCs w:val="21"/>
-        </w:rPr>
-        <w:t>These 2 buttons when clicked opens 2 other panels, one has all the default set configuration details which can be reset as per the user, while the other starts the simulation process, shows the space where the population is and how the infections take place. The panel also shows the graphs to understand how the virus is being spread as per the factors set.</w:t>
-      </w:r>
-      <w:r>
-        <w:rPr>
-          <w:noProof/>
-          <w:sz w:val="21"/>
-          <w:szCs w:val="21"/>
-        </w:rPr>
-        <w:t xml:space="preserve"> </w:t>
-      </w:r>
-    </w:p>
-    <w:p>
-      <w:pPr>
-        <w:pStyle w:val="Body2"/>
-        <w:spacing w:after="0"/>
-        <w:jc w:val="both"/>
-        <w:rPr>
-          <w:noProof/>
-          <w:sz w:val="21"/>
-          <w:szCs w:val="21"/>
-        </w:rPr>
-      </w:pPr>
-    </w:p>
-    <w:p>
-      <w:pPr>
-        <w:pStyle w:val="Body2"/>
-        <w:spacing w:after="0"/>
-        <w:jc w:val="both"/>
-        <w:rPr>
-          <w:noProof/>
-          <w:sz w:val="21"/>
-          <w:szCs w:val="21"/>
-        </w:rPr>
-      </w:pPr>
-    </w:p>
-    <w:p>
-      <w:pPr>
-        <w:pStyle w:val="Body2"/>
-        <w:spacing w:after="0"/>
-        <w:jc w:val="both"/>
-        <w:rPr>
-          <w:noProof/>
-          <w:sz w:val="21"/>
-          <w:szCs w:val="21"/>
-        </w:rPr>
-      </w:pPr>
-    </w:p>
-    <w:p>
-      <w:pPr>
-        <w:pStyle w:val="Body2"/>
-        <w:spacing w:after="0"/>
-        <w:jc w:val="both"/>
-        <w:rPr>
-          <w:noProof/>
-          <w:sz w:val="21"/>
-          <w:szCs w:val="21"/>
-        </w:rPr>
-      </w:pPr>
-      <w:r>
-        <w:rPr>
-          <w:noProof/>
-          <w:sz w:val="21"/>
-          <w:szCs w:val="21"/>
-        </w:rPr>
-        <w:t>For every cycle-time, for the complete dataset of persons, the below function is being called</w:t>
-      </w:r>
-      <w:r>
-        <w:rPr>
-          <w:noProof/>
-          <w:sz w:val="21"/>
-          <w:szCs w:val="21"/>
-        </w:rPr>
-        <w:t xml:space="preserve"> which is the main algorithm.</w:t>
-      </w:r>
-    </w:p>
-    <w:p>
-      <w:pPr>
-        <w:pStyle w:val="Body2"/>
-        <w:spacing w:after="0"/>
+        <w:pStyle w:val="Body"/>
+        <w:jc w:val="both"/>
+        <w:rPr>
+          <w:noProof/>
+          <w:sz w:val="21"/>
+          <w:szCs w:val="21"/>
+        </w:rPr>
+      </w:pPr>
+    </w:p>
+    <w:p>
+      <w:pPr>
+        <w:pStyle w:val="Body"/>
+        <w:jc w:val="both"/>
+        <w:rPr>
+          <w:noProof/>
+          <w:sz w:val="21"/>
+          <w:szCs w:val="21"/>
+        </w:rPr>
+      </w:pPr>
+    </w:p>
+    <w:p>
+      <w:pPr>
+        <w:pStyle w:val="Body"/>
+        <w:jc w:val="both"/>
+        <w:rPr>
+          <w:noProof/>
+          <w:sz w:val="21"/>
+          <w:szCs w:val="21"/>
+        </w:rPr>
+      </w:pPr>
+    </w:p>
+    <w:p>
+      <w:pPr>
+        <w:pStyle w:val="Body"/>
         <w:jc w:val="both"/>
         <w:rPr>
           <w:noProof/>
@@ -7061,10 +5919,10 @@
         </w:rPr>
         <w:lastRenderedPageBreak/>
         <w:drawing>
-          <wp:inline distT="0" distB="0" distL="0" distR="0" wp14:anchorId="0FABB7F5" wp14:editId="1BF4BD5F">
-            <wp:extent cx="6384239" cy="6553200"/>
-            <wp:effectExtent l="0" t="0" r="0" b="0"/>
-            <wp:docPr id="1" name="Picture 1"/>
+          <wp:inline distT="0" distB="0" distL="0" distR="0" wp14:anchorId="3D9BE379" wp14:editId="10B8D466">
+            <wp:extent cx="6606540" cy="6347460"/>
+            <wp:effectExtent l="0" t="0" r="3810" b="0"/>
+            <wp:docPr id="14" name="Picture 14"/>
             <wp:cNvGraphicFramePr>
               <a:graphicFrameLocks xmlns:a="http://schemas.openxmlformats.org/drawingml/2006/main" noChangeAspect="1"/>
             </wp:cNvGraphicFramePr>
@@ -7072,23 +5930,36 @@
               <a:graphicData uri="http://schemas.openxmlformats.org/drawingml/2006/picture">
                 <pic:pic xmlns:pic="http://schemas.openxmlformats.org/drawingml/2006/picture">
                   <pic:nvPicPr>
-                    <pic:cNvPr id="1" name=""/>
-                    <pic:cNvPicPr/>
+                    <pic:cNvPr id="0" name="Picture 1"/>
+                    <pic:cNvPicPr>
+                      <a:picLocks noChangeAspect="1" noChangeArrowheads="1"/>
+                    </pic:cNvPicPr>
                   </pic:nvPicPr>
                   <pic:blipFill>
-                    <a:blip r:embed="rId11"/>
+                    <a:blip r:embed="rId11">
+                      <a:extLst>
+                        <a:ext uri="{28A0092B-C50C-407E-A947-70E740481C1C}">
+                          <a14:useLocalDpi xmlns:a14="http://schemas.microsoft.com/office/drawing/2010/main" val="0"/>
+                        </a:ext>
+                      </a:extLst>
+                    </a:blip>
+                    <a:srcRect/>
                     <a:stretch>
                       <a:fillRect/>
                     </a:stretch>
                   </pic:blipFill>
-                  <pic:spPr>
+                  <pic:spPr bwMode="auto">
                     <a:xfrm>
                       <a:off x="0" y="0"/>
-                      <a:ext cx="6417045" cy="6586874"/>
+                      <a:ext cx="6606540" cy="6347460"/>
                     </a:xfrm>
                     <a:prstGeom prst="rect">
                       <a:avLst/>
                     </a:prstGeom>
+                    <a:noFill/>
+                    <a:ln>
+                      <a:noFill/>
+                    </a:ln>
                   </pic:spPr>
                 </pic:pic>
               </a:graphicData>
@@ -7099,539 +5970,1052 @@
     </w:p>
     <w:p>
       <w:pPr>
-        <w:pStyle w:val="Body2"/>
-        <w:spacing w:after="0"/>
-        <w:jc w:val="both"/>
-        <w:rPr>
-          <w:noProof/>
-          <w:sz w:val="21"/>
-          <w:szCs w:val="21"/>
-        </w:rPr>
-      </w:pPr>
-      <w:r>
-        <w:rPr>
-          <w:noProof/>
-          <w:sz w:val="21"/>
-          <w:szCs w:val="21"/>
-        </w:rPr>
-        <w:t>Th</w:t>
-      </w:r>
-      <w:r>
-        <w:rPr>
-          <w:noProof/>
-          <w:sz w:val="21"/>
-          <w:szCs w:val="21"/>
-        </w:rPr>
-        <w:t xml:space="preserve">is </w:t>
-      </w:r>
-      <w:r>
-        <w:rPr>
-          <w:noProof/>
-          <w:sz w:val="21"/>
-          <w:szCs w:val="21"/>
-        </w:rPr>
-        <w:t xml:space="preserve">function does the complete work of updating a person </w:t>
-      </w:r>
-      <w:r>
-        <w:rPr>
-          <w:noProof/>
-          <w:sz w:val="21"/>
-          <w:szCs w:val="21"/>
-        </w:rPr>
-        <w:t xml:space="preserve">for </w:t>
-      </w:r>
-      <w:r>
-        <w:rPr>
-          <w:noProof/>
-          <w:sz w:val="21"/>
-          <w:szCs w:val="21"/>
-        </w:rPr>
-        <w:t>the current cycle</w:t>
-      </w:r>
-      <w:r>
-        <w:rPr>
-          <w:noProof/>
-          <w:sz w:val="21"/>
-          <w:szCs w:val="21"/>
-        </w:rPr>
-        <w:t>-time.</w:t>
-      </w:r>
-    </w:p>
-    <w:p>
-      <w:pPr>
-        <w:pStyle w:val="Body2"/>
-        <w:spacing w:after="0"/>
-        <w:jc w:val="both"/>
-        <w:rPr>
-          <w:noProof/>
-          <w:sz w:val="21"/>
-          <w:szCs w:val="21"/>
-        </w:rPr>
-      </w:pPr>
-      <w:r>
-        <w:rPr>
-          <w:noProof/>
-          <w:sz w:val="21"/>
-          <w:szCs w:val="21"/>
-        </w:rPr>
-        <w:t>Its computational order:</w:t>
-      </w:r>
-    </w:p>
-    <w:p>
-      <w:pPr>
-        <w:pStyle w:val="Body2"/>
-        <w:spacing w:after="0"/>
-        <w:jc w:val="both"/>
-        <w:rPr>
-          <w:noProof/>
-          <w:sz w:val="21"/>
-          <w:szCs w:val="21"/>
-        </w:rPr>
-      </w:pPr>
-    </w:p>
-    <w:p>
-      <w:pPr>
-        <w:pStyle w:val="Body2"/>
-        <w:spacing w:after="0"/>
-        <w:jc w:val="both"/>
-        <w:rPr>
-          <w:noProof/>
-          <w:sz w:val="21"/>
-          <w:szCs w:val="21"/>
-        </w:rPr>
-      </w:pPr>
-      <w:r>
-        <w:rPr>
-          <w:noProof/>
-          <w:sz w:val="21"/>
-          <w:szCs w:val="21"/>
-        </w:rPr>
-        <w:t xml:space="preserve">If the person is alive </w:t>
-      </w:r>
-    </w:p>
-    <w:p>
-      <w:pPr>
-        <w:pStyle w:val="Body2"/>
-        <w:spacing w:after="0"/>
-        <w:jc w:val="both"/>
-        <w:rPr>
-          <w:noProof/>
-          <w:sz w:val="21"/>
-          <w:szCs w:val="21"/>
-        </w:rPr>
-      </w:pPr>
-      <w:r>
-        <w:rPr>
-          <w:noProof/>
-          <w:sz w:val="21"/>
-          <w:szCs w:val="21"/>
-        </w:rPr>
-        <w:tab/>
-        <w:t xml:space="preserve">If the person is in close contact of any other infected person </w:t>
-      </w:r>
-    </w:p>
-    <w:p>
-      <w:pPr>
-        <w:pStyle w:val="Body2"/>
-        <w:spacing w:after="0"/>
-        <w:jc w:val="both"/>
-        <w:rPr>
-          <w:noProof/>
-          <w:sz w:val="21"/>
-          <w:szCs w:val="21"/>
-        </w:rPr>
-      </w:pPr>
-      <w:r>
-        <w:rPr>
-          <w:noProof/>
-          <w:sz w:val="21"/>
-          <w:szCs w:val="21"/>
+        <w:pStyle w:val="Body"/>
+        <w:jc w:val="both"/>
+        <w:rPr>
+          <w:noProof/>
+          <w:sz w:val="21"/>
+          <w:szCs w:val="21"/>
+        </w:rPr>
+      </w:pPr>
+    </w:p>
+    <w:p>
+      <w:pPr>
+        <w:pStyle w:val="Body"/>
+        <w:jc w:val="both"/>
+        <w:rPr>
+          <w:noProof/>
+          <w:sz w:val="21"/>
+          <w:szCs w:val="21"/>
+        </w:rPr>
+      </w:pPr>
+      <w:r>
+        <w:rPr>
+          <w:noProof/>
+          <w:sz w:val="21"/>
+          <w:szCs w:val="21"/>
+        </w:rPr>
+        <w:t>The class diagram representing all the attributes and methods and relation between them</w:t>
+      </w:r>
+    </w:p>
+    <w:p>
+      <w:pPr>
+        <w:pStyle w:val="Body"/>
+        <w:jc w:val="both"/>
+        <w:rPr>
+          <w:noProof/>
+          <w:sz w:val="21"/>
+          <w:szCs w:val="21"/>
+        </w:rPr>
+      </w:pPr>
+    </w:p>
+    <w:p>
+      <w:pPr>
+        <w:pStyle w:val="Body"/>
+        <w:jc w:val="both"/>
+        <w:rPr>
+          <w:noProof/>
+          <w:sz w:val="21"/>
+          <w:szCs w:val="21"/>
+        </w:rPr>
+      </w:pPr>
+    </w:p>
+    <w:p>
+      <w:pPr>
+        <w:pStyle w:val="Body"/>
+        <w:jc w:val="both"/>
+        <w:rPr>
+          <w:noProof/>
+          <w:sz w:val="21"/>
+          <w:szCs w:val="21"/>
+        </w:rPr>
+      </w:pPr>
+    </w:p>
+    <w:p>
+      <w:pPr>
+        <w:pStyle w:val="Body"/>
+        <w:jc w:val="both"/>
+        <w:rPr>
+          <w:noProof/>
+          <w:sz w:val="21"/>
+          <w:szCs w:val="21"/>
+        </w:rPr>
+      </w:pPr>
+    </w:p>
+    <w:p>
+      <w:pPr>
+        <w:pStyle w:val="Heading2"/>
+        <w:spacing w:before="0" w:after="0"/>
+        <w:jc w:val="both"/>
+        <w:rPr>
+          <w:noProof/>
+          <w:sz w:val="24"/>
+          <w:szCs w:val="24"/>
+        </w:rPr>
+      </w:pPr>
+      <w:bookmarkStart w:id="13" w:name="_Toc69751820"/>
+      <w:r>
+        <w:rPr>
+          <w:noProof/>
+          <w:sz w:val="24"/>
+          <w:szCs w:val="24"/>
         </w:rPr>
         <w:lastRenderedPageBreak/>
-        <w:tab/>
-      </w:r>
-      <w:r>
-        <w:rPr>
-          <w:noProof/>
-          <w:sz w:val="21"/>
-          <w:szCs w:val="21"/>
-        </w:rPr>
-        <w:tab/>
-        <w:t>If yes : checking their infection status whether the person will get infected</w:t>
-      </w:r>
-    </w:p>
-    <w:p>
-      <w:pPr>
-        <w:pStyle w:val="Body2"/>
-        <w:spacing w:after="0"/>
-        <w:jc w:val="both"/>
-        <w:rPr>
-          <w:noProof/>
-          <w:sz w:val="21"/>
-          <w:szCs w:val="21"/>
-        </w:rPr>
-      </w:pPr>
-      <w:r>
-        <w:rPr>
-          <w:noProof/>
-          <w:sz w:val="21"/>
-          <w:szCs w:val="21"/>
-        </w:rPr>
-        <w:tab/>
-      </w:r>
-      <w:r>
-        <w:rPr>
-          <w:noProof/>
-          <w:sz w:val="21"/>
-          <w:szCs w:val="21"/>
-        </w:rPr>
-        <w:tab/>
-      </w:r>
-      <w:r>
-        <w:rPr>
-          <w:noProof/>
-          <w:sz w:val="21"/>
-          <w:szCs w:val="21"/>
-        </w:rPr>
-        <w:tab/>
-        <w:t>If yes: infecting and updating how many others the person can infect (K factor)</w:t>
-      </w:r>
-    </w:p>
-    <w:p>
-      <w:pPr>
-        <w:pStyle w:val="Body2"/>
-        <w:spacing w:after="0"/>
-        <w:jc w:val="both"/>
-        <w:rPr>
-          <w:noProof/>
-          <w:sz w:val="21"/>
-          <w:szCs w:val="21"/>
-        </w:rPr>
-      </w:pPr>
-      <w:r>
-        <w:rPr>
-          <w:noProof/>
-          <w:sz w:val="21"/>
-          <w:szCs w:val="21"/>
-        </w:rPr>
-        <w:tab/>
-      </w:r>
-      <w:r>
-        <w:rPr>
-          <w:noProof/>
-          <w:sz w:val="21"/>
-          <w:szCs w:val="21"/>
-        </w:rPr>
-        <w:tab/>
-      </w:r>
-      <w:r>
-        <w:rPr>
-          <w:noProof/>
-          <w:sz w:val="21"/>
-          <w:szCs w:val="21"/>
-        </w:rPr>
-        <w:tab/>
-        <w:t xml:space="preserve">           Setting randomly for how many days the person will remain infected</w:t>
-      </w:r>
-    </w:p>
-    <w:p>
-      <w:pPr>
-        <w:pStyle w:val="Body2"/>
-        <w:spacing w:after="0"/>
-        <w:jc w:val="both"/>
-        <w:rPr>
-          <w:noProof/>
-          <w:sz w:val="21"/>
-          <w:szCs w:val="21"/>
-        </w:rPr>
-      </w:pPr>
-      <w:r>
-        <w:rPr>
-          <w:noProof/>
-          <w:sz w:val="21"/>
-          <w:szCs w:val="21"/>
-        </w:rPr>
-        <w:tab/>
-        <w:t>If the person is not quarantined</w:t>
-      </w:r>
-    </w:p>
-    <w:p>
-      <w:pPr>
-        <w:pStyle w:val="Body2"/>
-        <w:spacing w:after="0"/>
-        <w:jc w:val="both"/>
-        <w:rPr>
-          <w:noProof/>
-          <w:sz w:val="21"/>
-          <w:szCs w:val="21"/>
-        </w:rPr>
-      </w:pPr>
-      <w:r>
-        <w:rPr>
-          <w:noProof/>
-          <w:sz w:val="21"/>
-          <w:szCs w:val="21"/>
-        </w:rPr>
-        <w:tab/>
-      </w:r>
-      <w:r>
-        <w:rPr>
-          <w:noProof/>
-          <w:sz w:val="21"/>
-          <w:szCs w:val="21"/>
-        </w:rPr>
-        <w:tab/>
-        <w:t>Updating the person’s movement</w:t>
-      </w:r>
-    </w:p>
-    <w:p>
-      <w:pPr>
-        <w:pStyle w:val="Body2"/>
-        <w:spacing w:after="0"/>
-        <w:jc w:val="both"/>
-        <w:rPr>
-          <w:noProof/>
-          <w:sz w:val="21"/>
-          <w:szCs w:val="21"/>
-        </w:rPr>
-      </w:pPr>
-      <w:r>
-        <w:rPr>
-          <w:noProof/>
-          <w:sz w:val="21"/>
-          <w:szCs w:val="21"/>
-        </w:rPr>
-        <w:tab/>
-        <w:t>If the person is infected and not yet recovered: Updating the person’s recovery day’s left</w:t>
-      </w:r>
-    </w:p>
-    <w:p>
-      <w:pPr>
-        <w:pStyle w:val="Body2"/>
-        <w:spacing w:after="0"/>
-        <w:jc w:val="both"/>
-        <w:rPr>
-          <w:noProof/>
-          <w:sz w:val="21"/>
-          <w:szCs w:val="21"/>
-        </w:rPr>
-      </w:pPr>
-      <w:r>
-        <w:rPr>
-          <w:noProof/>
-          <w:sz w:val="21"/>
-          <w:szCs w:val="21"/>
-        </w:rPr>
-        <w:tab/>
-      </w:r>
-      <w:r>
-        <w:rPr>
-          <w:noProof/>
-          <w:sz w:val="21"/>
-          <w:szCs w:val="21"/>
-        </w:rPr>
-        <w:tab/>
-        <w:t xml:space="preserve">If recovery days are completed: checking if the person will come under </w:t>
-      </w:r>
-      <w:r>
-        <w:rPr>
-          <w:noProof/>
-          <w:sz w:val="21"/>
-          <w:szCs w:val="21"/>
-        </w:rPr>
-        <w:t xml:space="preserve">the </w:t>
-      </w:r>
-      <w:r>
-        <w:rPr>
-          <w:noProof/>
-          <w:sz w:val="21"/>
-          <w:szCs w:val="21"/>
-        </w:rPr>
-        <w:t>probability of dead</w:t>
-      </w:r>
-    </w:p>
-    <w:p>
-      <w:pPr>
-        <w:pStyle w:val="Body2"/>
-        <w:spacing w:after="0"/>
-        <w:jc w:val="both"/>
-        <w:rPr>
-          <w:noProof/>
-          <w:sz w:val="21"/>
-          <w:szCs w:val="21"/>
-        </w:rPr>
-      </w:pPr>
-      <w:r>
-        <w:rPr>
-          <w:noProof/>
-          <w:sz w:val="21"/>
-          <w:szCs w:val="21"/>
-        </w:rPr>
-        <w:tab/>
-        <w:t>If mask has been introduced: checking if the person will wear it</w:t>
-      </w:r>
-    </w:p>
-    <w:p>
-      <w:pPr>
-        <w:pStyle w:val="Body2"/>
-        <w:spacing w:after="0"/>
-        <w:jc w:val="both"/>
-        <w:rPr>
-          <w:noProof/>
-          <w:sz w:val="21"/>
-          <w:szCs w:val="21"/>
-        </w:rPr>
-      </w:pPr>
-      <w:r>
-        <w:rPr>
-          <w:noProof/>
-          <w:sz w:val="21"/>
-          <w:szCs w:val="21"/>
-        </w:rPr>
-        <w:tab/>
-        <w:t>If quarantine has been introduced: checking if the person will quarantine</w:t>
-      </w:r>
-    </w:p>
-    <w:p>
-      <w:pPr>
-        <w:pStyle w:val="Body2"/>
-        <w:spacing w:after="0"/>
-        <w:jc w:val="both"/>
-        <w:rPr>
-          <w:noProof/>
-          <w:sz w:val="21"/>
-          <w:szCs w:val="21"/>
-        </w:rPr>
-      </w:pPr>
-      <w:r>
-        <w:rPr>
-          <w:noProof/>
-          <w:sz w:val="21"/>
-          <w:szCs w:val="21"/>
-        </w:rPr>
-        <w:tab/>
-        <w:t>If vaccine has been introduced: checking if the person has taken the vaccination</w:t>
-      </w:r>
-    </w:p>
-    <w:p>
-      <w:pPr>
-        <w:pStyle w:val="Body2"/>
-        <w:spacing w:after="0"/>
-        <w:jc w:val="both"/>
-        <w:rPr>
-          <w:noProof/>
-          <w:sz w:val="21"/>
-          <w:szCs w:val="21"/>
-        </w:rPr>
-      </w:pPr>
-    </w:p>
-    <w:p>
-      <w:pPr>
-        <w:pStyle w:val="Body2"/>
-        <w:spacing w:after="0"/>
-        <w:jc w:val="both"/>
-        <w:rPr>
-          <w:noProof/>
-          <w:sz w:val="21"/>
-          <w:szCs w:val="21"/>
-        </w:rPr>
-      </w:pPr>
-      <w:r>
-        <w:rPr>
-          <w:noProof/>
-          <w:sz w:val="21"/>
-          <w:szCs w:val="21"/>
-        </w:rPr>
-        <w:t xml:space="preserve">Below are the various functions where we </w:t>
-      </w:r>
-      <w:r>
-        <w:rPr>
-          <w:noProof/>
-          <w:sz w:val="21"/>
-          <w:szCs w:val="21"/>
-        </w:rPr>
-        <w:t>compute all</w:t>
-      </w:r>
-      <w:r>
-        <w:rPr>
-          <w:noProof/>
-          <w:sz w:val="21"/>
-          <w:szCs w:val="21"/>
-        </w:rPr>
-        <w:t xml:space="preserve"> the above-mentioned operations.</w:t>
-      </w:r>
-    </w:p>
-    <w:p>
-      <w:pPr>
-        <w:pStyle w:val="Body2"/>
-        <w:spacing w:after="0"/>
-        <w:jc w:val="both"/>
-        <w:rPr>
-          <w:noProof/>
-          <w:sz w:val="21"/>
-          <w:szCs w:val="21"/>
-        </w:rPr>
-      </w:pPr>
-      <w:r>
-        <w:rPr>
-          <w:noProof/>
-          <w:sz w:val="21"/>
-          <w:szCs w:val="21"/>
-        </w:rPr>
-        <w:t>Every value required is taken from the config, set by the user, and randomizing the values in its surroundings.</w:t>
-      </w:r>
-    </w:p>
-    <w:p>
-      <w:pPr>
-        <w:pStyle w:val="Body2"/>
-        <w:spacing w:after="0"/>
-        <w:jc w:val="both"/>
-        <w:rPr>
-          <w:noProof/>
-          <w:sz w:val="21"/>
-          <w:szCs w:val="21"/>
-        </w:rPr>
-      </w:pPr>
-      <w:r>
-        <w:rPr>
-          <w:noProof/>
-          <w:sz w:val="21"/>
-          <w:szCs w:val="21"/>
-        </w:rPr>
-        <w:t>For movement: we are randomly moving the person in the space in between -5 to 5 for both the coordinates</w:t>
-      </w:r>
-    </w:p>
-    <w:p>
-      <w:pPr>
-        <w:pStyle w:val="Body2"/>
-        <w:spacing w:after="0"/>
-        <w:jc w:val="both"/>
-        <w:rPr>
-          <w:noProof/>
-          <w:sz w:val="21"/>
-          <w:szCs w:val="21"/>
-        </w:rPr>
-      </w:pPr>
-      <w:r>
-        <w:rPr>
-          <w:noProof/>
-          <w:sz w:val="21"/>
-          <w:szCs w:val="21"/>
-        </w:rPr>
-        <w:t>For checking if the person dies of covid, we considered the health scale, how immune the person is at the time of infection, together with the fatality rate of the virus specified in the config.</w:t>
-      </w:r>
-    </w:p>
-    <w:p>
-      <w:pPr>
-        <w:pStyle w:val="Body2"/>
-        <w:spacing w:after="0"/>
-        <w:jc w:val="both"/>
-        <w:rPr>
-          <w:noProof/>
-          <w:sz w:val="21"/>
-          <w:szCs w:val="21"/>
-        </w:rPr>
-      </w:pPr>
+        <w:t>Factors:</w:t>
+      </w:r>
+      <w:bookmarkEnd w:id="13"/>
+    </w:p>
+    <w:p>
+      <w:pPr>
+        <w:pStyle w:val="Body2"/>
+        <w:spacing w:after="0"/>
+        <w:jc w:val="both"/>
+        <w:rPr>
+          <w:sz w:val="21"/>
+          <w:szCs w:val="21"/>
+          <w:lang w:val="en-IN"/>
+        </w:rPr>
+      </w:pPr>
+      <w:r>
+        <w:rPr>
+          <w:sz w:val="21"/>
+          <w:szCs w:val="21"/>
+          <w:lang w:val="en-IN"/>
+        </w:rPr>
+        <w:t>The following factors have been considered while designing the disease simulation</w:t>
+      </w:r>
+    </w:p>
+    <w:p>
+      <w:pPr>
+        <w:pStyle w:val="Heading3"/>
+        <w:numPr>
+          <w:ilvl w:val="0"/>
+          <w:numId w:val="12"/>
+        </w:numPr>
+        <w:spacing w:before="0"/>
+        <w:jc w:val="both"/>
+        <w:rPr>
+          <w:rFonts w:eastAsia="Arial Unicode MS"/>
+          <w:b/>
+          <w:bCs/>
+          <w:noProof/>
+          <w:sz w:val="28"/>
+          <w:szCs w:val="28"/>
+        </w:rPr>
+      </w:pPr>
+      <w:bookmarkStart w:id="14" w:name="_Toc69751821"/>
+      <w:r>
+        <w:rPr>
+          <w:rFonts w:eastAsia="Arial Unicode MS"/>
+          <w:b/>
+          <w:bCs/>
+          <w:noProof/>
+          <w:sz w:val="28"/>
+          <w:szCs w:val="28"/>
+        </w:rPr>
+        <w:t>K factor</w:t>
+      </w:r>
+      <w:bookmarkEnd w:id="14"/>
+    </w:p>
+    <w:p>
+      <w:pPr>
+        <w:pStyle w:val="Body2"/>
+        <w:numPr>
+          <w:ilvl w:val="1"/>
+          <w:numId w:val="12"/>
+        </w:numPr>
+        <w:spacing w:after="0"/>
+        <w:jc w:val="both"/>
+        <w:rPr>
+          <w:noProof/>
+          <w:sz w:val="21"/>
+          <w:szCs w:val="21"/>
+        </w:rPr>
+      </w:pPr>
+      <w:r>
+        <w:rPr>
+          <w:noProof/>
+          <w:sz w:val="21"/>
+          <w:szCs w:val="21"/>
+        </w:rPr>
+        <w:t>The dispersion parameter, it tells exactly how many are infected by each person i.e. in case of COVID-19 10-15 % of the population is responsible for 80% of the infections.</w:t>
+      </w:r>
+    </w:p>
+    <w:p>
+      <w:pPr>
+        <w:pStyle w:val="Body2"/>
+        <w:numPr>
+          <w:ilvl w:val="1"/>
+          <w:numId w:val="12"/>
+        </w:numPr>
+        <w:spacing w:after="0"/>
+        <w:jc w:val="both"/>
+        <w:rPr>
+          <w:noProof/>
+          <w:sz w:val="21"/>
+          <w:szCs w:val="21"/>
+        </w:rPr>
+      </w:pPr>
+      <w:r>
+        <w:rPr>
+          <w:noProof/>
+          <w:sz w:val="21"/>
+          <w:szCs w:val="21"/>
+        </w:rPr>
+        <w:t>These people are called super-spreaders. Whereas others, may be quarantined and infect none.</w:t>
+      </w:r>
+    </w:p>
+    <w:p>
+      <w:pPr>
+        <w:pStyle w:val="Heading3"/>
+        <w:numPr>
+          <w:ilvl w:val="0"/>
+          <w:numId w:val="12"/>
+        </w:numPr>
+        <w:spacing w:before="0"/>
+        <w:jc w:val="both"/>
+        <w:rPr>
+          <w:rFonts w:eastAsia="Arial Unicode MS"/>
+          <w:b/>
+          <w:bCs/>
+          <w:noProof/>
+          <w:sz w:val="28"/>
+          <w:szCs w:val="28"/>
+        </w:rPr>
+      </w:pPr>
+      <w:bookmarkStart w:id="15" w:name="_Toc69751822"/>
+      <w:r>
+        <w:rPr>
+          <w:rFonts w:eastAsia="Arial Unicode MS"/>
+          <w:b/>
+          <w:bCs/>
+          <w:noProof/>
+          <w:sz w:val="28"/>
+          <w:szCs w:val="28"/>
+        </w:rPr>
+        <w:t>Mask</w:t>
+      </w:r>
+      <w:bookmarkEnd w:id="15"/>
+      <w:r>
+        <w:rPr>
+          <w:rFonts w:eastAsia="Arial Unicode MS"/>
+          <w:b/>
+          <w:bCs/>
+          <w:noProof/>
+          <w:sz w:val="28"/>
+          <w:szCs w:val="28"/>
+        </w:rPr>
+        <w:t xml:space="preserve"> </w:t>
+      </w:r>
+    </w:p>
+    <w:p>
+      <w:pPr>
+        <w:pStyle w:val="Body2"/>
+        <w:numPr>
+          <w:ilvl w:val="1"/>
+          <w:numId w:val="12"/>
+        </w:numPr>
+        <w:spacing w:after="0"/>
+        <w:jc w:val="both"/>
+        <w:rPr>
+          <w:noProof/>
+          <w:sz w:val="21"/>
+          <w:szCs w:val="21"/>
+        </w:rPr>
+      </w:pPr>
+      <w:r>
+        <w:rPr>
+          <w:noProof/>
+          <w:sz w:val="21"/>
+          <w:szCs w:val="21"/>
+        </w:rPr>
+        <w:t xml:space="preserve">3 factors for mask are considered: introduction timeline, effectiveness, and percentage usage </w:t>
+      </w:r>
+    </w:p>
+    <w:p>
+      <w:pPr>
+        <w:pStyle w:val="Body2"/>
+        <w:numPr>
+          <w:ilvl w:val="1"/>
+          <w:numId w:val="12"/>
+        </w:numPr>
+        <w:spacing w:after="0"/>
+        <w:jc w:val="both"/>
+        <w:rPr>
+          <w:noProof/>
+          <w:sz w:val="21"/>
+          <w:szCs w:val="21"/>
+        </w:rPr>
+      </w:pPr>
+      <w:r>
+        <w:rPr>
+          <w:b/>
+          <w:bCs/>
+          <w:noProof/>
+          <w:sz w:val="21"/>
+          <w:szCs w:val="21"/>
+        </w:rPr>
+        <w:t>Introduction timeline</w:t>
+      </w:r>
+      <w:r>
+        <w:rPr>
+          <w:noProof/>
+          <w:sz w:val="21"/>
+          <w:szCs w:val="21"/>
+        </w:rPr>
+        <w:t xml:space="preserve"> specifies number of days after which the masks were introduced i.e. after certain time of start of simulation</w:t>
+      </w:r>
+    </w:p>
+    <w:p>
+      <w:pPr>
+        <w:pStyle w:val="Body2"/>
+        <w:numPr>
+          <w:ilvl w:val="1"/>
+          <w:numId w:val="12"/>
+        </w:numPr>
+        <w:spacing w:after="0"/>
+        <w:jc w:val="both"/>
+        <w:rPr>
+          <w:noProof/>
+          <w:sz w:val="21"/>
+          <w:szCs w:val="21"/>
+        </w:rPr>
+      </w:pPr>
+      <w:r>
+        <w:rPr>
+          <w:b/>
+          <w:bCs/>
+          <w:noProof/>
+          <w:sz w:val="21"/>
+          <w:szCs w:val="21"/>
+        </w:rPr>
+        <w:t xml:space="preserve">Effectiveness </w:t>
+      </w:r>
+      <w:r>
+        <w:rPr>
+          <w:noProof/>
+          <w:sz w:val="21"/>
+          <w:szCs w:val="21"/>
+        </w:rPr>
+        <w:t>specifies how much does mask help us to protect from getting infected on a scale of 100, 0 signifies mask has no impact on in the virus to be infected</w:t>
+      </w:r>
+    </w:p>
+    <w:p>
+      <w:pPr>
+        <w:pStyle w:val="Body2"/>
+        <w:numPr>
+          <w:ilvl w:val="1"/>
+          <w:numId w:val="12"/>
+        </w:numPr>
+        <w:spacing w:after="0"/>
+        <w:jc w:val="both"/>
+        <w:rPr>
+          <w:noProof/>
+          <w:sz w:val="21"/>
+          <w:szCs w:val="21"/>
+        </w:rPr>
+      </w:pPr>
+      <w:r>
+        <w:rPr>
+          <w:b/>
+          <w:bCs/>
+          <w:noProof/>
+          <w:sz w:val="21"/>
+          <w:szCs w:val="21"/>
+        </w:rPr>
+        <w:t xml:space="preserve">Percentage Usage </w:t>
+      </w:r>
+      <w:r>
+        <w:rPr>
+          <w:noProof/>
+          <w:sz w:val="21"/>
+          <w:szCs w:val="21"/>
+        </w:rPr>
+        <w:t>specifies how many from the current population are using the masks</w:t>
+      </w:r>
+    </w:p>
+    <w:p>
+      <w:pPr>
+        <w:pStyle w:val="Heading3"/>
+        <w:numPr>
+          <w:ilvl w:val="0"/>
+          <w:numId w:val="12"/>
+        </w:numPr>
+        <w:spacing w:before="0"/>
+        <w:jc w:val="both"/>
+        <w:rPr>
+          <w:rFonts w:eastAsia="Arial Unicode MS"/>
+          <w:b/>
+          <w:bCs/>
+          <w:noProof/>
+          <w:sz w:val="28"/>
+          <w:szCs w:val="28"/>
+        </w:rPr>
+      </w:pPr>
+      <w:bookmarkStart w:id="16" w:name="_Toc69751823"/>
+      <w:r>
+        <w:rPr>
+          <w:rFonts w:eastAsia="Arial Unicode MS"/>
+          <w:b/>
+          <w:bCs/>
+          <w:noProof/>
+          <w:sz w:val="28"/>
+          <w:szCs w:val="28"/>
+        </w:rPr>
+        <w:t>Quarantine</w:t>
+      </w:r>
+      <w:bookmarkEnd w:id="16"/>
+      <w:r>
+        <w:rPr>
+          <w:rFonts w:eastAsia="Arial Unicode MS"/>
+          <w:b/>
+          <w:bCs/>
+          <w:noProof/>
+          <w:sz w:val="28"/>
+          <w:szCs w:val="28"/>
+        </w:rPr>
+        <w:t xml:space="preserve"> </w:t>
+      </w:r>
+    </w:p>
+    <w:p>
+      <w:pPr>
+        <w:pStyle w:val="Body2"/>
+        <w:numPr>
+          <w:ilvl w:val="1"/>
+          <w:numId w:val="12"/>
+        </w:numPr>
+        <w:spacing w:after="0"/>
+        <w:jc w:val="both"/>
+        <w:rPr>
+          <w:noProof/>
+          <w:sz w:val="21"/>
+          <w:szCs w:val="21"/>
+        </w:rPr>
+      </w:pPr>
+      <w:r>
+        <w:rPr>
+          <w:noProof/>
+          <w:sz w:val="21"/>
+          <w:szCs w:val="21"/>
+        </w:rPr>
+        <w:t xml:space="preserve">3 factors for quarantine are considered: introduction timeline, effectiveness, and percentage usage </w:t>
+      </w:r>
+    </w:p>
+    <w:p>
+      <w:pPr>
+        <w:pStyle w:val="Body2"/>
+        <w:numPr>
+          <w:ilvl w:val="1"/>
+          <w:numId w:val="12"/>
+        </w:numPr>
+        <w:spacing w:after="0"/>
+        <w:jc w:val="both"/>
+        <w:rPr>
+          <w:noProof/>
+          <w:sz w:val="21"/>
+          <w:szCs w:val="21"/>
+        </w:rPr>
+      </w:pPr>
+      <w:r>
+        <w:rPr>
+          <w:b/>
+          <w:bCs/>
+          <w:noProof/>
+          <w:sz w:val="21"/>
+          <w:szCs w:val="21"/>
+        </w:rPr>
+        <w:t>Introduction timeline</w:t>
+      </w:r>
+      <w:r>
+        <w:rPr>
+          <w:noProof/>
+          <w:sz w:val="21"/>
+          <w:szCs w:val="21"/>
+        </w:rPr>
+        <w:t xml:space="preserve"> specifies number of days after which the people started to get quarantined i.e. after certain time of start of simulation</w:t>
+      </w:r>
+    </w:p>
+    <w:p>
+      <w:pPr>
+        <w:pStyle w:val="Body2"/>
+        <w:numPr>
+          <w:ilvl w:val="1"/>
+          <w:numId w:val="12"/>
+        </w:numPr>
+        <w:spacing w:after="0"/>
+        <w:jc w:val="both"/>
+        <w:rPr>
+          <w:noProof/>
+          <w:sz w:val="21"/>
+          <w:szCs w:val="21"/>
+        </w:rPr>
+      </w:pPr>
+      <w:r>
+        <w:rPr>
+          <w:b/>
+          <w:bCs/>
+          <w:noProof/>
+          <w:sz w:val="21"/>
+          <w:szCs w:val="21"/>
+        </w:rPr>
+        <w:t xml:space="preserve">Effectiveness </w:t>
+      </w:r>
+      <w:r>
+        <w:rPr>
+          <w:noProof/>
+          <w:sz w:val="21"/>
+          <w:szCs w:val="21"/>
+        </w:rPr>
+        <w:t>specifies how much does quarantine help us to protect from getting infected on a scale of 100, 100 signifies if a person is quarantined, he cannot get infected</w:t>
+      </w:r>
+    </w:p>
+    <w:p>
+      <w:pPr>
+        <w:pStyle w:val="Body2"/>
+        <w:numPr>
+          <w:ilvl w:val="1"/>
+          <w:numId w:val="12"/>
+        </w:numPr>
+        <w:spacing w:after="0"/>
+        <w:jc w:val="both"/>
+        <w:rPr>
+          <w:noProof/>
+          <w:sz w:val="21"/>
+          <w:szCs w:val="21"/>
+        </w:rPr>
+      </w:pPr>
+      <w:r>
+        <w:rPr>
+          <w:b/>
+          <w:bCs/>
+          <w:noProof/>
+          <w:sz w:val="21"/>
+          <w:szCs w:val="21"/>
+        </w:rPr>
+        <w:t xml:space="preserve">Percentage Usage </w:t>
+      </w:r>
+      <w:r>
+        <w:rPr>
+          <w:noProof/>
+          <w:sz w:val="21"/>
+          <w:szCs w:val="21"/>
+        </w:rPr>
+        <w:t>specifies how many from the current population are quarantining after getting infected</w:t>
+      </w:r>
+    </w:p>
+    <w:p>
+      <w:pPr>
+        <w:pStyle w:val="Heading3"/>
+        <w:numPr>
+          <w:ilvl w:val="0"/>
+          <w:numId w:val="12"/>
+        </w:numPr>
+        <w:spacing w:before="0"/>
+        <w:jc w:val="both"/>
+        <w:rPr>
+          <w:rFonts w:eastAsia="Arial Unicode MS"/>
+          <w:b/>
+          <w:bCs/>
+          <w:noProof/>
+          <w:sz w:val="28"/>
+          <w:szCs w:val="28"/>
+        </w:rPr>
+      </w:pPr>
+      <w:bookmarkStart w:id="17" w:name="_Toc69751824"/>
+      <w:r>
+        <w:rPr>
+          <w:rFonts w:eastAsia="Arial Unicode MS"/>
+          <w:b/>
+          <w:bCs/>
+          <w:noProof/>
+          <w:sz w:val="28"/>
+          <w:szCs w:val="28"/>
+        </w:rPr>
+        <w:t>Vaccine</w:t>
+      </w:r>
+      <w:bookmarkEnd w:id="17"/>
+      <w:r>
+        <w:rPr>
+          <w:rFonts w:eastAsia="Arial Unicode MS"/>
+          <w:b/>
+          <w:bCs/>
+          <w:noProof/>
+          <w:sz w:val="28"/>
+          <w:szCs w:val="28"/>
+        </w:rPr>
+        <w:t xml:space="preserve"> </w:t>
+      </w:r>
+    </w:p>
+    <w:p>
+      <w:pPr>
+        <w:pStyle w:val="Body2"/>
+        <w:numPr>
+          <w:ilvl w:val="1"/>
+          <w:numId w:val="12"/>
+        </w:numPr>
+        <w:spacing w:after="0"/>
+        <w:jc w:val="both"/>
+        <w:rPr>
+          <w:noProof/>
+          <w:sz w:val="21"/>
+          <w:szCs w:val="21"/>
+        </w:rPr>
+      </w:pPr>
+      <w:r>
+        <w:rPr>
+          <w:noProof/>
+          <w:sz w:val="21"/>
+          <w:szCs w:val="21"/>
+        </w:rPr>
+        <w:t xml:space="preserve">3 factors for vaccine are considered: introduction timeline, effectiveness, and percentage usage </w:t>
+      </w:r>
+    </w:p>
+    <w:p>
+      <w:pPr>
+        <w:pStyle w:val="Body2"/>
+        <w:numPr>
+          <w:ilvl w:val="1"/>
+          <w:numId w:val="12"/>
+        </w:numPr>
+        <w:spacing w:after="0"/>
+        <w:jc w:val="both"/>
+        <w:rPr>
+          <w:noProof/>
+          <w:sz w:val="21"/>
+          <w:szCs w:val="21"/>
+        </w:rPr>
+      </w:pPr>
+      <w:r>
+        <w:rPr>
+          <w:b/>
+          <w:bCs/>
+          <w:noProof/>
+          <w:sz w:val="21"/>
+          <w:szCs w:val="21"/>
+        </w:rPr>
+        <w:t>Introduction timeline</w:t>
+      </w:r>
+      <w:r>
+        <w:rPr>
+          <w:noProof/>
+          <w:sz w:val="21"/>
+          <w:szCs w:val="21"/>
+        </w:rPr>
+        <w:t xml:space="preserve"> specifies number of days after which the people started to get vaccinated i.e. after certain time of start of simulation</w:t>
+      </w:r>
+    </w:p>
+    <w:p>
+      <w:pPr>
+        <w:pStyle w:val="Body2"/>
+        <w:numPr>
+          <w:ilvl w:val="1"/>
+          <w:numId w:val="12"/>
+        </w:numPr>
+        <w:spacing w:after="0"/>
+        <w:jc w:val="both"/>
+        <w:rPr>
+          <w:noProof/>
+          <w:sz w:val="21"/>
+          <w:szCs w:val="21"/>
+        </w:rPr>
+      </w:pPr>
+      <w:r>
+        <w:rPr>
+          <w:b/>
+          <w:bCs/>
+          <w:noProof/>
+          <w:sz w:val="21"/>
+          <w:szCs w:val="21"/>
+        </w:rPr>
+        <w:t xml:space="preserve">Effectiveness </w:t>
+      </w:r>
+      <w:r>
+        <w:rPr>
+          <w:noProof/>
+          <w:sz w:val="21"/>
+          <w:szCs w:val="21"/>
+        </w:rPr>
+        <w:t>specifies how much does vaccination help us to protect from getting infected on a scale of 100, 100 signifies if a person is vaccinated, he cannot get infected</w:t>
+      </w:r>
+    </w:p>
+    <w:p>
+      <w:pPr>
+        <w:pStyle w:val="Body2"/>
+        <w:numPr>
+          <w:ilvl w:val="1"/>
+          <w:numId w:val="12"/>
+        </w:numPr>
+        <w:spacing w:after="0"/>
+        <w:jc w:val="both"/>
+        <w:rPr>
+          <w:noProof/>
+          <w:sz w:val="21"/>
+          <w:szCs w:val="21"/>
+        </w:rPr>
+      </w:pPr>
+      <w:r>
+        <w:rPr>
+          <w:b/>
+          <w:bCs/>
+          <w:noProof/>
+          <w:sz w:val="21"/>
+          <w:szCs w:val="21"/>
+        </w:rPr>
+        <w:t xml:space="preserve">Percentage Usage </w:t>
+      </w:r>
+      <w:r>
+        <w:rPr>
+          <w:noProof/>
+          <w:sz w:val="21"/>
+          <w:szCs w:val="21"/>
+        </w:rPr>
+        <w:t>specifies how many from the current population are vaccinated</w:t>
+      </w:r>
+    </w:p>
+    <w:p>
+      <w:pPr>
+        <w:pStyle w:val="Heading3"/>
+        <w:numPr>
+          <w:ilvl w:val="0"/>
+          <w:numId w:val="12"/>
+        </w:numPr>
+        <w:spacing w:before="0"/>
+        <w:jc w:val="both"/>
+        <w:rPr>
+          <w:rFonts w:eastAsia="Arial Unicode MS"/>
+          <w:b/>
+          <w:bCs/>
+          <w:noProof/>
+          <w:sz w:val="28"/>
+          <w:szCs w:val="28"/>
+        </w:rPr>
+      </w:pPr>
+      <w:bookmarkStart w:id="18" w:name="_Toc69751825"/>
+      <w:r>
+        <w:rPr>
+          <w:rFonts w:eastAsia="Arial Unicode MS"/>
+          <w:b/>
+          <w:bCs/>
+          <w:noProof/>
+          <w:sz w:val="28"/>
+          <w:szCs w:val="28"/>
+        </w:rPr>
+        <w:t>Days contagious</w:t>
+      </w:r>
+      <w:bookmarkEnd w:id="18"/>
+    </w:p>
+    <w:p>
+      <w:pPr>
+        <w:pStyle w:val="Body2"/>
+        <w:numPr>
+          <w:ilvl w:val="1"/>
+          <w:numId w:val="12"/>
+        </w:numPr>
+        <w:spacing w:after="0"/>
+        <w:jc w:val="both"/>
+        <w:rPr>
+          <w:noProof/>
+          <w:sz w:val="21"/>
+          <w:szCs w:val="21"/>
+        </w:rPr>
+      </w:pPr>
+      <w:r>
+        <w:rPr>
+          <w:noProof/>
+          <w:sz w:val="21"/>
+          <w:szCs w:val="21"/>
+        </w:rPr>
+        <w:t>No. of days the person is infected, after catching the infection</w:t>
+      </w:r>
+    </w:p>
+    <w:p>
+      <w:pPr>
+        <w:pStyle w:val="Heading3"/>
+        <w:numPr>
+          <w:ilvl w:val="0"/>
+          <w:numId w:val="12"/>
+        </w:numPr>
+        <w:spacing w:before="0"/>
+        <w:jc w:val="both"/>
+        <w:rPr>
+          <w:rFonts w:eastAsia="Arial Unicode MS"/>
+          <w:b/>
+          <w:bCs/>
+          <w:noProof/>
+          <w:sz w:val="28"/>
+          <w:szCs w:val="28"/>
+        </w:rPr>
+      </w:pPr>
+      <w:bookmarkStart w:id="19" w:name="_Toc69751826"/>
+      <w:r>
+        <w:rPr>
+          <w:rFonts w:eastAsia="Arial Unicode MS"/>
+          <w:b/>
+          <w:bCs/>
+          <w:noProof/>
+          <w:sz w:val="28"/>
+          <w:szCs w:val="28"/>
+        </w:rPr>
+        <w:t>Initial infected percentage</w:t>
+      </w:r>
+      <w:bookmarkEnd w:id="19"/>
+    </w:p>
+    <w:p>
+      <w:pPr>
+        <w:pStyle w:val="Body2"/>
+        <w:numPr>
+          <w:ilvl w:val="1"/>
+          <w:numId w:val="12"/>
+        </w:numPr>
+        <w:spacing w:after="0"/>
+        <w:jc w:val="both"/>
+        <w:rPr>
+          <w:noProof/>
+          <w:sz w:val="21"/>
+          <w:szCs w:val="21"/>
+        </w:rPr>
+      </w:pPr>
+      <w:r>
+        <w:rPr>
+          <w:noProof/>
+          <w:sz w:val="21"/>
+          <w:szCs w:val="21"/>
+        </w:rPr>
+        <w:t>Percentage of total population to be infected at the beginning of simulation</w:t>
+      </w:r>
+    </w:p>
+    <w:p>
+      <w:pPr>
+        <w:pStyle w:val="Heading"/>
+        <w:jc w:val="both"/>
+        <w:rPr>
+          <w:noProof/>
+          <w:sz w:val="40"/>
+          <w:szCs w:val="40"/>
+          <w:lang w:val="en-US"/>
+        </w:rPr>
+      </w:pPr>
+    </w:p>
+    <w:p>
+      <w:pPr>
+        <w:pStyle w:val="Body2"/>
+      </w:pPr>
+    </w:p>
+    <w:p>
+      <w:pPr>
+        <w:pStyle w:val="Heading"/>
+        <w:jc w:val="both"/>
+        <w:rPr>
+          <w:noProof/>
+          <w:sz w:val="40"/>
+          <w:szCs w:val="40"/>
+          <w:u w:val="single"/>
+          <w:lang w:val="en-US"/>
+        </w:rPr>
+      </w:pPr>
+      <w:bookmarkStart w:id="20" w:name="_Toc69751827"/>
+      <w:r>
+        <w:rPr>
+          <w:noProof/>
+          <w:sz w:val="40"/>
+          <w:szCs w:val="40"/>
+          <w:u w:val="single"/>
+          <w:lang w:val="en-US"/>
+        </w:rPr>
+        <w:lastRenderedPageBreak/>
+        <w:t>Implementation</w:t>
+      </w:r>
+      <w:bookmarkEnd w:id="20"/>
+    </w:p>
+    <w:p>
+      <w:pPr>
+        <w:pStyle w:val="Body2"/>
+        <w:spacing w:after="0"/>
+        <w:jc w:val="both"/>
+        <w:rPr>
+          <w:noProof/>
+          <w:sz w:val="21"/>
+          <w:szCs w:val="21"/>
+        </w:rPr>
+      </w:pPr>
+    </w:p>
+    <w:p>
+      <w:pPr>
+        <w:pStyle w:val="Body2"/>
+        <w:spacing w:after="0"/>
+        <w:jc w:val="both"/>
+        <w:rPr>
+          <w:noProof/>
+          <w:sz w:val="21"/>
+          <w:szCs w:val="21"/>
+        </w:rPr>
+      </w:pPr>
+      <w:r>
+        <w:rPr>
+          <w:noProof/>
+          <w:sz w:val="21"/>
+          <w:szCs w:val="21"/>
+        </w:rPr>
+        <w:t xml:space="preserve">Factors considered: </w:t>
+      </w:r>
+    </w:p>
+    <w:p>
+      <w:pPr>
+        <w:pStyle w:val="Heading2"/>
+        <w:spacing w:before="0" w:after="0"/>
+        <w:jc w:val="both"/>
+        <w:rPr>
+          <w:rFonts w:eastAsia="Arial Unicode MS" w:cs="Arial Unicode MS"/>
+          <w:noProof/>
+          <w:sz w:val="24"/>
+          <w:szCs w:val="24"/>
+          <w:lang w:val="en-US"/>
+        </w:rPr>
+      </w:pPr>
+      <w:bookmarkStart w:id="21" w:name="_Toc69751828"/>
+      <w:r>
+        <w:rPr>
+          <w:rFonts w:eastAsia="Arial Unicode MS" w:cs="Arial Unicode MS"/>
+          <w:noProof/>
+          <w:sz w:val="24"/>
+          <w:szCs w:val="24"/>
+          <w:lang w:val="en-US"/>
+        </w:rPr>
+        <w:t>R factor</w:t>
+      </w:r>
+      <w:bookmarkEnd w:id="21"/>
+    </w:p>
+    <w:p>
+      <w:pPr>
+        <w:pStyle w:val="Body2"/>
+        <w:spacing w:after="0"/>
+        <w:jc w:val="both"/>
+        <w:rPr>
+          <w:noProof/>
+          <w:sz w:val="21"/>
+          <w:szCs w:val="21"/>
+        </w:rPr>
+      </w:pPr>
+      <w:r>
+        <w:rPr>
+          <w:noProof/>
+          <w:sz w:val="21"/>
+          <w:szCs w:val="21"/>
+        </w:rPr>
+        <w:t>The average number of infections by one infected person.</w:t>
+      </w:r>
+    </w:p>
+    <w:p>
+      <w:pPr>
+        <w:pStyle w:val="Body2"/>
+        <w:spacing w:after="0"/>
+        <w:jc w:val="both"/>
+        <w:rPr>
+          <w:rFonts w:ascii="Helvetica Neue" w:hAnsi="Helvetica Neue"/>
+          <w:b/>
+          <w:bCs/>
+          <w:noProof/>
+          <w:color w:val="367DA2"/>
+          <w:sz w:val="24"/>
+          <w:szCs w:val="24"/>
+        </w:rPr>
+      </w:pPr>
+      <w:r>
+        <w:rPr>
+          <w:rFonts w:ascii="Helvetica Neue" w:hAnsi="Helvetica Neue"/>
+          <w:b/>
+          <w:bCs/>
+          <w:noProof/>
+          <w:color w:val="367DA2"/>
+          <w:sz w:val="24"/>
+          <w:szCs w:val="24"/>
+        </w:rPr>
+        <w:t>GUI</w:t>
+      </w:r>
+    </w:p>
+    <w:p>
+      <w:pPr>
+        <w:pStyle w:val="Body2"/>
+        <w:spacing w:after="0"/>
+        <w:jc w:val="both"/>
+        <w:rPr>
+          <w:noProof/>
+          <w:sz w:val="21"/>
+          <w:szCs w:val="21"/>
+        </w:rPr>
+      </w:pPr>
+      <w:r>
+        <w:rPr>
+          <w:noProof/>
+          <w:sz w:val="21"/>
+          <w:szCs w:val="21"/>
+        </w:rPr>
+        <w:t>There is a main panel which has</w:t>
+      </w:r>
+      <w:r>
+        <w:rPr>
+          <w:noProof/>
+          <w:sz w:val="21"/>
+          <w:szCs w:val="21"/>
+        </w:rPr>
+        <w:t xml:space="preserve"> 2 buttons: Set configuration and Start Simulation</w:t>
+      </w:r>
+    </w:p>
+    <w:p>
+      <w:pPr>
+        <w:pStyle w:val="Body2"/>
+        <w:spacing w:after="0"/>
+        <w:jc w:val="both"/>
+        <w:rPr>
+          <w:noProof/>
+          <w:sz w:val="21"/>
+          <w:szCs w:val="21"/>
+        </w:rPr>
+      </w:pPr>
+      <w:r>
+        <w:rPr>
+          <w:noProof/>
+          <w:sz w:val="21"/>
+          <w:szCs w:val="21"/>
+        </w:rPr>
+        <w:t>These 2 buttons when clicked opens 2 other panels, one has all the default set configuration details which can be reset as per the user, while the other starts the simulation process, shows the space where the population is and how the infections take place. The panel also shows the graphs to understand how the virus is being spread as per the factors set.</w:t>
+      </w:r>
+      <w:r>
+        <w:rPr>
+          <w:noProof/>
+          <w:sz w:val="21"/>
+          <w:szCs w:val="21"/>
+        </w:rPr>
+        <w:t xml:space="preserve"> </w:t>
+      </w:r>
+    </w:p>
+    <w:p>
+      <w:pPr>
+        <w:pStyle w:val="Body2"/>
+        <w:spacing w:after="0"/>
+        <w:jc w:val="both"/>
+        <w:rPr>
+          <w:noProof/>
+          <w:sz w:val="21"/>
+          <w:szCs w:val="21"/>
+        </w:rPr>
+      </w:pPr>
+      <w:r>
+        <w:rPr>
+          <w:noProof/>
+          <w:sz w:val="21"/>
+          <w:szCs w:val="21"/>
+        </w:rPr>
+        <w:t>For every cycle-time, for the complete dataset of persons, the below function is being called</w:t>
+      </w:r>
+      <w:r>
+        <w:rPr>
+          <w:noProof/>
+          <w:sz w:val="21"/>
+          <w:szCs w:val="21"/>
+        </w:rPr>
+        <w:t xml:space="preserve"> which is the main algorithm.</w:t>
+      </w:r>
     </w:p>
     <w:p>
       <w:pPr>
@@ -7651,10 +7035,10 @@
           <w:szCs w:val="21"/>
         </w:rPr>
         <w:drawing>
-          <wp:inline distT="0" distB="0" distL="0" distR="0" wp14:anchorId="2C8F1C89" wp14:editId="2958F50E">
-            <wp:extent cx="3344091" cy="3771438"/>
-            <wp:effectExtent l="0" t="0" r="0" b="635"/>
-            <wp:docPr id="4" name="Picture 4"/>
+          <wp:inline distT="0" distB="0" distL="0" distR="0" wp14:anchorId="0FABB7F5" wp14:editId="7F54B6DF">
+            <wp:extent cx="6080760" cy="5082540"/>
+            <wp:effectExtent l="0" t="0" r="0" b="3810"/>
+            <wp:docPr id="1" name="Picture 1"/>
             <wp:cNvGraphicFramePr>
               <a:graphicFrameLocks xmlns:a="http://schemas.openxmlformats.org/drawingml/2006/main" noChangeAspect="1"/>
             </wp:cNvGraphicFramePr>
@@ -7674,7 +7058,7 @@
                   <pic:spPr>
                     <a:xfrm>
                       <a:off x="0" y="0"/>
-                      <a:ext cx="3351901" cy="3780247"/>
+                      <a:ext cx="6117640" cy="5113366"/>
                     </a:xfrm>
                     <a:prstGeom prst="rect">
                       <a:avLst/>
@@ -7698,18 +7082,6 @@
           <w:szCs w:val="21"/>
         </w:rPr>
       </w:pPr>
-    </w:p>
-    <w:p>
-      <w:pPr>
-        <w:pStyle w:val="Body2"/>
-        <w:spacing w:after="0"/>
-        <w:jc w:val="both"/>
-        <w:rPr>
-          <w:noProof/>
-          <w:sz w:val="21"/>
-          <w:szCs w:val="21"/>
-        </w:rPr>
-      </w:pPr>
       <w:r>
         <w:rPr>
           <w:noProof/>
@@ -7717,28 +7089,511 @@
           <w:szCs w:val="21"/>
         </w:rPr>
         <w:lastRenderedPageBreak/>
-        <w:t>For getting the infection status, we consider all the factors responsible, such as checking if the person has good immunity levels and is healthy, the mask factor, quarantine factor, vaccination factor, all the three separately as well as combination of them.</w:t>
-      </w:r>
-    </w:p>
-    <w:p>
-      <w:pPr>
-        <w:pStyle w:val="Body2"/>
-        <w:spacing w:after="0"/>
-        <w:jc w:val="both"/>
-        <w:rPr>
-          <w:noProof/>
-          <w:sz w:val="21"/>
-          <w:szCs w:val="21"/>
-        </w:rPr>
-      </w:pPr>
-      <w:r>
-        <w:rPr>
-          <w:noProof/>
-          <w:sz w:val="21"/>
-          <w:szCs w:val="21"/>
-        </w:rPr>
-        <w:t>For checking if the person will spread, we considered the K-factor, the main factor that is responsible for the COVID-19 infection rate, i.e. the super spreaders, which is about 0.1, which says 10% of the infected people are responsible for the overall 90% of the infections.</w:t>
-      </w:r>
+        <w:t>Th</w:t>
+      </w:r>
+      <w:r>
+        <w:rPr>
+          <w:noProof/>
+          <w:sz w:val="21"/>
+          <w:szCs w:val="21"/>
+        </w:rPr>
+        <w:t xml:space="preserve">is </w:t>
+      </w:r>
+      <w:r>
+        <w:rPr>
+          <w:noProof/>
+          <w:sz w:val="21"/>
+          <w:szCs w:val="21"/>
+        </w:rPr>
+        <w:t xml:space="preserve">function does the complete work of updating a person </w:t>
+      </w:r>
+      <w:r>
+        <w:rPr>
+          <w:noProof/>
+          <w:sz w:val="21"/>
+          <w:szCs w:val="21"/>
+        </w:rPr>
+        <w:t xml:space="preserve">for </w:t>
+      </w:r>
+      <w:r>
+        <w:rPr>
+          <w:noProof/>
+          <w:sz w:val="21"/>
+          <w:szCs w:val="21"/>
+        </w:rPr>
+        <w:t>the current cycle</w:t>
+      </w:r>
+      <w:r>
+        <w:rPr>
+          <w:noProof/>
+          <w:sz w:val="21"/>
+          <w:szCs w:val="21"/>
+        </w:rPr>
+        <w:t>-time.</w:t>
+      </w:r>
+    </w:p>
+    <w:p>
+      <w:pPr>
+        <w:pStyle w:val="Body2"/>
+        <w:spacing w:after="0"/>
+        <w:jc w:val="both"/>
+        <w:rPr>
+          <w:noProof/>
+          <w:sz w:val="21"/>
+          <w:szCs w:val="21"/>
+        </w:rPr>
+      </w:pPr>
+      <w:r>
+        <w:rPr>
+          <w:noProof/>
+          <w:sz w:val="21"/>
+          <w:szCs w:val="21"/>
+        </w:rPr>
+        <w:t>Its computational order:</w:t>
+      </w:r>
+    </w:p>
+    <w:p>
+      <w:pPr>
+        <w:pStyle w:val="Body2"/>
+        <w:spacing w:after="0"/>
+        <w:jc w:val="both"/>
+        <w:rPr>
+          <w:noProof/>
+          <w:sz w:val="21"/>
+          <w:szCs w:val="21"/>
+        </w:rPr>
+      </w:pPr>
+    </w:p>
+    <w:p>
+      <w:pPr>
+        <w:pStyle w:val="Body2"/>
+        <w:spacing w:after="0"/>
+        <w:jc w:val="both"/>
+        <w:rPr>
+          <w:noProof/>
+          <w:sz w:val="21"/>
+          <w:szCs w:val="21"/>
+        </w:rPr>
+      </w:pPr>
+      <w:r>
+        <w:rPr>
+          <w:noProof/>
+          <w:sz w:val="21"/>
+          <w:szCs w:val="21"/>
+        </w:rPr>
+        <w:t xml:space="preserve">If the person is alive </w:t>
+      </w:r>
+    </w:p>
+    <w:p>
+      <w:pPr>
+        <w:pStyle w:val="Body2"/>
+        <w:spacing w:after="0"/>
+        <w:jc w:val="both"/>
+        <w:rPr>
+          <w:noProof/>
+          <w:sz w:val="21"/>
+          <w:szCs w:val="21"/>
+        </w:rPr>
+      </w:pPr>
+      <w:r>
+        <w:rPr>
+          <w:noProof/>
+          <w:sz w:val="21"/>
+          <w:szCs w:val="21"/>
+        </w:rPr>
+        <w:tab/>
+        <w:t xml:space="preserve">If the person is in close contact of any other infected person </w:t>
+      </w:r>
+    </w:p>
+    <w:p>
+      <w:pPr>
+        <w:pStyle w:val="Body2"/>
+        <w:spacing w:after="0"/>
+        <w:jc w:val="both"/>
+        <w:rPr>
+          <w:noProof/>
+          <w:sz w:val="21"/>
+          <w:szCs w:val="21"/>
+        </w:rPr>
+      </w:pPr>
+      <w:r>
+        <w:rPr>
+          <w:noProof/>
+          <w:sz w:val="21"/>
+          <w:szCs w:val="21"/>
+        </w:rPr>
+        <w:tab/>
+      </w:r>
+      <w:r>
+        <w:rPr>
+          <w:noProof/>
+          <w:sz w:val="21"/>
+          <w:szCs w:val="21"/>
+        </w:rPr>
+        <w:tab/>
+        <w:t>If yes : checking their infection status whether the person will get infected</w:t>
+      </w:r>
+    </w:p>
+    <w:p>
+      <w:pPr>
+        <w:pStyle w:val="Body2"/>
+        <w:spacing w:after="0"/>
+        <w:jc w:val="both"/>
+        <w:rPr>
+          <w:noProof/>
+          <w:sz w:val="21"/>
+          <w:szCs w:val="21"/>
+        </w:rPr>
+      </w:pPr>
+      <w:r>
+        <w:rPr>
+          <w:noProof/>
+          <w:sz w:val="21"/>
+          <w:szCs w:val="21"/>
+        </w:rPr>
+        <w:tab/>
+      </w:r>
+      <w:r>
+        <w:rPr>
+          <w:noProof/>
+          <w:sz w:val="21"/>
+          <w:szCs w:val="21"/>
+        </w:rPr>
+        <w:tab/>
+      </w:r>
+      <w:r>
+        <w:rPr>
+          <w:noProof/>
+          <w:sz w:val="21"/>
+          <w:szCs w:val="21"/>
+        </w:rPr>
+        <w:tab/>
+        <w:t>If yes: infecting and updating how many others the person can infect (K factor)</w:t>
+      </w:r>
+    </w:p>
+    <w:p>
+      <w:pPr>
+        <w:pStyle w:val="Body2"/>
+        <w:spacing w:after="0"/>
+        <w:jc w:val="both"/>
+        <w:rPr>
+          <w:noProof/>
+          <w:sz w:val="21"/>
+          <w:szCs w:val="21"/>
+        </w:rPr>
+      </w:pPr>
+      <w:r>
+        <w:rPr>
+          <w:noProof/>
+          <w:sz w:val="21"/>
+          <w:szCs w:val="21"/>
+        </w:rPr>
+        <w:tab/>
+      </w:r>
+      <w:r>
+        <w:rPr>
+          <w:noProof/>
+          <w:sz w:val="21"/>
+          <w:szCs w:val="21"/>
+        </w:rPr>
+        <w:tab/>
+      </w:r>
+      <w:r>
+        <w:rPr>
+          <w:noProof/>
+          <w:sz w:val="21"/>
+          <w:szCs w:val="21"/>
+        </w:rPr>
+        <w:tab/>
+        <w:t xml:space="preserve">           Setting randomly for how many days the person will remain infected</w:t>
+      </w:r>
+    </w:p>
+    <w:p>
+      <w:pPr>
+        <w:pStyle w:val="Body2"/>
+        <w:spacing w:after="0"/>
+        <w:jc w:val="both"/>
+        <w:rPr>
+          <w:noProof/>
+          <w:sz w:val="21"/>
+          <w:szCs w:val="21"/>
+        </w:rPr>
+      </w:pPr>
+      <w:r>
+        <w:rPr>
+          <w:noProof/>
+          <w:sz w:val="21"/>
+          <w:szCs w:val="21"/>
+        </w:rPr>
+        <w:tab/>
+        <w:t>If the person is not quarantined</w:t>
+      </w:r>
+    </w:p>
+    <w:p>
+      <w:pPr>
+        <w:pStyle w:val="Body2"/>
+        <w:spacing w:after="0"/>
+        <w:jc w:val="both"/>
+        <w:rPr>
+          <w:noProof/>
+          <w:sz w:val="21"/>
+          <w:szCs w:val="21"/>
+        </w:rPr>
+      </w:pPr>
+      <w:r>
+        <w:rPr>
+          <w:noProof/>
+          <w:sz w:val="21"/>
+          <w:szCs w:val="21"/>
+        </w:rPr>
+        <w:tab/>
+      </w:r>
+      <w:r>
+        <w:rPr>
+          <w:noProof/>
+          <w:sz w:val="21"/>
+          <w:szCs w:val="21"/>
+        </w:rPr>
+        <w:tab/>
+        <w:t>Updating the person’s movement</w:t>
+      </w:r>
+    </w:p>
+    <w:p>
+      <w:pPr>
+        <w:pStyle w:val="Body2"/>
+        <w:spacing w:after="0"/>
+        <w:jc w:val="both"/>
+        <w:rPr>
+          <w:noProof/>
+          <w:sz w:val="21"/>
+          <w:szCs w:val="21"/>
+        </w:rPr>
+      </w:pPr>
+      <w:r>
+        <w:rPr>
+          <w:noProof/>
+          <w:sz w:val="21"/>
+          <w:szCs w:val="21"/>
+        </w:rPr>
+        <w:tab/>
+        <w:t>If the person is infected and not yet recovered: Updating the person’s recovery day’s left</w:t>
+      </w:r>
+    </w:p>
+    <w:p>
+      <w:pPr>
+        <w:pStyle w:val="Body2"/>
+        <w:spacing w:after="0"/>
+        <w:jc w:val="both"/>
+        <w:rPr>
+          <w:noProof/>
+          <w:sz w:val="21"/>
+          <w:szCs w:val="21"/>
+        </w:rPr>
+      </w:pPr>
+      <w:r>
+        <w:rPr>
+          <w:noProof/>
+          <w:sz w:val="21"/>
+          <w:szCs w:val="21"/>
+        </w:rPr>
+        <w:tab/>
+      </w:r>
+      <w:r>
+        <w:rPr>
+          <w:noProof/>
+          <w:sz w:val="21"/>
+          <w:szCs w:val="21"/>
+        </w:rPr>
+        <w:tab/>
+        <w:t xml:space="preserve">If recovery days are completed: checking if the person will come under </w:t>
+      </w:r>
+      <w:r>
+        <w:rPr>
+          <w:noProof/>
+          <w:sz w:val="21"/>
+          <w:szCs w:val="21"/>
+        </w:rPr>
+        <w:t xml:space="preserve">the </w:t>
+      </w:r>
+      <w:r>
+        <w:rPr>
+          <w:noProof/>
+          <w:sz w:val="21"/>
+          <w:szCs w:val="21"/>
+        </w:rPr>
+        <w:t>probability of dead</w:t>
+      </w:r>
+    </w:p>
+    <w:p>
+      <w:pPr>
+        <w:pStyle w:val="Body2"/>
+        <w:spacing w:after="0"/>
+        <w:jc w:val="both"/>
+        <w:rPr>
+          <w:noProof/>
+          <w:sz w:val="21"/>
+          <w:szCs w:val="21"/>
+        </w:rPr>
+      </w:pPr>
+      <w:r>
+        <w:rPr>
+          <w:noProof/>
+          <w:sz w:val="21"/>
+          <w:szCs w:val="21"/>
+        </w:rPr>
+        <w:tab/>
+        <w:t>If mask has been introduced: checking if the person will wear it</w:t>
+      </w:r>
+    </w:p>
+    <w:p>
+      <w:pPr>
+        <w:pStyle w:val="Body2"/>
+        <w:spacing w:after="0"/>
+        <w:jc w:val="both"/>
+        <w:rPr>
+          <w:noProof/>
+          <w:sz w:val="21"/>
+          <w:szCs w:val="21"/>
+        </w:rPr>
+      </w:pPr>
+      <w:r>
+        <w:rPr>
+          <w:noProof/>
+          <w:sz w:val="21"/>
+          <w:szCs w:val="21"/>
+        </w:rPr>
+        <w:tab/>
+        <w:t>If quarantine has been introduced: checking if the person will quarantine</w:t>
+      </w:r>
+    </w:p>
+    <w:p>
+      <w:pPr>
+        <w:pStyle w:val="Body2"/>
+        <w:spacing w:after="0"/>
+        <w:jc w:val="both"/>
+        <w:rPr>
+          <w:noProof/>
+          <w:sz w:val="21"/>
+          <w:szCs w:val="21"/>
+        </w:rPr>
+      </w:pPr>
+      <w:r>
+        <w:rPr>
+          <w:noProof/>
+          <w:sz w:val="21"/>
+          <w:szCs w:val="21"/>
+        </w:rPr>
+        <w:tab/>
+        <w:t>If vaccine has been introduced: checking if the person has taken the vaccination</w:t>
+      </w:r>
+    </w:p>
+    <w:p>
+      <w:pPr>
+        <w:pStyle w:val="Body2"/>
+        <w:spacing w:after="0"/>
+        <w:jc w:val="both"/>
+        <w:rPr>
+          <w:noProof/>
+          <w:sz w:val="21"/>
+          <w:szCs w:val="21"/>
+        </w:rPr>
+      </w:pPr>
+      <w:r>
+        <w:rPr>
+          <w:noProof/>
+          <w:sz w:val="21"/>
+          <w:szCs w:val="21"/>
+        </w:rPr>
+        <w:t xml:space="preserve">Below are the various functions where we </w:t>
+      </w:r>
+      <w:r>
+        <w:rPr>
+          <w:noProof/>
+          <w:sz w:val="21"/>
+          <w:szCs w:val="21"/>
+        </w:rPr>
+        <w:t>compute all</w:t>
+      </w:r>
+      <w:r>
+        <w:rPr>
+          <w:noProof/>
+          <w:sz w:val="21"/>
+          <w:szCs w:val="21"/>
+        </w:rPr>
+        <w:t xml:space="preserve"> the above-mentioned operations.</w:t>
+      </w:r>
+    </w:p>
+    <w:p>
+      <w:pPr>
+        <w:pStyle w:val="Body2"/>
+        <w:spacing w:after="0"/>
+        <w:jc w:val="both"/>
+        <w:rPr>
+          <w:noProof/>
+          <w:sz w:val="21"/>
+          <w:szCs w:val="21"/>
+        </w:rPr>
+      </w:pPr>
+      <w:r>
+        <w:rPr>
+          <w:noProof/>
+          <w:sz w:val="21"/>
+          <w:szCs w:val="21"/>
+        </w:rPr>
+        <w:t>Every value required is taken from the config, set by the user, and randomizing the values in its surroundings.</w:t>
+      </w:r>
+    </w:p>
+    <w:p>
+      <w:pPr>
+        <w:pStyle w:val="Body2"/>
+        <w:spacing w:after="0"/>
+        <w:jc w:val="both"/>
+        <w:rPr>
+          <w:noProof/>
+          <w:sz w:val="21"/>
+          <w:szCs w:val="21"/>
+        </w:rPr>
+      </w:pPr>
+      <w:r>
+        <w:rPr>
+          <w:noProof/>
+          <w:sz w:val="21"/>
+          <w:szCs w:val="21"/>
+        </w:rPr>
+        <w:t>For movement: we are randomly moving the person in the space in between -5 to 5 for both the coordinates</w:t>
+      </w:r>
+    </w:p>
+    <w:p>
+      <w:pPr>
+        <w:pStyle w:val="Body2"/>
+        <w:spacing w:after="0"/>
+        <w:jc w:val="both"/>
+        <w:rPr>
+          <w:noProof/>
+          <w:sz w:val="21"/>
+          <w:szCs w:val="21"/>
+        </w:rPr>
+      </w:pPr>
+      <w:r>
+        <w:rPr>
+          <w:noProof/>
+          <w:sz w:val="21"/>
+          <w:szCs w:val="21"/>
+        </w:rPr>
+        <w:t>For checking if the person dies of covid, we considered the health scale, how immune the person is at the time of infection, together with the fatality rate of the virus specified in the config.</w:t>
+      </w:r>
+    </w:p>
+    <w:p>
+      <w:pPr>
+        <w:pStyle w:val="Body2"/>
+        <w:spacing w:after="0"/>
+        <w:jc w:val="both"/>
+        <w:rPr>
+          <w:noProof/>
+          <w:sz w:val="21"/>
+          <w:szCs w:val="21"/>
+        </w:rPr>
+      </w:pPr>
     </w:p>
     <w:p>
       <w:pPr>
@@ -7758,10 +7613,10 @@
           <w:szCs w:val="21"/>
         </w:rPr>
         <w:drawing>
-          <wp:inline distT="0" distB="0" distL="0" distR="0" wp14:anchorId="5F1AC66C" wp14:editId="2B489458">
-            <wp:extent cx="6248400" cy="5494020"/>
+          <wp:inline distT="0" distB="0" distL="0" distR="0" wp14:anchorId="2C8F1C89" wp14:editId="51CFEC67">
+            <wp:extent cx="4152900" cy="3627120"/>
             <wp:effectExtent l="0" t="0" r="0" b="0"/>
-            <wp:docPr id="6" name="Picture 6"/>
+            <wp:docPr id="4" name="Picture 4"/>
             <wp:cNvGraphicFramePr>
               <a:graphicFrameLocks xmlns:a="http://schemas.openxmlformats.org/drawingml/2006/main" noChangeAspect="1"/>
             </wp:cNvGraphicFramePr>
@@ -7781,6 +7636,136 @@
                   <pic:spPr>
                     <a:xfrm>
                       <a:off x="0" y="0"/>
+                      <a:ext cx="4152900" cy="3627120"/>
+                    </a:xfrm>
+                    <a:prstGeom prst="rect">
+                      <a:avLst/>
+                    </a:prstGeom>
+                  </pic:spPr>
+                </pic:pic>
+              </a:graphicData>
+            </a:graphic>
+          </wp:inline>
+        </w:drawing>
+      </w:r>
+    </w:p>
+    <w:p>
+      <w:pPr>
+        <w:pStyle w:val="Body2"/>
+        <w:spacing w:after="0"/>
+        <w:jc w:val="both"/>
+        <w:rPr>
+          <w:noProof/>
+          <w:sz w:val="21"/>
+          <w:szCs w:val="21"/>
+        </w:rPr>
+      </w:pPr>
+    </w:p>
+    <w:p>
+      <w:pPr>
+        <w:pStyle w:val="Body2"/>
+        <w:spacing w:after="0"/>
+        <w:jc w:val="both"/>
+        <w:rPr>
+          <w:noProof/>
+          <w:sz w:val="21"/>
+          <w:szCs w:val="21"/>
+        </w:rPr>
+      </w:pPr>
+      <w:r>
+        <w:rPr>
+          <w:noProof/>
+          <w:sz w:val="21"/>
+          <w:szCs w:val="21"/>
+        </w:rPr>
+        <w:t>For getting the infection status, we consider all the factors responsible, such as checking if the person has good immunity levels and is healthy, the mask factor, quarantine factor, vaccination factor, all the three separately as well as combination of them.</w:t>
+      </w:r>
+    </w:p>
+    <w:p>
+      <w:pPr>
+        <w:pStyle w:val="Body2"/>
+        <w:spacing w:after="0"/>
+        <w:jc w:val="both"/>
+        <w:rPr>
+          <w:noProof/>
+          <w:sz w:val="21"/>
+          <w:szCs w:val="21"/>
+        </w:rPr>
+      </w:pPr>
+      <w:r>
+        <w:rPr>
+          <w:noProof/>
+          <w:sz w:val="21"/>
+          <w:szCs w:val="21"/>
+        </w:rPr>
+        <w:t>For checking if the person will spread, we considered the K-factor, the main factor that is responsible for the COVID-19 infection rate, i.e. the super spreaders, which is about 0.1, which says 10% of the infected people are responsible for the overall 90% of the infections.</w:t>
+      </w:r>
+    </w:p>
+    <w:p>
+      <w:pPr>
+        <w:pStyle w:val="Body2"/>
+        <w:spacing w:after="0"/>
+        <w:jc w:val="both"/>
+        <w:rPr>
+          <w:noProof/>
+          <w:sz w:val="21"/>
+          <w:szCs w:val="21"/>
+        </w:rPr>
+      </w:pPr>
+    </w:p>
+    <w:p>
+      <w:pPr>
+        <w:pStyle w:val="Body2"/>
+        <w:spacing w:after="0"/>
+        <w:jc w:val="both"/>
+        <w:rPr>
+          <w:noProof/>
+          <w:sz w:val="21"/>
+          <w:szCs w:val="21"/>
+        </w:rPr>
+      </w:pPr>
+    </w:p>
+    <w:p>
+      <w:pPr>
+        <w:pStyle w:val="Body2"/>
+        <w:spacing w:after="0"/>
+        <w:jc w:val="both"/>
+        <w:rPr>
+          <w:noProof/>
+          <w:sz w:val="21"/>
+          <w:szCs w:val="21"/>
+        </w:rPr>
+      </w:pPr>
+      <w:r>
+        <w:rPr>
+          <w:noProof/>
+          <w:sz w:val="21"/>
+          <w:szCs w:val="21"/>
+        </w:rPr>
+        <w:drawing>
+          <wp:inline distT="0" distB="0" distL="0" distR="0" wp14:anchorId="5F1AC66C" wp14:editId="2B489458">
+            <wp:extent cx="6248400" cy="5494020"/>
+            <wp:effectExtent l="0" t="0" r="0" b="0"/>
+            <wp:docPr id="6" name="Picture 6"/>
+            <wp:cNvGraphicFramePr>
+              <a:graphicFrameLocks xmlns:a="http://schemas.openxmlformats.org/drawingml/2006/main" noChangeAspect="1"/>
+            </wp:cNvGraphicFramePr>
+            <a:graphic xmlns:a="http://schemas.openxmlformats.org/drawingml/2006/main">
+              <a:graphicData uri="http://schemas.openxmlformats.org/drawingml/2006/picture">
+                <pic:pic xmlns:pic="http://schemas.openxmlformats.org/drawingml/2006/picture">
+                  <pic:nvPicPr>
+                    <pic:cNvPr id="1" name=""/>
+                    <pic:cNvPicPr/>
+                  </pic:nvPicPr>
+                  <pic:blipFill>
+                    <a:blip r:embed="rId14"/>
+                    <a:stretch>
+                      <a:fillRect/>
+                    </a:stretch>
+                  </pic:blipFill>
+                  <pic:spPr>
+                    <a:xfrm>
+                      <a:off x="0" y="0"/>
                       <a:ext cx="6248400" cy="5494020"/>
                     </a:xfrm>
                     <a:prstGeom prst="rect">
@@ -7808,6 +7793,18 @@
     </w:p>
     <w:p>
       <w:pPr>
+        <w:pStyle w:val="Body2"/>
+        <w:spacing w:after="0"/>
+        <w:jc w:val="both"/>
+        <w:rPr>
+          <w:noProof/>
+          <w:sz w:val="21"/>
+          <w:szCs w:val="21"/>
+        </w:rPr>
+      </w:pPr>
+    </w:p>
+    <w:p>
+      <w:pPr>
         <w:pStyle w:val="Heading"/>
         <w:jc w:val="both"/>
         <w:rPr>
@@ -7827,6 +7824,7 @@
           <w:u w:val="single"/>
           <w:lang w:val="en-US"/>
         </w:rPr>
+        <w:lastRenderedPageBreak/>
         <w:t>Output</w:t>
       </w:r>
       <w:bookmarkEnd w:id="22"/>
@@ -7857,7 +7855,6 @@
             <w14:bevel/>
           </w14:textOutline>
         </w:rPr>
-        <w:lastRenderedPageBreak/>
         <w:drawing>
           <wp:inline distT="0" distB="0" distL="0" distR="0" wp14:anchorId="35D97D6D" wp14:editId="14B9A3AC">
             <wp:extent cx="3917175" cy="2981671"/>
@@ -7874,7 +7871,7 @@
                     <pic:cNvPicPr/>
                   </pic:nvPicPr>
                   <pic:blipFill>
-                    <a:blip r:embed="rId14" cstate="print">
+                    <a:blip r:embed="rId15" cstate="print">
                       <a:extLst>
                         <a:ext uri="{28A0092B-C50C-407E-A947-70E740481C1C}">
                           <a14:useLocalDpi xmlns:a14="http://schemas.microsoft.com/office/drawing/2010/main" val="0"/>
@@ -8052,7 +8049,7 @@
                     <pic:cNvPicPr/>
                   </pic:nvPicPr>
                   <pic:blipFill>
-                    <a:blip r:embed="rId15" cstate="print">
+                    <a:blip r:embed="rId16" cstate="print">
                       <a:extLst>
                         <a:ext uri="{28A0092B-C50C-407E-A947-70E740481C1C}">
                           <a14:useLocalDpi xmlns:a14="http://schemas.microsoft.com/office/drawing/2010/main" val="0"/>
@@ -8331,6 +8328,174 @@
     </w:p>
     <w:p>
       <w:pPr>
+        <w:pStyle w:val="Body2"/>
+        <w:spacing w:after="0"/>
+        <w:jc w:val="both"/>
+        <w:rPr>
+          <w:noProof/>
+          <w:sz w:val="21"/>
+          <w:szCs w:val="21"/>
+        </w:rPr>
+      </w:pPr>
+    </w:p>
+    <w:p>
+      <w:pPr>
+        <w:pStyle w:val="Body2"/>
+        <w:spacing w:after="0"/>
+        <w:jc w:val="both"/>
+        <w:rPr>
+          <w:noProof/>
+          <w:sz w:val="21"/>
+          <w:szCs w:val="21"/>
+        </w:rPr>
+      </w:pPr>
+    </w:p>
+    <w:p>
+      <w:pPr>
+        <w:pStyle w:val="Body2"/>
+        <w:spacing w:after="0"/>
+        <w:jc w:val="both"/>
+        <w:rPr>
+          <w:noProof/>
+          <w:sz w:val="21"/>
+          <w:szCs w:val="21"/>
+        </w:rPr>
+      </w:pPr>
+    </w:p>
+    <w:p>
+      <w:pPr>
+        <w:pStyle w:val="Body2"/>
+        <w:spacing w:after="0"/>
+        <w:jc w:val="both"/>
+        <w:rPr>
+          <w:noProof/>
+          <w:sz w:val="21"/>
+          <w:szCs w:val="21"/>
+        </w:rPr>
+      </w:pPr>
+    </w:p>
+    <w:p>
+      <w:pPr>
+        <w:pStyle w:val="Body2"/>
+        <w:spacing w:after="0"/>
+        <w:jc w:val="both"/>
+        <w:rPr>
+          <w:noProof/>
+          <w:sz w:val="21"/>
+          <w:szCs w:val="21"/>
+        </w:rPr>
+      </w:pPr>
+    </w:p>
+    <w:p>
+      <w:pPr>
+        <w:pStyle w:val="Body2"/>
+        <w:spacing w:after="0"/>
+        <w:jc w:val="both"/>
+        <w:rPr>
+          <w:noProof/>
+          <w:sz w:val="21"/>
+          <w:szCs w:val="21"/>
+        </w:rPr>
+      </w:pPr>
+    </w:p>
+    <w:p>
+      <w:pPr>
+        <w:pStyle w:val="Body2"/>
+        <w:spacing w:after="0"/>
+        <w:jc w:val="both"/>
+        <w:rPr>
+          <w:noProof/>
+          <w:sz w:val="21"/>
+          <w:szCs w:val="21"/>
+        </w:rPr>
+      </w:pPr>
+    </w:p>
+    <w:p>
+      <w:pPr>
+        <w:pStyle w:val="Body2"/>
+        <w:spacing w:after="0"/>
+        <w:jc w:val="both"/>
+        <w:rPr>
+          <w:noProof/>
+          <w:sz w:val="21"/>
+          <w:szCs w:val="21"/>
+        </w:rPr>
+      </w:pPr>
+    </w:p>
+    <w:p>
+      <w:pPr>
+        <w:pStyle w:val="Body2"/>
+        <w:spacing w:after="0"/>
+        <w:jc w:val="both"/>
+        <w:rPr>
+          <w:noProof/>
+          <w:sz w:val="21"/>
+          <w:szCs w:val="21"/>
+        </w:rPr>
+      </w:pPr>
+    </w:p>
+    <w:p>
+      <w:pPr>
+        <w:pStyle w:val="Body2"/>
+        <w:spacing w:after="0"/>
+        <w:jc w:val="both"/>
+        <w:rPr>
+          <w:noProof/>
+          <w:sz w:val="21"/>
+          <w:szCs w:val="21"/>
+        </w:rPr>
+      </w:pPr>
+    </w:p>
+    <w:p>
+      <w:pPr>
+        <w:pStyle w:val="Body2"/>
+        <w:spacing w:after="0"/>
+        <w:jc w:val="both"/>
+        <w:rPr>
+          <w:noProof/>
+          <w:sz w:val="21"/>
+          <w:szCs w:val="21"/>
+        </w:rPr>
+      </w:pPr>
+    </w:p>
+    <w:p>
+      <w:pPr>
+        <w:pStyle w:val="Body2"/>
+        <w:spacing w:after="0"/>
+        <w:jc w:val="both"/>
+        <w:rPr>
+          <w:noProof/>
+          <w:sz w:val="21"/>
+          <w:szCs w:val="21"/>
+        </w:rPr>
+      </w:pPr>
+    </w:p>
+    <w:p>
+      <w:pPr>
+        <w:pStyle w:val="Body2"/>
+        <w:spacing w:after="0"/>
+        <w:jc w:val="both"/>
+        <w:rPr>
+          <w:noProof/>
+          <w:sz w:val="21"/>
+          <w:szCs w:val="21"/>
+        </w:rPr>
+      </w:pPr>
+    </w:p>
+    <w:p>
+      <w:pPr>
+        <w:pStyle w:val="Body2"/>
+        <w:spacing w:after="0"/>
+        <w:jc w:val="both"/>
+        <w:rPr>
+          <w:noProof/>
+          <w:sz w:val="21"/>
+          <w:szCs w:val="21"/>
+        </w:rPr>
+      </w:pPr>
+    </w:p>
+    <w:p>
+      <w:pPr>
         <w:pStyle w:val="Heading"/>
         <w:jc w:val="both"/>
         <w:rPr>
@@ -8350,6 +8515,7 @@
           <w:u w:val="single"/>
           <w:lang w:val="en-US"/>
         </w:rPr>
+        <w:lastRenderedPageBreak/>
         <w:t>Analysis</w:t>
       </w:r>
       <w:bookmarkEnd w:id="23"/>
@@ -8715,6 +8881,7 @@
       </w:pPr>
       <w:r>
         <w:rPr>
+          <w:noProof/>
           <w:sz w:val="21"/>
           <w:szCs w:val="21"/>
         </w:rPr>
@@ -8734,7 +8901,7 @@
                     <pic:cNvPicPr/>
                   </pic:nvPicPr>
                   <pic:blipFill>
-                    <a:blip r:embed="rId16"/>
+                    <a:blip r:embed="rId17"/>
                     <a:stretch>
                       <a:fillRect/>
                     </a:stretch>
@@ -8822,7 +8989,7 @@
                     <pic:cNvPicPr/>
                   </pic:nvPicPr>
                   <pic:blipFill>
-                    <a:blip r:embed="rId17" cstate="print">
+                    <a:blip r:embed="rId18" cstate="print">
                       <a:extLst>
                         <a:ext uri="{28A0092B-C50C-407E-A947-70E740481C1C}">
                           <a14:useLocalDpi xmlns:a14="http://schemas.microsoft.com/office/drawing/2010/main" val="0"/>
@@ -8904,6 +9071,7 @@
       </w:pPr>
       <w:r>
         <w:rPr>
+          <w:noProof/>
           <w:sz w:val="28"/>
           <w:szCs w:val="28"/>
         </w:rPr>
@@ -8923,7 +9091,7 @@
                     <pic:cNvPicPr/>
                   </pic:nvPicPr>
                   <pic:blipFill>
-                    <a:blip r:embed="rId18"/>
+                    <a:blip r:embed="rId19"/>
                     <a:stretch>
                       <a:fillRect/>
                     </a:stretch>
@@ -9022,7 +9190,7 @@
                     <pic:cNvPicPr/>
                   </pic:nvPicPr>
                   <pic:blipFill>
-                    <a:blip r:embed="rId19" cstate="print">
+                    <a:blip r:embed="rId20" cstate="print">
                       <a:extLst>
                         <a:ext uri="{28A0092B-C50C-407E-A947-70E740481C1C}">
                           <a14:useLocalDpi xmlns:a14="http://schemas.microsoft.com/office/drawing/2010/main" val="0"/>
@@ -9129,6 +9297,7 @@
       </w:pPr>
       <w:r>
         <w:rPr>
+          <w:noProof/>
           <w:sz w:val="28"/>
           <w:szCs w:val="28"/>
         </w:rPr>
@@ -9148,7 +9317,7 @@
                     <pic:cNvPicPr/>
                   </pic:nvPicPr>
                   <pic:blipFill>
-                    <a:blip r:embed="rId20"/>
+                    <a:blip r:embed="rId21"/>
                     <a:stretch>
                       <a:fillRect/>
                     </a:stretch>
@@ -9228,6 +9397,7 @@
       </w:pPr>
       <w:r>
         <w:rPr>
+          <w:noProof/>
           <w:sz w:val="28"/>
           <w:szCs w:val="28"/>
         </w:rPr>
@@ -9247,7 +9417,7 @@
                     <pic:cNvPicPr/>
                   </pic:nvPicPr>
                   <pic:blipFill>
-                    <a:blip r:embed="rId21"/>
+                    <a:blip r:embed="rId22"/>
                     <a:stretch>
                       <a:fillRect/>
                     </a:stretch>
@@ -9427,7 +9597,7 @@
       </w:r>
     </w:p>
     <w:sectPr>
-      <w:headerReference w:type="default" r:id="rId22"/>
+      <w:headerReference w:type="default" r:id="rId23"/>
       <w:pgSz w:w="12240" w:h="15840"/>
       <w:pgMar w:top="1557" w:right="1200" w:bottom="1800" w:left="1200" w:header="1296" w:footer="1040" w:gutter="0"/>
       <w:cols w:space="720"/>
@@ -9438,7 +9608,7 @@
 </file>
 
 <file path=word/endnotes.xml><?xml version="1.0" encoding="utf-8"?>
-<w:endnotes xmlns:wpc="http://schemas.microsoft.com/office/word/2010/wordprocessingCanvas" xmlns:cx="http://schemas.microsoft.com/office/drawing/2014/chartex" xmlns:cx1="http://schemas.microsoft.com/office/drawing/2015/9/8/chartex" xmlns:cx2="http://schemas.microsoft.com/office/drawing/2015/10/21/chartex" xmlns:cx3="http://schemas.microsoft.com/office/drawing/2016/5/9/chartex" xmlns:cx4="http://schemas.microsoft.com/office/drawing/2016/5/10/chartex" xmlns:cx5="http://schemas.microsoft.com/office/drawing/2016/5/11/chartex" xmlns:cx6="http://schemas.microsoft.com/office/drawing/2016/5/12/chartex" xmlns:cx7="http://schemas.microsoft.com/office/drawing/2016/5/13/chartex" xmlns:cx8="http://schemas.microsoft.com/office/drawing/2016/5/14/chartex" xmlns:mc="http://schemas.openxmlformats.org/markup-compatibility/2006" xmlns:aink="http://schemas.microsoft.com/office/drawing/2016/ink" xmlns:am3d="http://schemas.microsoft.com/office/drawing/2017/model3d" xmlns:o="urn:schemas-microsoft-com:office:office" xmlns:r="http://schemas.openxmlformats.org/officeDocument/2006/relationships" xmlns:m="http://schemas.openxmlformats.org/officeDocument/2006/math" xmlns:v="urn:schemas-microsoft-com:vml" xmlns:wp14="http://schemas.microsoft.com/office/word/2010/wordprocessingDrawing" xmlns:wp="http://schemas.openxmlformats.org/drawingml/2006/wordprocessingDrawing" xmlns:w10="urn:schemas-microsoft-com:office:word" xmlns:w="http://schemas.openxmlformats.org/wordprocessingml/2006/main" xmlns:w14="http://schemas.microsoft.com/office/word/2010/wordml" xmlns:w15="http://schemas.microsoft.com/office/word/2012/wordml" xmlns:w16cex="http://schemas.microsoft.com/office/word/2018/wordml/cex" xmlns:w16cid="http://schemas.microsoft.com/office/word/2016/wordml/cid" xmlns:w16="http://schemas.microsoft.com/office/word/2018/wordml" xmlns:w16se="http://schemas.microsoft.com/office/word/2015/wordml/symex" xmlns:wpg="http://schemas.microsoft.com/office/word/2010/wordprocessingGroup" xmlns:wpi="http://schemas.microsoft.com/office/word/2010/wordprocessingInk" xmlns:wne="http://schemas.microsoft.com/office/word/2006/wordml" xmlns:wps="http://schemas.microsoft.com/office/word/2010/wordprocessingShape" mc:Ignorable="w14 w15 w16se w16cid w16 w16cex wp14">
+<w:endnotes xmlns:wpc="http://schemas.microsoft.com/office/word/2010/wordprocessingCanvas" xmlns:cx="http://schemas.microsoft.com/office/drawing/2014/chartex" xmlns:cx1="http://schemas.microsoft.com/office/drawing/2015/9/8/chartex" xmlns:cx2="http://schemas.microsoft.com/office/drawing/2015/10/21/chartex" xmlns:cx3="http://schemas.microsoft.com/office/drawing/2016/5/9/chartex" xmlns:cx4="http://schemas.microsoft.com/office/drawing/2016/5/10/chartex" xmlns:cx5="http://schemas.microsoft.com/office/drawing/2016/5/11/chartex" xmlns:cx6="http://schemas.microsoft.com/office/drawing/2016/5/12/chartex" xmlns:cx7="http://schemas.microsoft.com/office/drawing/2016/5/13/chartex" xmlns:cx8="http://schemas.microsoft.com/office/drawing/2016/5/14/chartex" xmlns:mc="http://schemas.openxmlformats.org/markup-compatibility/2006" xmlns:aink="http://schemas.microsoft.com/office/drawing/2016/ink" xmlns:am3d="http://schemas.microsoft.com/office/drawing/2017/model3d" xmlns:o="urn:schemas-microsoft-com:office:office" xmlns:r="http://schemas.openxmlformats.org/officeDocument/2006/relationships" xmlns:m="http://schemas.openxmlformats.org/officeDocument/2006/math" xmlns:v="urn:schemas-microsoft-com:vml" xmlns:wp14="http://schemas.microsoft.com/office/word/2010/wordprocessingDrawing" xmlns:wp="http://schemas.openxmlformats.org/drawingml/2006/wordprocessingDrawing" xmlns:w10="urn:schemas-microsoft-com:office:word" xmlns:w="http://schemas.openxmlformats.org/wordprocessingml/2006/main" xmlns:w14="http://schemas.microsoft.com/office/word/2010/wordml" xmlns:w15="http://schemas.microsoft.com/office/word/2012/wordml" xmlns:w16cex="http://schemas.microsoft.com/office/word/2018/wordml/cex" xmlns:w16cid="http://schemas.microsoft.com/office/word/2016/wordml/cid" xmlns:w16="http://schemas.microsoft.com/office/word/2018/wordml" xmlns:w16sdtdh="http://schemas.microsoft.com/office/word/2020/wordml/sdtdatahash" xmlns:w16se="http://schemas.microsoft.com/office/word/2015/wordml/symex" xmlns:wpg="http://schemas.microsoft.com/office/word/2010/wordprocessingGroup" xmlns:wpi="http://schemas.microsoft.com/office/word/2010/wordprocessingInk" xmlns:wne="http://schemas.microsoft.com/office/word/2006/wordml" xmlns:wps="http://schemas.microsoft.com/office/word/2010/wordprocessingShape" mc:Ignorable="w14 w15 w16se w16cid w16 w16cex w16sdtdh wp14">
   <w:endnote w:type="separator" w:id="-1">
     <w:p>
       <w:r>
@@ -9457,7 +9627,7 @@
 </file>
 
 <file path=word/footnotes.xml><?xml version="1.0" encoding="utf-8"?>
-<w:footnotes xmlns:wpc="http://schemas.microsoft.com/office/word/2010/wordprocessingCanvas" xmlns:cx="http://schemas.microsoft.com/office/drawing/2014/chartex" xmlns:cx1="http://schemas.microsoft.com/office/drawing/2015/9/8/chartex" xmlns:cx2="http://schemas.microsoft.com/office/drawing/2015/10/21/chartex" xmlns:cx3="http://schemas.microsoft.com/office/drawing/2016/5/9/chartex" xmlns:cx4="http://schemas.microsoft.com/office/drawing/2016/5/10/chartex" xmlns:cx5="http://schemas.microsoft.com/office/drawing/2016/5/11/chartex" xmlns:cx6="http://schemas.microsoft.com/office/drawing/2016/5/12/chartex" xmlns:cx7="http://schemas.microsoft.com/office/drawing/2016/5/13/chartex" xmlns:cx8="http://schemas.microsoft.com/office/drawing/2016/5/14/chartex" xmlns:mc="http://schemas.openxmlformats.org/markup-compatibility/2006" xmlns:aink="http://schemas.microsoft.com/office/drawing/2016/ink" xmlns:am3d="http://schemas.microsoft.com/office/drawing/2017/model3d" xmlns:o="urn:schemas-microsoft-com:office:office" xmlns:r="http://schemas.openxmlformats.org/officeDocument/2006/relationships" xmlns:m="http://schemas.openxmlformats.org/officeDocument/2006/math" xmlns:v="urn:schemas-microsoft-com:vml" xmlns:wp14="http://schemas.microsoft.com/office/word/2010/wordprocessingDrawing" xmlns:wp="http://schemas.openxmlformats.org/drawingml/2006/wordprocessingDrawing" xmlns:w10="urn:schemas-microsoft-com:office:word" xmlns:w="http://schemas.openxmlformats.org/wordprocessingml/2006/main" xmlns:w14="http://schemas.microsoft.com/office/word/2010/wordml" xmlns:w15="http://schemas.microsoft.com/office/word/2012/wordml" xmlns:w16cex="http://schemas.microsoft.com/office/word/2018/wordml/cex" xmlns:w16cid="http://schemas.microsoft.com/office/word/2016/wordml/cid" xmlns:w16="http://schemas.microsoft.com/office/word/2018/wordml" xmlns:w16se="http://schemas.microsoft.com/office/word/2015/wordml/symex" xmlns:wpg="http://schemas.microsoft.com/office/word/2010/wordprocessingGroup" xmlns:wpi="http://schemas.microsoft.com/office/word/2010/wordprocessingInk" xmlns:wne="http://schemas.microsoft.com/office/word/2006/wordml" xmlns:wps="http://schemas.microsoft.com/office/word/2010/wordprocessingShape" mc:Ignorable="w14 w15 w16se w16cid w16 w16cex wp14">
+<w:footnotes xmlns:wpc="http://schemas.microsoft.com/office/word/2010/wordprocessingCanvas" xmlns:cx="http://schemas.microsoft.com/office/drawing/2014/chartex" xmlns:cx1="http://schemas.microsoft.com/office/drawing/2015/9/8/chartex" xmlns:cx2="http://schemas.microsoft.com/office/drawing/2015/10/21/chartex" xmlns:cx3="http://schemas.microsoft.com/office/drawing/2016/5/9/chartex" xmlns:cx4="http://schemas.microsoft.com/office/drawing/2016/5/10/chartex" xmlns:cx5="http://schemas.microsoft.com/office/drawing/2016/5/11/chartex" xmlns:cx6="http://schemas.microsoft.com/office/drawing/2016/5/12/chartex" xmlns:cx7="http://schemas.microsoft.com/office/drawing/2016/5/13/chartex" xmlns:cx8="http://schemas.microsoft.com/office/drawing/2016/5/14/chartex" xmlns:mc="http://schemas.openxmlformats.org/markup-compatibility/2006" xmlns:aink="http://schemas.microsoft.com/office/drawing/2016/ink" xmlns:am3d="http://schemas.microsoft.com/office/drawing/2017/model3d" xmlns:o="urn:schemas-microsoft-com:office:office" xmlns:r="http://schemas.openxmlformats.org/officeDocument/2006/relationships" xmlns:m="http://schemas.openxmlformats.org/officeDocument/2006/math" xmlns:v="urn:schemas-microsoft-com:vml" xmlns:wp14="http://schemas.microsoft.com/office/word/2010/wordprocessingDrawing" xmlns:wp="http://schemas.openxmlformats.org/drawingml/2006/wordprocessingDrawing" xmlns:w10="urn:schemas-microsoft-com:office:word" xmlns:w="http://schemas.openxmlformats.org/wordprocessingml/2006/main" xmlns:w14="http://schemas.microsoft.com/office/word/2010/wordml" xmlns:w15="http://schemas.microsoft.com/office/word/2012/wordml" xmlns:w16cex="http://schemas.microsoft.com/office/word/2018/wordml/cex" xmlns:w16cid="http://schemas.microsoft.com/office/word/2016/wordml/cid" xmlns:w16="http://schemas.microsoft.com/office/word/2018/wordml" xmlns:w16sdtdh="http://schemas.microsoft.com/office/word/2020/wordml/sdtdatahash" xmlns:w16se="http://schemas.microsoft.com/office/word/2015/wordml/symex" xmlns:wpg="http://schemas.microsoft.com/office/word/2010/wordprocessingGroup" xmlns:wpi="http://schemas.microsoft.com/office/word/2010/wordprocessingInk" xmlns:wne="http://schemas.microsoft.com/office/word/2006/wordml" xmlns:wps="http://schemas.microsoft.com/office/word/2010/wordprocessingShape" mc:Ignorable="w14 w15 w16se w16cid w16 w16cex w16sdtdh wp14">
   <w:footnote w:type="separator" w:id="-1">
     <w:p>
       <w:r>
@@ -9476,7 +9646,7 @@
 </file>
 
 <file path=word/header1.xml><?xml version="1.0" encoding="utf-8"?>
-<w:hdr xmlns:wpc="http://schemas.microsoft.com/office/word/2010/wordprocessingCanvas" xmlns:cx="http://schemas.microsoft.com/office/drawing/2014/chartex" xmlns:cx1="http://schemas.microsoft.com/office/drawing/2015/9/8/chartex" xmlns:cx2="http://schemas.microsoft.com/office/drawing/2015/10/21/chartex" xmlns:cx3="http://schemas.microsoft.com/office/drawing/2016/5/9/chartex" xmlns:cx4="http://schemas.microsoft.com/office/drawing/2016/5/10/chartex" xmlns:cx5="http://schemas.microsoft.com/office/drawing/2016/5/11/chartex" xmlns:cx6="http://schemas.microsoft.com/office/drawing/2016/5/12/chartex" xmlns:cx7="http://schemas.microsoft.com/office/drawing/2016/5/13/chartex" xmlns:cx8="http://schemas.microsoft.com/office/drawing/2016/5/14/chartex" xmlns:mc="http://schemas.openxmlformats.org/markup-compatibility/2006" xmlns:aink="http://schemas.microsoft.com/office/drawing/2016/ink" xmlns:am3d="http://schemas.microsoft.com/office/drawing/2017/model3d" xmlns:o="urn:schemas-microsoft-com:office:office" xmlns:r="http://schemas.openxmlformats.org/officeDocument/2006/relationships" xmlns:m="http://schemas.openxmlformats.org/officeDocument/2006/math" xmlns:v="urn:schemas-microsoft-com:vml" xmlns:wp14="http://schemas.microsoft.com/office/word/2010/wordprocessingDrawing" xmlns:wp="http://schemas.openxmlformats.org/drawingml/2006/wordprocessingDrawing" xmlns:w10="urn:schemas-microsoft-com:office:word" xmlns:w="http://schemas.openxmlformats.org/wordprocessingml/2006/main" xmlns:w14="http://schemas.microsoft.com/office/word/2010/wordml" xmlns:w15="http://schemas.microsoft.com/office/word/2012/wordml" xmlns:w16cex="http://schemas.microsoft.com/office/word/2018/wordml/cex" xmlns:w16cid="http://schemas.microsoft.com/office/word/2016/wordml/cid" xmlns:w16="http://schemas.microsoft.com/office/word/2018/wordml" xmlns:w16se="http://schemas.microsoft.com/office/word/2015/wordml/symex" xmlns:wpg="http://schemas.microsoft.com/office/word/2010/wordprocessingGroup" xmlns:wpi="http://schemas.microsoft.com/office/word/2010/wordprocessingInk" xmlns:wne="http://schemas.microsoft.com/office/word/2006/wordml" xmlns:wps="http://schemas.microsoft.com/office/word/2010/wordprocessingShape" mc:Ignorable="w14 w15 w16se w16cid w16 w16cex wp14">
+<w:hdr xmlns:wpc="http://schemas.microsoft.com/office/word/2010/wordprocessingCanvas" xmlns:cx="http://schemas.microsoft.com/office/drawing/2014/chartex" xmlns:cx1="http://schemas.microsoft.com/office/drawing/2015/9/8/chartex" xmlns:cx2="http://schemas.microsoft.com/office/drawing/2015/10/21/chartex" xmlns:cx3="http://schemas.microsoft.com/office/drawing/2016/5/9/chartex" xmlns:cx4="http://schemas.microsoft.com/office/drawing/2016/5/10/chartex" xmlns:cx5="http://schemas.microsoft.com/office/drawing/2016/5/11/chartex" xmlns:cx6="http://schemas.microsoft.com/office/drawing/2016/5/12/chartex" xmlns:cx7="http://schemas.microsoft.com/office/drawing/2016/5/13/chartex" xmlns:cx8="http://schemas.microsoft.com/office/drawing/2016/5/14/chartex" xmlns:mc="http://schemas.openxmlformats.org/markup-compatibility/2006" xmlns:aink="http://schemas.microsoft.com/office/drawing/2016/ink" xmlns:am3d="http://schemas.microsoft.com/office/drawing/2017/model3d" xmlns:o="urn:schemas-microsoft-com:office:office" xmlns:r="http://schemas.openxmlformats.org/officeDocument/2006/relationships" xmlns:m="http://schemas.openxmlformats.org/officeDocument/2006/math" xmlns:v="urn:schemas-microsoft-com:vml" xmlns:wp14="http://schemas.microsoft.com/office/word/2010/wordprocessingDrawing" xmlns:wp="http://schemas.openxmlformats.org/drawingml/2006/wordprocessingDrawing" xmlns:w10="urn:schemas-microsoft-com:office:word" xmlns:w="http://schemas.openxmlformats.org/wordprocessingml/2006/main" xmlns:w14="http://schemas.microsoft.com/office/word/2010/wordml" xmlns:w15="http://schemas.microsoft.com/office/word/2012/wordml" xmlns:w16cex="http://schemas.microsoft.com/office/word/2018/wordml/cex" xmlns:w16cid="http://schemas.microsoft.com/office/word/2016/wordml/cid" xmlns:w16="http://schemas.microsoft.com/office/word/2018/wordml" xmlns:w16sdtdh="http://schemas.microsoft.com/office/word/2020/wordml/sdtdatahash" xmlns:w16se="http://schemas.microsoft.com/office/word/2015/wordml/symex" xmlns:wpg="http://schemas.microsoft.com/office/word/2010/wordprocessingGroup" xmlns:wpi="http://schemas.microsoft.com/office/word/2010/wordprocessingInk" xmlns:wne="http://schemas.microsoft.com/office/word/2006/wordml" xmlns:wps="http://schemas.microsoft.com/office/word/2010/wordprocessingShape" mc:Ignorable="w14 w15 w16se w16cid w16 w16cex w16sdtdh wp14">
   <w:p>
     <w:pPr>
       <w:pStyle w:val="Subheading"/>
@@ -9539,7 +9709,7 @@
             </wp:anchor>
           </w:drawing>
         </mc:Choice>
-        <mc:Fallback xmlns:w16sdtdh="http://schemas.microsoft.com/office/word/2020/wordml/sdtdatahash">
+        <mc:Fallback>
           <w:pict>
             <v:line id="_x0000_s1029" style="visibility:visible;position:absolute;margin-left:60.0pt;margin-top:57.0pt;width:492.1pt;height:0.0pt;z-index:-251658240;mso-position-horizontal:absolute;mso-position-horizontal-relative:page;mso-position-vertical:absolute;mso-position-vertical-relative:page;mso-wrap-distance-left:12.0pt;mso-wrap-distance-top:12.0pt;mso-wrap-distance-right:12.0pt;mso-wrap-distance-bottom:12.0pt;flip:y;">
               <v:fill on="f"/>
@@ -9603,7 +9773,7 @@
             </wp:anchor>
           </w:drawing>
         </mc:Choice>
-        <mc:Fallback xmlns:w16sdtdh="http://schemas.microsoft.com/office/word/2020/wordml/sdtdatahash">
+        <mc:Fallback>
           <w:pict>
             <v:line id="_x0000_s1030" style="visibility:visible;position:absolute;margin-left:60.0pt;margin-top:722.0pt;width:492.0pt;height:0.0pt;z-index:-251657216;mso-position-horizontal:absolute;mso-position-horizontal-relative:page;mso-position-vertical:absolute;mso-position-vertical-relative:page;mso-wrap-distance-left:12.0pt;mso-wrap-distance-top:12.0pt;mso-wrap-distance-right:12.0pt;mso-wrap-distance-bottom:12.0pt;">
               <v:fill on="f"/>
@@ -9619,7 +9789,7 @@
 </file>
 
 <file path=word/numbering.xml><?xml version="1.0" encoding="utf-8"?>
-<w:numbering xmlns:wpc="http://schemas.microsoft.com/office/word/2010/wordprocessingCanvas" xmlns:cx="http://schemas.microsoft.com/office/drawing/2014/chartex" xmlns:cx1="http://schemas.microsoft.com/office/drawing/2015/9/8/chartex" xmlns:cx2="http://schemas.microsoft.com/office/drawing/2015/10/21/chartex" xmlns:cx3="http://schemas.microsoft.com/office/drawing/2016/5/9/chartex" xmlns:cx4="http://schemas.microsoft.com/office/drawing/2016/5/10/chartex" xmlns:cx5="http://schemas.microsoft.com/office/drawing/2016/5/11/chartex" xmlns:cx6="http://schemas.microsoft.com/office/drawing/2016/5/12/chartex" xmlns:cx7="http://schemas.microsoft.com/office/drawing/2016/5/13/chartex" xmlns:cx8="http://schemas.microsoft.com/office/drawing/2016/5/14/chartex" xmlns:mc="http://schemas.openxmlformats.org/markup-compatibility/2006" xmlns:aink="http://schemas.microsoft.com/office/drawing/2016/ink" xmlns:am3d="http://schemas.microsoft.com/office/drawing/2017/model3d" xmlns:o="urn:schemas-microsoft-com:office:office" xmlns:r="http://schemas.openxmlformats.org/officeDocument/2006/relationships" xmlns:m="http://schemas.openxmlformats.org/officeDocument/2006/math" xmlns:v="urn:schemas-microsoft-com:vml" xmlns:wp14="http://schemas.microsoft.com/office/word/2010/wordprocessingDrawing" xmlns:wp="http://schemas.openxmlformats.org/drawingml/2006/wordprocessingDrawing" xmlns:w10="urn:schemas-microsoft-com:office:word" xmlns:w="http://schemas.openxmlformats.org/wordprocessingml/2006/main" xmlns:w14="http://schemas.microsoft.com/office/word/2010/wordml" xmlns:w15="http://schemas.microsoft.com/office/word/2012/wordml" xmlns:w16cex="http://schemas.microsoft.com/office/word/2018/wordml/cex" xmlns:w16cid="http://schemas.microsoft.com/office/word/2016/wordml/cid" xmlns:w16="http://schemas.microsoft.com/office/word/2018/wordml" xmlns:w16se="http://schemas.microsoft.com/office/word/2015/wordml/symex" xmlns:wpg="http://schemas.microsoft.com/office/word/2010/wordprocessingGroup" xmlns:wpi="http://schemas.microsoft.com/office/word/2010/wordprocessingInk" xmlns:wne="http://schemas.microsoft.com/office/word/2006/wordml" xmlns:wps="http://schemas.microsoft.com/office/word/2010/wordprocessingShape" mc:Ignorable="w14 w15 w16se w16cid w16 w16cex wp14">
+<w:numbering xmlns:wpc="http://schemas.microsoft.com/office/word/2010/wordprocessingCanvas" xmlns:cx="http://schemas.microsoft.com/office/drawing/2014/chartex" xmlns:cx1="http://schemas.microsoft.com/office/drawing/2015/9/8/chartex" xmlns:cx2="http://schemas.microsoft.com/office/drawing/2015/10/21/chartex" xmlns:cx3="http://schemas.microsoft.com/office/drawing/2016/5/9/chartex" xmlns:cx4="http://schemas.microsoft.com/office/drawing/2016/5/10/chartex" xmlns:cx5="http://schemas.microsoft.com/office/drawing/2016/5/11/chartex" xmlns:cx6="http://schemas.microsoft.com/office/drawing/2016/5/12/chartex" xmlns:cx7="http://schemas.microsoft.com/office/drawing/2016/5/13/chartex" xmlns:cx8="http://schemas.microsoft.com/office/drawing/2016/5/14/chartex" xmlns:mc="http://schemas.openxmlformats.org/markup-compatibility/2006" xmlns:aink="http://schemas.microsoft.com/office/drawing/2016/ink" xmlns:am3d="http://schemas.microsoft.com/office/drawing/2017/model3d" xmlns:o="urn:schemas-microsoft-com:office:office" xmlns:r="http://schemas.openxmlformats.org/officeDocument/2006/relationships" xmlns:m="http://schemas.openxmlformats.org/officeDocument/2006/math" xmlns:v="urn:schemas-microsoft-com:vml" xmlns:wp14="http://schemas.microsoft.com/office/word/2010/wordprocessingDrawing" xmlns:wp="http://schemas.openxmlformats.org/drawingml/2006/wordprocessingDrawing" xmlns:w10="urn:schemas-microsoft-com:office:word" xmlns:w="http://schemas.openxmlformats.org/wordprocessingml/2006/main" xmlns:w14="http://schemas.microsoft.com/office/word/2010/wordml" xmlns:w15="http://schemas.microsoft.com/office/word/2012/wordml" xmlns:w16cex="http://schemas.microsoft.com/office/word/2018/wordml/cex" xmlns:w16cid="http://schemas.microsoft.com/office/word/2016/wordml/cid" xmlns:w16="http://schemas.microsoft.com/office/word/2018/wordml" xmlns:w16sdtdh="http://schemas.microsoft.com/office/word/2020/wordml/sdtdatahash" xmlns:w16se="http://schemas.microsoft.com/office/word/2015/wordml/symex" xmlns:wpg="http://schemas.microsoft.com/office/word/2010/wordprocessingGroup" xmlns:wpi="http://schemas.microsoft.com/office/word/2010/wordprocessingInk" xmlns:wne="http://schemas.microsoft.com/office/word/2006/wordml" xmlns:wps="http://schemas.microsoft.com/office/word/2010/wordprocessingShape" mc:Ignorable="w14 w15 w16se w16cid w16 w16cex w16sdtdh wp14">
   <w:abstractNum w:abstractNumId="0" w15:restartNumberingAfterBreak="0">
     <w:nsid w:val="1437270D"/>
     <w:multiLevelType w:val="hybridMultilevel"/>
@@ -11290,7 +11460,7 @@
 </file>
 
 <file path=word/styles.xml><?xml version="1.0" encoding="utf-8"?>
-<w:styles xmlns:mc="http://schemas.openxmlformats.org/markup-compatibility/2006" xmlns:r="http://schemas.openxmlformats.org/officeDocument/2006/relationships" xmlns:w="http://schemas.openxmlformats.org/wordprocessingml/2006/main" xmlns:w14="http://schemas.microsoft.com/office/word/2010/wordml" xmlns:w15="http://schemas.microsoft.com/office/word/2012/wordml" xmlns:w16cex="http://schemas.microsoft.com/office/word/2018/wordml/cex" xmlns:w16cid="http://schemas.microsoft.com/office/word/2016/wordml/cid" xmlns:w16="http://schemas.microsoft.com/office/word/2018/wordml" xmlns:w16se="http://schemas.microsoft.com/office/word/2015/wordml/symex" mc:Ignorable="w14 w15 w16se w16cid w16 w16cex">
+<w:styles xmlns:mc="http://schemas.openxmlformats.org/markup-compatibility/2006" xmlns:r="http://schemas.openxmlformats.org/officeDocument/2006/relationships" xmlns:w="http://schemas.openxmlformats.org/wordprocessingml/2006/main" xmlns:w14="http://schemas.microsoft.com/office/word/2010/wordml" xmlns:w15="http://schemas.microsoft.com/office/word/2012/wordml" xmlns:w16cex="http://schemas.microsoft.com/office/word/2018/wordml/cex" xmlns:w16cid="http://schemas.microsoft.com/office/word/2016/wordml/cid" xmlns:w16="http://schemas.microsoft.com/office/word/2018/wordml" xmlns:w16sdtdh="http://schemas.microsoft.com/office/word/2020/wordml/sdtdatahash" xmlns:w16se="http://schemas.microsoft.com/office/word/2015/wordml/symex" mc:Ignorable="w14 w15 w16se w16cid w16 w16cex w16sdtdh">
   <w:docDefaults>
     <w:rPrDefault>
       <w:rPr>

</xml_diff>